<commit_message>
added confusion matrix for knn; added code for knn;
</commit_message>
<xml_diff>
--- a/Lillis, Marylander, McGuinness_Project_Report.docx
+++ b/Lillis, Marylander, McGuinness_Project_Report.docx
@@ -1,6 +1,6 @@
 
 <file path=word/document.xml><?xml version="1.0" encoding="utf-8"?>
-<w:document xmlns:wpc="http://schemas.microsoft.com/office/word/2010/wordprocessingCanvas" xmlns:mc="http://schemas.openxmlformats.org/markup-compatibility/2006" xmlns:o="urn:schemas-microsoft-com:office:office" xmlns:r="http://schemas.openxmlformats.org/officeDocument/2006/relationships" xmlns:m="http://schemas.openxmlformats.org/officeDocument/2006/math" xmlns:v="urn:schemas-microsoft-com:vml" xmlns:wp14="http://schemas.microsoft.com/office/word/2010/wordprocessingDrawing" xmlns:wp="http://schemas.openxmlformats.org/drawingml/2006/wordprocessingDrawing" xmlns:w10="urn:schemas-microsoft-com:office:word" xmlns:w="http://schemas.openxmlformats.org/wordprocessingml/2006/main" xmlns:w14="http://schemas.microsoft.com/office/word/2010/wordml" xmlns:w15="http://schemas.microsoft.com/office/word/2012/wordml" xmlns:wpg="http://schemas.microsoft.com/office/word/2010/wordprocessingGroup" xmlns:wpi="http://schemas.microsoft.com/office/word/2010/wordprocessingInk" xmlns:wne="http://schemas.microsoft.com/office/word/2006/wordml" xmlns:wps="http://schemas.microsoft.com/office/word/2010/wordprocessingShape" mc:Ignorable="w14 w15 wp14">
+<w:document xmlns:wpc="http://schemas.microsoft.com/office/word/2010/wordprocessingCanvas" xmlns:mo="http://schemas.microsoft.com/office/mac/office/2008/main" xmlns:mc="http://schemas.openxmlformats.org/markup-compatibility/2006" xmlns:mv="urn:schemas-microsoft-com:mac:vml" xmlns:o="urn:schemas-microsoft-com:office:office" xmlns:r="http://schemas.openxmlformats.org/officeDocument/2006/relationships" xmlns:m="http://schemas.openxmlformats.org/officeDocument/2006/math" xmlns:v="urn:schemas-microsoft-com:vml" xmlns:wp14="http://schemas.microsoft.com/office/word/2010/wordprocessingDrawing" xmlns:wp="http://schemas.openxmlformats.org/drawingml/2006/wordprocessingDrawing" xmlns:w10="urn:schemas-microsoft-com:office:word" xmlns:w="http://schemas.openxmlformats.org/wordprocessingml/2006/main" xmlns:w14="http://schemas.microsoft.com/office/word/2010/wordml" xmlns:w15="http://schemas.microsoft.com/office/word/2012/wordml" xmlns:wpg="http://schemas.microsoft.com/office/word/2010/wordprocessingGroup" xmlns:wpi="http://schemas.microsoft.com/office/word/2010/wordprocessingInk" xmlns:wne="http://schemas.microsoft.com/office/word/2006/wordml" xmlns:wps="http://schemas.microsoft.com/office/word/2010/wordprocessingShape" mc:Ignorable="w14 w15 wp14">
   <w:body>
     <w:p>
       <w:pPr>
@@ -33,6 +33,7 @@
         <w:rPr>
           <w:spacing w:val="-2"/>
         </w:rPr>
+        <w:lastRenderedPageBreak/>
         <w:t>Thomas Lillis</w:t>
       </w:r>
     </w:p>
@@ -128,6 +129,7 @@
         <w:rPr>
           <w:spacing w:val="-2"/>
         </w:rPr>
+        <w:lastRenderedPageBreak/>
         <w:t>Joseph Marylander</w:t>
       </w:r>
     </w:p>
@@ -226,6 +228,7 @@
         <w:rPr>
           <w:spacing w:val="-2"/>
         </w:rPr>
+        <w:lastRenderedPageBreak/>
         <w:t>Connor McGuinness</w:t>
       </w:r>
     </w:p>
@@ -369,6 +372,7 @@
           <w:b/>
           <w:sz w:val="24"/>
         </w:rPr>
+        <w:lastRenderedPageBreak/>
         <w:t>ABSTRACT</w:t>
       </w:r>
     </w:p>
@@ -618,6 +622,7 @@
         <w:spacing w:after="180"/>
       </w:pPr>
       <w:r>
+        <w:lastRenderedPageBreak/>
         <w:t>This type of work could be useful for many different types of applications</w:t>
       </w:r>
       <w:r>
@@ -925,19 +930,26 @@
         <w:rPr>
           <w:shd w:val="clear" w:color="auto" w:fill="FFFFFF"/>
         </w:rPr>
-        <w:t xml:space="preserve"> This allows them to focus on artists or songs that are only within ‘pop’ instead of both ‘pop’ and ‘electronic’ for example</w:t>
-      </w:r>
-      <w:r>
-        <w:rPr>
-          <w:sz w:val="22"/>
+        <w:t xml:space="preserve"> This allows them to focus on artists or songs that are only within ‘pop’ instead of both ‘pop’ and ‘electronic’ for </w:t>
+      </w:r>
+      <w:r>
+        <w:rPr>
           <w:shd w:val="clear" w:color="auto" w:fill="FFFFFF"/>
         </w:rPr>
-        <w:t>.</w:t>
-      </w:r>
-      <w:r>
-        <w:rPr>
+        <w:lastRenderedPageBreak/>
+        <w:t>example</w:t>
+      </w:r>
+      <w:r>
+        <w:rPr>
+          <w:sz w:val="22"/>
           <w:shd w:val="clear" w:color="auto" w:fill="FFFFFF"/>
         </w:rPr>
+        <w:t>.</w:t>
+      </w:r>
+      <w:r>
+        <w:rPr>
+          <w:shd w:val="clear" w:color="auto" w:fill="FFFFFF"/>
+        </w:rPr>
         <w:t xml:space="preserve"> Our team’s aim is to follow a similar approach in simplifyin</w:t>
       </w:r>
       <w:r>
@@ -960,7 +972,6 @@
         <w:spacing w:after="180"/>
       </w:pPr>
       <w:r>
-        <w:lastRenderedPageBreak/>
         <w:t>DESIGN AND IMPLEMENTATION</w:t>
       </w:r>
     </w:p>
@@ -1444,25 +1455,7 @@
           <w:kern w:val="0"/>
           <w:sz w:val="18"/>
         </w:rPr>
-        <w:t xml:space="preserve"> of the dataset it did not provide every attribute that we needed for our classification but rather mostly just </w:t>
-      </w:r>
-      <w:proofErr w:type="gramStart"/>
-      <w:r>
-        <w:rPr>
-          <w:b w:val="0"/>
-          <w:kern w:val="0"/>
-          <w:sz w:val="18"/>
-        </w:rPr>
-        <w:t>meta</w:t>
-      </w:r>
-      <w:proofErr w:type="gramEnd"/>
-      <w:r>
-        <w:rPr>
-          <w:b w:val="0"/>
-          <w:kern w:val="0"/>
-          <w:sz w:val="18"/>
-        </w:rPr>
-        <w:t xml:space="preserve"> data about the songs</w:t>
+        <w:t xml:space="preserve"> of the dataset it did not provide every attribute that we needed for our classification but rather mostly just meta data about the songs</w:t>
       </w:r>
       <w:r>
         <w:rPr>
@@ -1494,7 +1487,16 @@
           <w:kern w:val="0"/>
           <w:sz w:val="18"/>
         </w:rPr>
-        <w:t xml:space="preserve"> Though the dataset was easily accessible through Amazon Web Services it was slightly challenging to work with</w:t>
+        <w:t xml:space="preserve"> Though the dataset was easily accessible through Amazon Web Services it was slightly challenging to work </w:t>
+      </w:r>
+      <w:r>
+        <w:rPr>
+          <w:b w:val="0"/>
+          <w:kern w:val="0"/>
+          <w:sz w:val="18"/>
+        </w:rPr>
+        <w:lastRenderedPageBreak/>
+        <w:t>with</w:t>
       </w:r>
       <w:r>
         <w:rPr>
@@ -1542,15 +1544,7 @@
           <w:kern w:val="0"/>
           <w:sz w:val="18"/>
         </w:rPr>
-        <w:t xml:space="preserve"> To get the data we had to attach a 500GB Amazon Public Data Snapshot and </w:t>
-      </w:r>
-      <w:r>
-        <w:rPr>
-          <w:b w:val="0"/>
-          <w:kern w:val="0"/>
-          <w:sz w:val="18"/>
-        </w:rPr>
-        <w:t>mount it to our filesystem on our virtual machine</w:t>
+        <w:t xml:space="preserve"> To get the data we had to attach a 500GB Amazon Public Data Snapshot and mount it to our filesystem on our virtual machine</w:t>
       </w:r>
       <w:r>
         <w:rPr>
@@ -2106,7 +2100,16 @@
           <w:kern w:val="0"/>
           <w:sz w:val="18"/>
         </w:rPr>
-        <w:t xml:space="preserve"> It then parses the text file with all the song data in it and if there is a match on IDs then that song with all of the attributes as well as genre tag are put into a new text file</w:t>
+        <w:t xml:space="preserve"> It then parses the text file with all the song data in it and if there is a match on IDs then that song with all of the attributes as well as </w:t>
+      </w:r>
+      <w:r>
+        <w:rPr>
+          <w:b w:val="0"/>
+          <w:kern w:val="0"/>
+          <w:sz w:val="18"/>
+        </w:rPr>
+        <w:lastRenderedPageBreak/>
+        <w:t>genre tag are put into a new text file</w:t>
       </w:r>
       <w:r>
         <w:rPr>
@@ -2138,16 +2141,7 @@
           <w:kern w:val="0"/>
           <w:sz w:val="18"/>
         </w:rPr>
-        <w:t xml:space="preserve"> We did some basic cleaning of the </w:t>
-      </w:r>
-      <w:r>
-        <w:rPr>
-          <w:b w:val="0"/>
-          <w:kern w:val="0"/>
-          <w:sz w:val="18"/>
-        </w:rPr>
-        <w:lastRenderedPageBreak/>
-        <w:t>data like removing whitespace and correcting a few formatting issues</w:t>
+        <w:t xml:space="preserve"> We did some basic cleaning of the data like removing whitespace and correcting a few formatting issues</w:t>
       </w:r>
       <w:r>
         <w:rPr>
@@ -2597,19 +2591,20 @@
         <w:t>.</w:t>
       </w:r>
       <w:r>
-        <w:t xml:space="preserve"> Sklearn has two implementations, SVC and SVR</w:t>
-      </w:r>
-      <w:r>
-        <w:rPr>
-          <w:sz w:val="22"/>
-        </w:rPr>
-        <w:t>.</w:t>
-      </w:r>
-      <w:r>
-        <w:t xml:space="preserve"> We chose to use their SVR </w:t>
-      </w:r>
-      <w:r>
-        <w:t>implementation because it appeared to give us marginally better results</w:t>
+        <w:t xml:space="preserve"> Sklearn has two </w:t>
+      </w:r>
+      <w:r>
+        <w:lastRenderedPageBreak/>
+        <w:t>implementations, SVC and SVR</w:t>
+      </w:r>
+      <w:r>
+        <w:rPr>
+          <w:sz w:val="22"/>
+        </w:rPr>
+        <w:t>.</w:t>
+      </w:r>
+      <w:r>
+        <w:t xml:space="preserve"> We chose to use their SVR implementation because it appeared to give us marginally better results</w:t>
       </w:r>
       <w:r>
         <w:t xml:space="preserve"> as can be seen by comparing figure 1 and figure 2.</w:t>
@@ -2675,24 +2670,14 @@
       <w:r>
         <w:t xml:space="preserve">Figure </w:t>
       </w:r>
-      <w:r>
-        <w:fldChar w:fldCharType="begin"/>
-      </w:r>
-      <w:r>
-        <w:instrText xml:space="preserve"> SEQ Figure \* ARABIC </w:instrText>
-      </w:r>
-      <w:r>
-        <w:fldChar w:fldCharType="separate"/>
-      </w:r>
-      <w:r>
-        <w:rPr>
-          <w:noProof/>
-        </w:rPr>
-        <w:t>1</w:t>
-      </w:r>
-      <w:r>
-        <w:fldChar w:fldCharType="end"/>
-      </w:r>
+      <w:fldSimple w:instr=" SEQ Figure \* ARABIC ">
+        <w:r>
+          <w:rPr>
+            <w:noProof/>
+          </w:rPr>
+          <w:t>1</w:t>
+        </w:r>
+      </w:fldSimple>
       <w:r>
         <w:rPr>
           <w:sz w:val="22"/>
@@ -2771,24 +2756,14 @@
       <w:r>
         <w:t xml:space="preserve">Figure </w:t>
       </w:r>
-      <w:r>
-        <w:fldChar w:fldCharType="begin"/>
-      </w:r>
-      <w:r>
-        <w:instrText xml:space="preserve"> SEQ Figure \* ARABIC </w:instrText>
-      </w:r>
-      <w:r>
-        <w:fldChar w:fldCharType="separate"/>
-      </w:r>
-      <w:r>
-        <w:rPr>
-          <w:noProof/>
-        </w:rPr>
-        <w:t>2</w:t>
-      </w:r>
-      <w:r>
-        <w:fldChar w:fldCharType="end"/>
-      </w:r>
+      <w:fldSimple w:instr=" SEQ Figure \* ARABIC ">
+        <w:r>
+          <w:rPr>
+            <w:noProof/>
+          </w:rPr>
+          <w:t>2</w:t>
+        </w:r>
+      </w:fldSimple>
     </w:p>
     <w:p>
       <w:pPr>
@@ -2903,24 +2878,14 @@
       <w:r>
         <w:t xml:space="preserve">Figure </w:t>
       </w:r>
-      <w:r>
-        <w:fldChar w:fldCharType="begin"/>
-      </w:r>
-      <w:r>
-        <w:instrText xml:space="preserve"> SEQ Figure \* ARABIC </w:instrText>
-      </w:r>
-      <w:r>
-        <w:fldChar w:fldCharType="separate"/>
-      </w:r>
-      <w:r>
-        <w:rPr>
-          <w:noProof/>
-        </w:rPr>
-        <w:t>3</w:t>
-      </w:r>
-      <w:r>
-        <w:fldChar w:fldCharType="end"/>
-      </w:r>
+      <w:fldSimple w:instr=" SEQ Figure \* ARABIC ">
+        <w:r>
+          <w:rPr>
+            <w:noProof/>
+          </w:rPr>
+          <w:t>3</w:t>
+        </w:r>
+      </w:fldSimple>
     </w:p>
     <w:p>
       <w:pPr>
@@ -2982,24 +2947,14 @@
       <w:r>
         <w:t xml:space="preserve">Figure </w:t>
       </w:r>
-      <w:r>
-        <w:fldChar w:fldCharType="begin"/>
-      </w:r>
-      <w:r>
-        <w:instrText xml:space="preserve"> SEQ Figure \* ARABIC </w:instrText>
-      </w:r>
-      <w:r>
-        <w:fldChar w:fldCharType="separate"/>
-      </w:r>
-      <w:r>
-        <w:rPr>
-          <w:noProof/>
-        </w:rPr>
-        <w:t>4</w:t>
-      </w:r>
-      <w:r>
-        <w:fldChar w:fldCharType="end"/>
-      </w:r>
+      <w:fldSimple w:instr=" SEQ Figure \* ARABIC ">
+        <w:r>
+          <w:rPr>
+            <w:noProof/>
+          </w:rPr>
+          <w:t>4</w:t>
+        </w:r>
+      </w:fldSimple>
     </w:p>
     <w:p>
       <w:pPr>
@@ -3112,6 +3067,7 @@
         <w:t xml:space="preserve"> A pipeline, just as the name </w:t>
       </w:r>
       <w:r>
+        <w:lastRenderedPageBreak/>
         <w:t>implies, allows you to take various stages of your classifier and chain them together in a single object</w:t>
       </w:r>
       <w:r>
@@ -3323,24 +3279,14 @@
       <w:r>
         <w:t xml:space="preserve">Figure </w:t>
       </w:r>
-      <w:r>
-        <w:fldChar w:fldCharType="begin"/>
-      </w:r>
-      <w:r>
-        <w:instrText xml:space="preserve"> SEQ Figure \* ARABIC </w:instrText>
-      </w:r>
-      <w:r>
-        <w:fldChar w:fldCharType="separate"/>
-      </w:r>
-      <w:r>
-        <w:rPr>
-          <w:noProof/>
-        </w:rPr>
-        <w:t>5</w:t>
-      </w:r>
-      <w:r>
-        <w:fldChar w:fldCharType="end"/>
-      </w:r>
+      <w:fldSimple w:instr=" SEQ Figure \* ARABIC ">
+        <w:r>
+          <w:rPr>
+            <w:noProof/>
+          </w:rPr>
+          <w:t>5</w:t>
+        </w:r>
+      </w:fldSimple>
     </w:p>
     <w:p>
       <w:pPr>
@@ -3461,24 +3407,14 @@
       <w:r>
         <w:t xml:space="preserve">Figure </w:t>
       </w:r>
-      <w:r>
-        <w:fldChar w:fldCharType="begin"/>
-      </w:r>
-      <w:r>
-        <w:instrText xml:space="preserve"> SEQ Figure \* ARABIC </w:instrText>
-      </w:r>
-      <w:r>
-        <w:fldChar w:fldCharType="separate"/>
-      </w:r>
-      <w:r>
-        <w:rPr>
-          <w:noProof/>
-        </w:rPr>
-        <w:t>6</w:t>
-      </w:r>
-      <w:r>
-        <w:fldChar w:fldCharType="end"/>
-      </w:r>
+      <w:fldSimple w:instr=" SEQ Figure \* ARABIC ">
+        <w:r>
+          <w:rPr>
+            <w:noProof/>
+          </w:rPr>
+          <w:t>6</w:t>
+        </w:r>
+      </w:fldSimple>
     </w:p>
     <w:p>
       <w:pPr>
@@ -3488,10 +3424,7 @@
         <w:t>If we remove the Pop/Rock samples from the data set, we get a classification distribution that is more diagonalized</w:t>
       </w:r>
       <w:r>
-        <w:t>,</w:t>
-      </w:r>
-      <w:r>
-        <w:t xml:space="preserve"> illustrated in figure 7</w:t>
+        <w:t>, illustrated in figure 7</w:t>
       </w:r>
       <w:r>
         <w:rPr>
@@ -3509,6 +3442,7 @@
         <w:t xml:space="preserve"> accuracy on a class </w:t>
       </w:r>
       <w:r>
+        <w:lastRenderedPageBreak/>
         <w:t>by class basis</w:t>
       </w:r>
       <w:r>
@@ -3629,24 +3563,14 @@
       <w:r>
         <w:t xml:space="preserve">Figure </w:t>
       </w:r>
-      <w:r>
-        <w:fldChar w:fldCharType="begin"/>
-      </w:r>
-      <w:r>
-        <w:instrText xml:space="preserve"> SEQ Figure \* ARABIC </w:instrText>
-      </w:r>
-      <w:r>
-        <w:fldChar w:fldCharType="separate"/>
-      </w:r>
-      <w:r>
-        <w:rPr>
-          <w:noProof/>
-        </w:rPr>
-        <w:t>7</w:t>
-      </w:r>
-      <w:r>
-        <w:fldChar w:fldCharType="end"/>
-      </w:r>
+      <w:fldSimple w:instr=" SEQ Figure \* ARABIC ">
+        <w:r>
+          <w:rPr>
+            <w:noProof/>
+          </w:rPr>
+          <w:t>7</w:t>
+        </w:r>
+      </w:fldSimple>
     </w:p>
     <w:p>
       <w:pPr>
@@ -4067,12 +3991,7 @@
         <w:spacing w:after="180"/>
       </w:pPr>
       <w:r>
-        <w:t>In order to see how well our k nearest neighbor classification algorithm performed we set up a function that retur</w:t>
-      </w:r>
-      <w:bookmarkStart w:id="0" w:name="_GoBack"/>
-      <w:bookmarkEnd w:id="0"/>
-      <w:r>
-        <w:t>ns the percent correctly predicted</w:t>
+        <w:t>In order to see how well our k nearest neighbor classification algorithm performed we set up a function that returns the percent correctly predicted</w:t>
       </w:r>
       <w:r>
         <w:rPr>
@@ -4099,25 +4018,104 @@
         <w:t>.</w:t>
       </w:r>
       <w:r>
-        <w:t xml:space="preserve"> By increasing k, we were able to achieve accuracy as high as 60%</w:t>
-      </w:r>
-      <w:r>
-        <w:rPr>
-          <w:sz w:val="22"/>
-        </w:rPr>
-        <w:t>.</w:t>
-      </w:r>
-      <w:r>
-        <w:t xml:space="preserve"> A key aspect of our data is that each attribute has different weights</w:t>
-      </w:r>
-      <w:r>
-        <w:rPr>
-          <w:sz w:val="22"/>
-        </w:rPr>
-        <w:t>.</w:t>
-      </w:r>
-      <w:r>
-        <w:t xml:space="preserve"> The value for “artist_term_freq” has a largely different meaning than the value for “key” and therefore need to be interpreted on separate scales</w:t>
+        <w:t xml:space="preserve"> </w:t>
+      </w:r>
+      <w:r>
+        <w:drawing>
+          <wp:anchor distT="0" distB="0" distL="114300" distR="114300" simplePos="0" relativeHeight="251658240" behindDoc="0" locked="0" layoutInCell="1" allowOverlap="1" wp14:anchorId="18232F53" wp14:editId="0AADF46B">
+            <wp:simplePos x="0" y="0"/>
+            <wp:positionH relativeFrom="column">
+              <wp:posOffset>3175</wp:posOffset>
+            </wp:positionH>
+            <wp:positionV relativeFrom="paragraph">
+              <wp:posOffset>741045</wp:posOffset>
+            </wp:positionV>
+            <wp:extent cx="3049270" cy="2740025"/>
+            <wp:effectExtent l="0" t="0" r="0" b="3175"/>
+            <wp:wrapSquare wrapText="bothSides"/>
+            <wp:docPr id="1" name="Picture 1" descr="../../Screen%20Shot%202016-04-28%20at%201.13.05%20PM.png"/>
+            <wp:cNvGraphicFramePr>
+              <a:graphicFrameLocks xmlns:a="http://schemas.openxmlformats.org/drawingml/2006/main" noChangeAspect="1"/>
+            </wp:cNvGraphicFramePr>
+            <a:graphic xmlns:a="http://schemas.openxmlformats.org/drawingml/2006/main">
+              <a:graphicData uri="http://schemas.openxmlformats.org/drawingml/2006/picture">
+                <pic:pic xmlns:pic="http://schemas.openxmlformats.org/drawingml/2006/picture">
+                  <pic:nvPicPr>
+                    <pic:cNvPr id="0" name="Picture 1" descr="../../Screen%20Shot%202016-04-28%20at%201.13.05%20PM.png"/>
+                    <pic:cNvPicPr>
+                      <a:picLocks noChangeAspect="1" noChangeArrowheads="1"/>
+                    </pic:cNvPicPr>
+                  </pic:nvPicPr>
+                  <pic:blipFill>
+                    <a:blip r:embed="rId16" cstate="print">
+                      <a:extLst>
+                        <a:ext uri="{28A0092B-C50C-407E-A947-70E740481C1C}">
+                          <a14:useLocalDpi xmlns:a14="http://schemas.microsoft.com/office/drawing/2010/main" val="0"/>
+                        </a:ext>
+                      </a:extLst>
+                    </a:blip>
+                    <a:srcRect/>
+                    <a:stretch>
+                      <a:fillRect/>
+                    </a:stretch>
+                  </pic:blipFill>
+                  <pic:spPr bwMode="auto">
+                    <a:xfrm>
+                      <a:off x="0" y="0"/>
+                      <a:ext cx="3049270" cy="2740025"/>
+                    </a:xfrm>
+                    <a:prstGeom prst="rect">
+                      <a:avLst/>
+                    </a:prstGeom>
+                    <a:noFill/>
+                    <a:ln>
+                      <a:noFill/>
+                    </a:ln>
+                  </pic:spPr>
+                </pic:pic>
+              </a:graphicData>
+            </a:graphic>
+            <wp14:sizeRelH relativeFrom="page">
+              <wp14:pctWidth>0</wp14:pctWidth>
+            </wp14:sizeRelH>
+            <wp14:sizeRelV relativeFrom="page">
+              <wp14:pctHeight>0</wp14:pctHeight>
+            </wp14:sizeRelV>
+          </wp:anchor>
+        </w:drawing>
+      </w:r>
+      <w:r>
+        <w:t>By increasing k, we were able to achieve accuracy as high as 60%</w:t>
+      </w:r>
+      <w:r>
+        <w:rPr>
+          <w:sz w:val="22"/>
+        </w:rPr>
+        <w:t>.</w:t>
+      </w:r>
+      <w:r>
+        <w:t xml:space="preserve"> A </w:t>
+      </w:r>
+      <w:r>
+        <w:lastRenderedPageBreak/>
+        <w:t>key aspect of our data is that each attribute has different weights</w:t>
+      </w:r>
+      <w:r>
+        <w:rPr>
+          <w:sz w:val="22"/>
+        </w:rPr>
+        <w:t>.</w:t>
+      </w:r>
+      <w:r>
+        <w:t xml:space="preserve"> The value for “</w:t>
+      </w:r>
+      <w:proofErr w:type="spellStart"/>
+      <w:r>
+        <w:t>artist_term_freq</w:t>
+      </w:r>
+      <w:proofErr w:type="spellEnd"/>
+      <w:r>
+        <w:t>” has a largely different meaning than the value for “key” and therefore need to be interpreted on separate scales</w:t>
       </w:r>
       <w:r>
         <w:rPr>
@@ -4209,10 +4207,7 @@
         <w:t>.</w:t>
       </w:r>
       <w:r>
-        <w:t xml:space="preserve"> There are a number of ways we can approach future data mining problems to </w:t>
-      </w:r>
-      <w:r>
-        <w:t>mitigate these issues</w:t>
+        <w:t xml:space="preserve"> There are a number of ways we can approach future data mining problems to mitigate these issues</w:t>
       </w:r>
       <w:r>
         <w:rPr>
@@ -4405,7 +4400,11 @@
         <w:t>ever, we pruned our dataset of</w:t>
       </w:r>
       <w:r>
-        <w:t xml:space="preserve"> some of the Pop/Rock data points and that provided a much more balanced result</w:t>
+        <w:t xml:space="preserve"> some of the Pop/Rock data </w:t>
+      </w:r>
+      <w:r>
+        <w:lastRenderedPageBreak/>
+        <w:t>points and that provided a much more balanced result</w:t>
       </w:r>
       <w:r>
         <w:rPr>
@@ -4524,11 +4523,7 @@
         <w:t>were able</w:t>
       </w:r>
       <w:r>
-        <w:t xml:space="preserve"> to deduce that country songs and blues songs are quite similar and that’s because </w:t>
-      </w:r>
-      <w:r>
-        <w:lastRenderedPageBreak/>
-        <w:t>both genres of music have their origins in old time western music. Furthermore, it is not surprising to see that we has a similar effect with R&amp;B and blues music given that R&amp;B music is directly rooted in blues music, hence the name Rhythm and Blues. This sort of classification, especially if unsupervised clustering methods are used, can possibly show influences that genres have on each other. Furthermore, if you can group songs by year, you can see trends in genres and their influences on each other.</w:t>
+        <w:t xml:space="preserve"> to deduce that country songs and blues songs are quite similar and that’s because both genres of music have their origins in old time western music. Furthermore, it is not surprising to see that we has a similar effect with R&amp;B and blues music given that R&amp;B music is directly rooted in blues music, hence the name Rhythm and Blues. This sort of classification, especially if unsupervised clustering methods are used, can possibly show influences that genres have on each other. Furthermore, if you can group songs by year, you can see trends in genres and their influences on each other.</w:t>
       </w:r>
     </w:p>
     <w:p>
@@ -4793,7 +4788,11 @@
         <w:t>.</w:t>
       </w:r>
       <w:r>
-        <w:t xml:space="preserve"> Some of the features contained in the dataset are unknowns in how they are calculated and what they mean such as ‘Energy’ so we would prefer not to use those types of attributes</w:t>
+        <w:t xml:space="preserve"> Some of the features contained in the dataset are </w:t>
+      </w:r>
+      <w:r>
+        <w:lastRenderedPageBreak/>
+        <w:t>unknowns in how they are calculated and what they mean such as ‘Energy’ so we would prefer not to use those types of attributes</w:t>
       </w:r>
       <w:r>
         <w:rPr>
@@ -4967,17 +4966,7 @@
           <w:sz w:val="18"/>
           <w:szCs w:val="18"/>
         </w:rPr>
-        <w:t xml:space="preserve"> Increasing the genre resolution of our research does fix this problem but does introduce </w:t>
-      </w:r>
-      <w:r>
-        <w:rPr>
-          <w:b w:val="0"/>
-          <w:color w:val="000000" w:themeColor="text1"/>
-          <w:kern w:val="0"/>
-          <w:sz w:val="18"/>
-          <w:szCs w:val="18"/>
-        </w:rPr>
-        <w:t>the problem of the subjectivity of genre classifications</w:t>
+        <w:t xml:space="preserve"> Increasing the genre resolution of our research does fix this problem but does introduce the problem of the subjectivity of genre classifications</w:t>
       </w:r>
       <w:r>
         <w:rPr>
@@ -5126,7 +5115,7 @@
       <w:r>
         <w:t xml:space="preserve"> DOI= </w:t>
       </w:r>
-      <w:hyperlink r:id="rId16" w:history="1">
+      <w:hyperlink r:id="rId17" w:history="1">
         <w:r>
           <w:rPr>
             <w:rStyle w:val="Hyperlink"/>
@@ -5640,6 +5629,7 @@
         </w:rPr>
       </w:pPr>
       <w:r>
+        <w:lastRenderedPageBreak/>
         <w:t>Joey Marylander</w:t>
       </w:r>
       <w:r>
@@ -5705,6 +5695,8 @@
         <w:pStyle w:val="Paper-Title"/>
         <w:jc w:val="both"/>
       </w:pPr>
+      <w:bookmarkStart w:id="0" w:name="_GoBack"/>
+      <w:bookmarkEnd w:id="0"/>
     </w:p>
     <w:sectPr>
       <w:type w:val="continuous"/>
@@ -5717,7 +5709,7 @@
 </file>
 
 <file path=word/endnotes.xml><?xml version="1.0" encoding="utf-8"?>
-<w:endnotes xmlns:wpc="http://schemas.microsoft.com/office/word/2010/wordprocessingCanvas" xmlns:mc="http://schemas.openxmlformats.org/markup-compatibility/2006" xmlns:o="urn:schemas-microsoft-com:office:office" xmlns:r="http://schemas.openxmlformats.org/officeDocument/2006/relationships" xmlns:m="http://schemas.openxmlformats.org/officeDocument/2006/math" xmlns:v="urn:schemas-microsoft-com:vml" xmlns:wp14="http://schemas.microsoft.com/office/word/2010/wordprocessingDrawing" xmlns:wp="http://schemas.openxmlformats.org/drawingml/2006/wordprocessingDrawing" xmlns:w10="urn:schemas-microsoft-com:office:word" xmlns:w="http://schemas.openxmlformats.org/wordprocessingml/2006/main" xmlns:w14="http://schemas.microsoft.com/office/word/2010/wordml" xmlns:w15="http://schemas.microsoft.com/office/word/2012/wordml" xmlns:wpg="http://schemas.microsoft.com/office/word/2010/wordprocessingGroup" xmlns:wpi="http://schemas.microsoft.com/office/word/2010/wordprocessingInk" xmlns:wne="http://schemas.microsoft.com/office/word/2006/wordml" xmlns:wps="http://schemas.microsoft.com/office/word/2010/wordprocessingShape" mc:Ignorable="w14 w15 wp14">
+<w:endnotes xmlns:wpc="http://schemas.microsoft.com/office/word/2010/wordprocessingCanvas" xmlns:mo="http://schemas.microsoft.com/office/mac/office/2008/main" xmlns:mc="http://schemas.openxmlformats.org/markup-compatibility/2006" xmlns:mv="urn:schemas-microsoft-com:mac:vml" xmlns:o="urn:schemas-microsoft-com:office:office" xmlns:r="http://schemas.openxmlformats.org/officeDocument/2006/relationships" xmlns:m="http://schemas.openxmlformats.org/officeDocument/2006/math" xmlns:v="urn:schemas-microsoft-com:vml" xmlns:wp14="http://schemas.microsoft.com/office/word/2010/wordprocessingDrawing" xmlns:wp="http://schemas.openxmlformats.org/drawingml/2006/wordprocessingDrawing" xmlns:w10="urn:schemas-microsoft-com:office:word" xmlns:w="http://schemas.openxmlformats.org/wordprocessingml/2006/main" xmlns:w14="http://schemas.microsoft.com/office/word/2010/wordml" xmlns:w15="http://schemas.microsoft.com/office/word/2012/wordml" xmlns:wpg="http://schemas.microsoft.com/office/word/2010/wordprocessingGroup" xmlns:wpi="http://schemas.microsoft.com/office/word/2010/wordprocessingInk" xmlns:wne="http://schemas.microsoft.com/office/word/2006/wordml" xmlns:wps="http://schemas.microsoft.com/office/word/2010/wordprocessingShape" mc:Ignorable="w14 w15 wp14">
   <w:endnote w:type="separator" w:id="-1">
     <w:p>
       <w:r>
@@ -5736,7 +5728,7 @@
 </file>
 
 <file path=word/footer1.xml><?xml version="1.0" encoding="utf-8"?>
-<w:ftr xmlns:wpc="http://schemas.microsoft.com/office/word/2010/wordprocessingCanvas" xmlns:mc="http://schemas.openxmlformats.org/markup-compatibility/2006" xmlns:o="urn:schemas-microsoft-com:office:office" xmlns:r="http://schemas.openxmlformats.org/officeDocument/2006/relationships" xmlns:m="http://schemas.openxmlformats.org/officeDocument/2006/math" xmlns:v="urn:schemas-microsoft-com:vml" xmlns:wp14="http://schemas.microsoft.com/office/word/2010/wordprocessingDrawing" xmlns:wp="http://schemas.openxmlformats.org/drawingml/2006/wordprocessingDrawing" xmlns:w10="urn:schemas-microsoft-com:office:word" xmlns:w="http://schemas.openxmlformats.org/wordprocessingml/2006/main" xmlns:w14="http://schemas.microsoft.com/office/word/2010/wordml" xmlns:w15="http://schemas.microsoft.com/office/word/2012/wordml" xmlns:wpg="http://schemas.microsoft.com/office/word/2010/wordprocessingGroup" xmlns:wpi="http://schemas.microsoft.com/office/word/2010/wordprocessingInk" xmlns:wne="http://schemas.microsoft.com/office/word/2006/wordml" xmlns:wps="http://schemas.microsoft.com/office/word/2010/wordprocessingShape" mc:Ignorable="w14 w15 wp14">
+<w:ftr xmlns:wpc="http://schemas.microsoft.com/office/word/2010/wordprocessingCanvas" xmlns:mo="http://schemas.microsoft.com/office/mac/office/2008/main" xmlns:mc="http://schemas.openxmlformats.org/markup-compatibility/2006" xmlns:mv="urn:schemas-microsoft-com:mac:vml" xmlns:o="urn:schemas-microsoft-com:office:office" xmlns:r="http://schemas.openxmlformats.org/officeDocument/2006/relationships" xmlns:m="http://schemas.openxmlformats.org/officeDocument/2006/math" xmlns:v="urn:schemas-microsoft-com:vml" xmlns:wp14="http://schemas.microsoft.com/office/word/2010/wordprocessingDrawing" xmlns:wp="http://schemas.openxmlformats.org/drawingml/2006/wordprocessingDrawing" xmlns:w10="urn:schemas-microsoft-com:office:word" xmlns:w="http://schemas.openxmlformats.org/wordprocessingml/2006/main" xmlns:w14="http://schemas.microsoft.com/office/word/2010/wordml" xmlns:w15="http://schemas.microsoft.com/office/word/2012/wordml" xmlns:wpg="http://schemas.microsoft.com/office/word/2010/wordprocessingGroup" xmlns:wpi="http://schemas.microsoft.com/office/word/2010/wordprocessingInk" xmlns:wne="http://schemas.microsoft.com/office/word/2006/wordml" xmlns:wps="http://schemas.microsoft.com/office/word/2010/wordprocessingShape" mc:Ignorable="w14 w15 wp14">
   <w:p>
     <w:pPr>
       <w:pStyle w:val="Footer"/>
@@ -5773,7 +5765,7 @@
 </file>
 
 <file path=word/footnotes.xml><?xml version="1.0" encoding="utf-8"?>
-<w:footnotes xmlns:wpc="http://schemas.microsoft.com/office/word/2010/wordprocessingCanvas" xmlns:mc="http://schemas.openxmlformats.org/markup-compatibility/2006" xmlns:o="urn:schemas-microsoft-com:office:office" xmlns:r="http://schemas.openxmlformats.org/officeDocument/2006/relationships" xmlns:m="http://schemas.openxmlformats.org/officeDocument/2006/math" xmlns:v="urn:schemas-microsoft-com:vml" xmlns:wp14="http://schemas.microsoft.com/office/word/2010/wordprocessingDrawing" xmlns:wp="http://schemas.openxmlformats.org/drawingml/2006/wordprocessingDrawing" xmlns:w10="urn:schemas-microsoft-com:office:word" xmlns:w="http://schemas.openxmlformats.org/wordprocessingml/2006/main" xmlns:w14="http://schemas.microsoft.com/office/word/2010/wordml" xmlns:w15="http://schemas.microsoft.com/office/word/2012/wordml" xmlns:wpg="http://schemas.microsoft.com/office/word/2010/wordprocessingGroup" xmlns:wpi="http://schemas.microsoft.com/office/word/2010/wordprocessingInk" xmlns:wne="http://schemas.microsoft.com/office/word/2006/wordml" xmlns:wps="http://schemas.microsoft.com/office/word/2010/wordprocessingShape" mc:Ignorable="w14 w15 wp14">
+<w:footnotes xmlns:wpc="http://schemas.microsoft.com/office/word/2010/wordprocessingCanvas" xmlns:mo="http://schemas.microsoft.com/office/mac/office/2008/main" xmlns:mc="http://schemas.openxmlformats.org/markup-compatibility/2006" xmlns:mv="urn:schemas-microsoft-com:mac:vml" xmlns:o="urn:schemas-microsoft-com:office:office" xmlns:r="http://schemas.openxmlformats.org/officeDocument/2006/relationships" xmlns:m="http://schemas.openxmlformats.org/officeDocument/2006/math" xmlns:v="urn:schemas-microsoft-com:vml" xmlns:wp14="http://schemas.microsoft.com/office/word/2010/wordprocessingDrawing" xmlns:wp="http://schemas.openxmlformats.org/drawingml/2006/wordprocessingDrawing" xmlns:w10="urn:schemas-microsoft-com:office:word" xmlns:w="http://schemas.openxmlformats.org/wordprocessingml/2006/main" xmlns:w14="http://schemas.microsoft.com/office/word/2010/wordml" xmlns:w15="http://schemas.microsoft.com/office/word/2012/wordml" xmlns:wpg="http://schemas.microsoft.com/office/word/2010/wordprocessingGroup" xmlns:wpi="http://schemas.microsoft.com/office/word/2010/wordprocessingInk" xmlns:wne="http://schemas.microsoft.com/office/word/2006/wordml" xmlns:wps="http://schemas.microsoft.com/office/word/2010/wordprocessingShape" mc:Ignorable="w14 w15 wp14">
   <w:footnote w:type="separator" w:id="-1">
     <w:p>
       <w:r>
@@ -5792,8 +5784,8 @@
 </file>
 
 <file path=word/numbering.xml><?xml version="1.0" encoding="utf-8"?>
-<w:numbering xmlns:wpc="http://schemas.microsoft.com/office/word/2010/wordprocessingCanvas" xmlns:mc="http://schemas.openxmlformats.org/markup-compatibility/2006" xmlns:o="urn:schemas-microsoft-com:office:office" xmlns:r="http://schemas.openxmlformats.org/officeDocument/2006/relationships" xmlns:m="http://schemas.openxmlformats.org/officeDocument/2006/math" xmlns:v="urn:schemas-microsoft-com:vml" xmlns:wp14="http://schemas.microsoft.com/office/word/2010/wordprocessingDrawing" xmlns:wp="http://schemas.openxmlformats.org/drawingml/2006/wordprocessingDrawing" xmlns:w10="urn:schemas-microsoft-com:office:word" xmlns:w="http://schemas.openxmlformats.org/wordprocessingml/2006/main" xmlns:w14="http://schemas.microsoft.com/office/word/2010/wordml" xmlns:w15="http://schemas.microsoft.com/office/word/2012/wordml" xmlns:wpg="http://schemas.microsoft.com/office/word/2010/wordprocessingGroup" xmlns:wpi="http://schemas.microsoft.com/office/word/2010/wordprocessingInk" xmlns:wne="http://schemas.microsoft.com/office/word/2006/wordml" xmlns:wps="http://schemas.microsoft.com/office/word/2010/wordprocessingShape" mc:Ignorable="w14 w15 wp14">
-  <w:abstractNum w:abstractNumId="0" w15:restartNumberingAfterBreak="0">
+<w:numbering xmlns:wpc="http://schemas.microsoft.com/office/word/2010/wordprocessingCanvas" xmlns:mo="http://schemas.microsoft.com/office/mac/office/2008/main" xmlns:mc="http://schemas.openxmlformats.org/markup-compatibility/2006" xmlns:mv="urn:schemas-microsoft-com:mac:vml" xmlns:o="urn:schemas-microsoft-com:office:office" xmlns:r="http://schemas.openxmlformats.org/officeDocument/2006/relationships" xmlns:m="http://schemas.openxmlformats.org/officeDocument/2006/math" xmlns:v="urn:schemas-microsoft-com:vml" xmlns:wp14="http://schemas.microsoft.com/office/word/2010/wordprocessingDrawing" xmlns:wp="http://schemas.openxmlformats.org/drawingml/2006/wordprocessingDrawing" xmlns:w10="urn:schemas-microsoft-com:office:word" xmlns:w="http://schemas.openxmlformats.org/wordprocessingml/2006/main" xmlns:w14="http://schemas.microsoft.com/office/word/2010/wordml" xmlns:w15="http://schemas.microsoft.com/office/word/2012/wordml" xmlns:wpg="http://schemas.microsoft.com/office/word/2010/wordprocessingGroup" xmlns:wpi="http://schemas.microsoft.com/office/word/2010/wordprocessingInk" xmlns:wne="http://schemas.microsoft.com/office/word/2006/wordml" xmlns:wps="http://schemas.microsoft.com/office/word/2010/wordprocessingShape" mc:Ignorable="w14 w15 wp14">
+  <w:abstractNum w:abstractNumId="0">
     <w:nsid w:val="FFFFFFFB"/>
     <w:multiLevelType w:val="multilevel"/>
     <w:tmpl w:val="FFFFFFFF"/>
@@ -5870,7 +5862,7 @@
       <w:lvlJc w:val="left"/>
     </w:lvl>
   </w:abstractNum>
-  <w:abstractNum w:abstractNumId="1" w15:restartNumberingAfterBreak="0">
+  <w:abstractNum w:abstractNumId="1">
     <w:nsid w:val="1F3B4DB3"/>
     <w:multiLevelType w:val="hybridMultilevel"/>
     <w:tmpl w:val="3796FBD8"/>
@@ -5983,7 +5975,7 @@
       </w:rPr>
     </w:lvl>
   </w:abstractNum>
-  <w:abstractNum w:abstractNumId="2" w15:restartNumberingAfterBreak="0">
+  <w:abstractNum w:abstractNumId="2">
     <w:nsid w:val="318204A6"/>
     <w:multiLevelType w:val="multilevel"/>
     <w:tmpl w:val="247ACB38"/>
@@ -6132,7 +6124,7 @@
       </w:rPr>
     </w:lvl>
   </w:abstractNum>
-  <w:abstractNum w:abstractNumId="3" w15:restartNumberingAfterBreak="0">
+  <w:abstractNum w:abstractNumId="3">
     <w:nsid w:val="581E42C2"/>
     <w:multiLevelType w:val="hybridMultilevel"/>
     <w:tmpl w:val="96F6E2B0"/>
@@ -6218,7 +6210,7 @@
       </w:pPr>
     </w:lvl>
   </w:abstractNum>
-  <w:abstractNum w:abstractNumId="4" w15:restartNumberingAfterBreak="0">
+  <w:abstractNum w:abstractNumId="4">
     <w:nsid w:val="6F1D6A21"/>
     <w:multiLevelType w:val="singleLevel"/>
     <w:tmpl w:val="A100F9DC"/>
@@ -6269,7 +6261,7 @@
     </w:rPrDefault>
     <w:pPrDefault/>
   </w:docDefaults>
-  <w:latentStyles w:defLockedState="0" w:defUIPriority="0" w:defSemiHidden="0" w:defUnhideWhenUsed="0" w:defQFormat="0" w:count="371">
+  <w:latentStyles w:defLockedState="0" w:defUIPriority="0" w:defSemiHidden="0" w:defUnhideWhenUsed="0" w:defQFormat="0" w:count="380">
     <w:lsdException w:name="Normal" w:qFormat="1"/>
     <w:lsdException w:name="heading 1" w:qFormat="1"/>
     <w:lsdException w:name="heading 2" w:qFormat="1"/>
@@ -7371,7 +7363,7 @@
 </file>
 
 <file path=customXml/itemProps1.xml><?xml version="1.0" encoding="utf-8"?>
-<ds:datastoreItem xmlns:ds="http://schemas.openxmlformats.org/officeDocument/2006/customXml" ds:itemID="{DF36163E-0527-4A05-B9D7-947AFB05D644}">
+<ds:datastoreItem xmlns:ds="http://schemas.openxmlformats.org/officeDocument/2006/customXml" ds:itemID="{04FB9C1B-ECBB-8B4C-98FB-F33FEA06A257}">
   <ds:schemaRefs>
     <ds:schemaRef ds:uri="http://schemas.openxmlformats.org/officeDocument/2006/bibliography"/>
   </ds:schemaRefs>

</xml_diff>

<commit_message>
Updated format in final document
</commit_message>
<xml_diff>
--- a/Lillis, Marylander, McGuinness_Project_Report.docx
+++ b/Lillis, Marylander, McGuinness_Project_Report.docx
@@ -1,6 +1,6 @@
 
 <file path=word/document.xml><?xml version="1.0" encoding="utf-8"?>
-<w:document xmlns:wpc="http://schemas.microsoft.com/office/word/2010/wordprocessingCanvas" xmlns:mo="http://schemas.microsoft.com/office/mac/office/2008/main" xmlns:mc="http://schemas.openxmlformats.org/markup-compatibility/2006" xmlns:mv="urn:schemas-microsoft-com:mac:vml" xmlns:o="urn:schemas-microsoft-com:office:office" xmlns:r="http://schemas.openxmlformats.org/officeDocument/2006/relationships" xmlns:m="http://schemas.openxmlformats.org/officeDocument/2006/math" xmlns:v="urn:schemas-microsoft-com:vml" xmlns:wp14="http://schemas.microsoft.com/office/word/2010/wordprocessingDrawing" xmlns:wp="http://schemas.openxmlformats.org/drawingml/2006/wordprocessingDrawing" xmlns:w10="urn:schemas-microsoft-com:office:word" xmlns:w="http://schemas.openxmlformats.org/wordprocessingml/2006/main" xmlns:w14="http://schemas.microsoft.com/office/word/2010/wordml" xmlns:w15="http://schemas.microsoft.com/office/word/2012/wordml" xmlns:wpg="http://schemas.microsoft.com/office/word/2010/wordprocessingGroup" xmlns:wpi="http://schemas.microsoft.com/office/word/2010/wordprocessingInk" xmlns:wne="http://schemas.microsoft.com/office/word/2006/wordml" xmlns:wps="http://schemas.microsoft.com/office/word/2010/wordprocessingShape" mc:Ignorable="w14 w15 wp14">
+<w:document xmlns:wpc="http://schemas.microsoft.com/office/word/2010/wordprocessingCanvas" xmlns:mc="http://schemas.openxmlformats.org/markup-compatibility/2006" xmlns:o="urn:schemas-microsoft-com:office:office" xmlns:r="http://schemas.openxmlformats.org/officeDocument/2006/relationships" xmlns:m="http://schemas.openxmlformats.org/officeDocument/2006/math" xmlns:v="urn:schemas-microsoft-com:vml" xmlns:wp14="http://schemas.microsoft.com/office/word/2010/wordprocessingDrawing" xmlns:wp="http://schemas.openxmlformats.org/drawingml/2006/wordprocessingDrawing" xmlns:w10="urn:schemas-microsoft-com:office:word" xmlns:w="http://schemas.openxmlformats.org/wordprocessingml/2006/main" xmlns:w14="http://schemas.microsoft.com/office/word/2010/wordml" xmlns:w15="http://schemas.microsoft.com/office/word/2012/wordml" xmlns:wpg="http://schemas.microsoft.com/office/word/2010/wordprocessingGroup" xmlns:wpi="http://schemas.microsoft.com/office/word/2010/wordprocessingInk" xmlns:wne="http://schemas.microsoft.com/office/word/2006/wordml" xmlns:wps="http://schemas.microsoft.com/office/word/2010/wordprocessingShape" mc:Ignorable="w14 w15 wp14">
   <w:body>
     <w:p>
       <w:pPr>
@@ -9,6 +9,9 @@
       </w:pPr>
       <w:r>
         <w:t>Music Genre Classification</w:t>
+      </w:r>
+      <w:r>
+        <w:t xml:space="preserve"> Using Supervised Learning with the Million Song Dataset</w:t>
       </w:r>
     </w:p>
     <w:p>
@@ -33,7 +36,6 @@
         <w:rPr>
           <w:spacing w:val="-2"/>
         </w:rPr>
-        <w:lastRenderedPageBreak/>
         <w:t>Thomas Lillis</w:t>
       </w:r>
     </w:p>
@@ -49,6 +51,20 @@
           <w:spacing w:val="-2"/>
         </w:rPr>
         <w:t>Student</w:t>
+      </w:r>
+    </w:p>
+    <w:p>
+      <w:pPr>
+        <w:pStyle w:val="Affiliations"/>
+        <w:rPr>
+          <w:spacing w:val="-2"/>
+        </w:rPr>
+      </w:pPr>
+      <w:r>
+        <w:rPr>
+          <w:spacing w:val="-2"/>
+        </w:rPr>
+        <w:t>CSCI 4502</w:t>
       </w:r>
       <w:r>
         <w:rPr>
@@ -129,7 +145,6 @@
         <w:rPr>
           <w:spacing w:val="-2"/>
         </w:rPr>
-        <w:lastRenderedPageBreak/>
         <w:t>Joseph Marylander</w:t>
       </w:r>
     </w:p>
@@ -145,6 +160,20 @@
           <w:spacing w:val="-2"/>
         </w:rPr>
         <w:t>Student</w:t>
+      </w:r>
+    </w:p>
+    <w:p>
+      <w:pPr>
+        <w:pStyle w:val="Affiliations"/>
+        <w:rPr>
+          <w:spacing w:val="-2"/>
+        </w:rPr>
+      </w:pPr>
+      <w:r>
+        <w:rPr>
+          <w:spacing w:val="-2"/>
+        </w:rPr>
+        <w:t>CSCI 4502</w:t>
       </w:r>
       <w:r>
         <w:rPr>
@@ -228,7 +257,6 @@
         <w:rPr>
           <w:spacing w:val="-2"/>
         </w:rPr>
-        <w:lastRenderedPageBreak/>
         <w:t>Connor McGuinness</w:t>
       </w:r>
     </w:p>
@@ -244,6 +272,20 @@
           <w:spacing w:val="-2"/>
         </w:rPr>
         <w:t>Student</w:t>
+      </w:r>
+    </w:p>
+    <w:p>
+      <w:pPr>
+        <w:pStyle w:val="Affiliations"/>
+        <w:rPr>
+          <w:spacing w:val="-2"/>
+        </w:rPr>
+      </w:pPr>
+      <w:r>
+        <w:rPr>
+          <w:spacing w:val="-2"/>
+        </w:rPr>
+        <w:t>CSCI 4502</w:t>
       </w:r>
       <w:r>
         <w:rPr>
@@ -372,7 +414,6 @@
           <w:b/>
           <w:sz w:val="24"/>
         </w:rPr>
-        <w:lastRenderedPageBreak/>
         <w:t>ABSTRACT</w:t>
       </w:r>
     </w:p>
@@ -402,41 +443,42 @@
         <w:t xml:space="preserve"> </w:t>
       </w:r>
       <w:r>
-        <w:t>Using the Million Song Dataset</w:t>
+        <w:t xml:space="preserve">Using the Million Song </w:t>
+      </w:r>
+      <w:r>
+        <w:t>Dataset</w:t>
+      </w:r>
+      <w:r>
+        <w:t xml:space="preserve"> [</w:t>
+      </w:r>
+      <w:r>
+        <w:t>3</w:t>
+      </w:r>
+      <w:r>
+        <w:t>]</w:t>
       </w:r>
       <w:r>
         <w:rPr>
           <w:vertAlign w:val="superscript"/>
         </w:rPr>
-        <w:t>3</w:t>
-      </w:r>
-      <w:r>
-        <w:t xml:space="preserve"> we had access to a million contemporary popular music tracks to use for our classification</w:t>
-      </w:r>
-      <w:r>
-        <w:rPr>
-          <w:sz w:val="22"/>
-        </w:rPr>
-        <w:t>.</w:t>
-      </w:r>
-      <w:r>
-        <w:t xml:space="preserve"> The process analyzes certain extracted musical elements like rhythm, time signature, ‘</w:t>
-      </w:r>
-      <w:proofErr w:type="spellStart"/>
-      <w:r>
-        <w:t>danceability</w:t>
-      </w:r>
-      <w:proofErr w:type="spellEnd"/>
-      <w:r>
-        <w:t xml:space="preserve">’, key, loudness, </w:t>
-      </w:r>
-      <w:proofErr w:type="spellStart"/>
-      <w:r>
-        <w:t>etc</w:t>
-      </w:r>
-      <w:proofErr w:type="spellEnd"/>
-      <w:r>
-        <w:t>, in order to fit one of our genre classes such as ‘Pop</w:t>
+        <w:t xml:space="preserve"> </w:t>
+      </w:r>
+      <w:r>
+        <w:t>we had access to a million contemporary popular music tracks to use for our classification</w:t>
+      </w:r>
+      <w:r>
+        <w:rPr>
+          <w:sz w:val="22"/>
+        </w:rPr>
+        <w:t>.</w:t>
+      </w:r>
+      <w:r>
+        <w:t xml:space="preserve"> The process analyzes certain extracted musical elements like rhythm, time signature, ‘danceability’, key, loudness, etc, in order to fit one of our genr</w:t>
+      </w:r>
+      <w:bookmarkStart w:id="0" w:name="_GoBack"/>
+      <w:bookmarkEnd w:id="0"/>
+      <w:r>
+        <w:t>e classes such as ‘Pop</w:t>
       </w:r>
       <w:r>
         <w:t>/Rock</w:t>
@@ -599,7 +641,10 @@
         <w:t>.</w:t>
       </w:r>
       <w:r>
-        <w:t xml:space="preserve"> We attempted to find and use the best attributes extracted from raw audio files to classify the audio files into commonly accepted, broad, </w:t>
+        <w:t xml:space="preserve"> We attempted to find and use the best attributes extracted from raw </w:t>
+      </w:r>
+      <w:r>
+        <w:t xml:space="preserve">audio files to classify the audio files into commonly accepted, broad, </w:t>
       </w:r>
       <w:r>
         <w:t>and generic</w:t>
@@ -622,264 +667,276 @@
         <w:spacing w:after="180"/>
       </w:pPr>
       <w:r>
+        <w:t>This type of work could be useful for many different types of applications</w:t>
+      </w:r>
+      <w:r>
+        <w:rPr>
+          <w:sz w:val="22"/>
+        </w:rPr>
+        <w:t>.</w:t>
+      </w:r>
+      <w:r>
+        <w:t xml:space="preserve"> It may be used for a Pandora type website for finding songs with a similar genre classification that the user might enjoy or could be used by radio stations to find more music they could play for their station</w:t>
+      </w:r>
+      <w:r>
+        <w:rPr>
+          <w:sz w:val="22"/>
+        </w:rPr>
+        <w:t>.</w:t>
+      </w:r>
+      <w:r>
+        <w:t xml:space="preserve"> </w:t>
+      </w:r>
+    </w:p>
+    <w:p>
+      <w:pPr>
+        <w:spacing w:after="180"/>
+      </w:pPr>
+      <w:r>
+        <w:t>For this project we used two different types of multi-class classification to see which method is most effective with our dataset, a Support Vector Machine, and K-Nearest Neighbors algorithm</w:t>
+      </w:r>
+      <w:r>
+        <w:rPr>
+          <w:sz w:val="22"/>
+        </w:rPr>
+        <w:t>.</w:t>
+      </w:r>
+    </w:p>
+    <w:p>
+      <w:pPr>
+        <w:pStyle w:val="Heading1"/>
+        <w:spacing w:after="180"/>
+      </w:pPr>
+      <w:r>
+        <w:t>LITERATURE SURVEY</w:t>
+      </w:r>
+    </w:p>
+    <w:p>
+      <w:pPr>
+        <w:spacing w:after="180"/>
+      </w:pPr>
+      <w:r>
+        <w:t>In the</w:t>
+      </w:r>
+      <w:r>
+        <w:t> paper</w:t>
+      </w:r>
+      <w:r>
+        <w:t xml:space="preserve"> [1]</w:t>
+      </w:r>
+      <w:r>
+        <w:t xml:space="preserve"> “Exploring different approaches for music genre classification” Antonio Jose Homsli Goulart, et al</w:t>
+      </w:r>
+      <w:r>
+        <w:rPr>
+          <w:sz w:val="22"/>
+        </w:rPr>
+        <w:t>.</w:t>
+      </w:r>
+      <w:r>
+        <w:t xml:space="preserve"> describe how they extracted various features from a dataset of songs and how they attempted to classify them</w:t>
+      </w:r>
+      <w:r>
+        <w:rPr>
+          <w:sz w:val="22"/>
+        </w:rPr>
+        <w:t>.</w:t>
+      </w:r>
+      <w:r>
+        <w:t xml:space="preserve"> They focused only on three genres of music: Blues, Classical, and Lounge</w:t>
+      </w:r>
+      <w:r>
+        <w:rPr>
+          <w:sz w:val="22"/>
+        </w:rPr>
+        <w:t>.</w:t>
+      </w:r>
+      <w:r>
+        <w:t xml:space="preserve">  In contrast to their research, we plan on classifying our data into as many genres as we can while being accurate</w:t>
+      </w:r>
+      <w:r>
+        <w:rPr>
+          <w:sz w:val="22"/>
+        </w:rPr>
+        <w:t>.</w:t>
+      </w:r>
+      <w:r>
+        <w:t xml:space="preserve"> However, their classifications techniques are useful in determining how we shoul</w:t>
+      </w:r>
+      <w:r>
+        <w:t>d proceed with our own classification</w:t>
+      </w:r>
+      <w:r>
+        <w:rPr>
+          <w:sz w:val="22"/>
+        </w:rPr>
+        <w:t>.</w:t>
+      </w:r>
+      <w:r>
+        <w:t xml:space="preserve"> </w:t>
+      </w:r>
+    </w:p>
+    <w:p>
+      <w:pPr>
+        <w:spacing w:after="180"/>
+      </w:pPr>
+      <w:r>
+        <w:t>Similar</w:t>
+      </w:r>
+      <w:r>
+        <w:t xml:space="preserve"> to our project goal, this team proposed a musical genre classification system using attributes such as rhythmic structure and instrumentation</w:t>
+      </w:r>
+      <w:r>
+        <w:t xml:space="preserve"> [2]</w:t>
+      </w:r>
+      <w:r>
+        <w:rPr>
+          <w:sz w:val="22"/>
+        </w:rPr>
+        <w:t>.</w:t>
+      </w:r>
+      <w:r>
+        <w:t xml:space="preserve"> Their work aims to solve the problem of the large amount of music being created without an automated genre classification system</w:t>
+      </w:r>
+      <w:r>
+        <w:rPr>
+          <w:sz w:val="22"/>
+        </w:rPr>
+        <w:t>.</w:t>
+      </w:r>
+      <w:r>
+        <w:t xml:space="preserve"> As well, the team created two graphical interfaces to allow unfamiliar users to interact with their classification system; something our team wants to do</w:t>
+      </w:r>
+      <w:r>
+        <w:rPr>
+          <w:sz w:val="22"/>
+        </w:rPr>
+        <w:t>.</w:t>
+      </w:r>
+      <w:r>
+        <w:t xml:space="preserve"> Understanding George Tzanetakis’ and his team’s approach to genre classification will help</w:t>
+      </w:r>
+      <w:r>
+        <w:t xml:space="preserve"> guide us in creating a similar </w:t>
+      </w:r>
+      <w:r>
+        <w:t>project but with a different genre classification process</w:t>
+      </w:r>
+      <w:r>
+        <w:rPr>
+          <w:sz w:val="22"/>
+        </w:rPr>
+        <w:t>.</w:t>
+      </w:r>
+      <w:r>
+        <w:t xml:space="preserve"> </w:t>
+      </w:r>
+    </w:p>
+    <w:p>
+      <w:pPr>
+        <w:spacing w:after="180"/>
+        <w:rPr>
+          <w:sz w:val="24"/>
+        </w:rPr>
+      </w:pPr>
+      <w:r>
+        <w:t xml:space="preserve">Thierry Bertin-Mahieux </w:t>
+      </w:r>
+      <w:r>
+        <w:t xml:space="preserve">[3] </w:t>
+      </w:r>
+      <w:r>
+        <w:t>takes a simplified approach to musical genre classification, which is something our team wants to do as well</w:t>
+      </w:r>
+      <w:r>
+        <w:rPr>
+          <w:sz w:val="22"/>
+        </w:rPr>
+        <w:t>.</w:t>
+      </w:r>
+      <w:r>
+        <w:t xml:space="preserve"> Instead of allowing tag</w:t>
+      </w:r>
+      <w:r>
+        <w:t>s to take multiple forms like ‘American pop’, ‘indie pop’, or ‘E</w:t>
+      </w:r>
+      <w:r>
+        <w:t>uropean pop’, they chose to include all of these tags into the tag ‘pop’</w:t>
+      </w:r>
+      <w:r>
+        <w:rPr>
+          <w:sz w:val="22"/>
+        </w:rPr>
+        <w:t>.</w:t>
+      </w:r>
+      <w:r>
+        <w:t xml:space="preserve"> </w:t>
+      </w:r>
+      <w:r>
+        <w:t>Thierry, B</w:t>
+      </w:r>
+      <w:r>
+        <w:rPr>
+          <w:sz w:val="22"/>
+        </w:rPr>
+        <w:t>.</w:t>
+      </w:r>
+      <w:r>
+        <w:t xml:space="preserve"> M </w:t>
+      </w:r>
+      <w:r>
+        <w:t xml:space="preserve">genre classification process only allows for the following 10 genres: </w:t>
+      </w:r>
+      <w:r>
+        <w:rPr>
+          <w:shd w:val="clear" w:color="auto" w:fill="FFFFFF"/>
+        </w:rPr>
+        <w:t>classic pop and rock, folk, dance and electronica, jazz and blues, soul and reggae, punk, metal, classical, pop, and hip-hop</w:t>
+      </w:r>
+      <w:r>
+        <w:rPr>
+          <w:sz w:val="22"/>
+          <w:shd w:val="clear" w:color="auto" w:fill="FFFFFF"/>
+        </w:rPr>
+        <w:t>.</w:t>
+      </w:r>
+      <w:r>
+        <w:rPr>
+          <w:shd w:val="clear" w:color="auto" w:fill="FFFFFF"/>
+        </w:rPr>
+        <w:t xml:space="preserve"> As well as only</w:t>
+      </w:r>
+      <w:r>
+        <w:rPr>
+          <w:shd w:val="clear" w:color="auto" w:fill="FFFFFF"/>
+        </w:rPr>
+        <w:t xml:space="preserve"> including </w:t>
+      </w:r>
+      <w:r>
+        <w:rPr>
+          <w:shd w:val="clear" w:color="auto" w:fill="FFFFFF"/>
+        </w:rPr>
         <w:lastRenderedPageBreak/>
-        <w:t>This type of work could be useful for many different types of applications</w:t>
-      </w:r>
-      <w:r>
-        <w:rPr>
-          <w:sz w:val="22"/>
-        </w:rPr>
-        <w:t>.</w:t>
-      </w:r>
-      <w:r>
-        <w:t xml:space="preserve"> It may be used for a Pandora type website for finding songs with a similar genre classification that the user might enjoy or could be used by radio stations to find more music they could play for their station</w:t>
-      </w:r>
-      <w:r>
-        <w:rPr>
-          <w:sz w:val="22"/>
-        </w:rPr>
-        <w:t>.</w:t>
-      </w:r>
-      <w:r>
-        <w:t xml:space="preserve"> </w:t>
-      </w:r>
-    </w:p>
-    <w:p>
-      <w:pPr>
-        <w:spacing w:after="180"/>
-      </w:pPr>
-      <w:r>
-        <w:t>For this project we used two different types of multi-class classification to see which method is most effective with our dataset, a Support Vector Machine, and K-Nearest Neighbors algorithm</w:t>
-      </w:r>
-      <w:r>
-        <w:rPr>
-          <w:sz w:val="22"/>
-        </w:rPr>
-        <w:t>.</w:t>
-      </w:r>
-    </w:p>
-    <w:p>
-      <w:pPr>
-        <w:pStyle w:val="Heading1"/>
-        <w:spacing w:after="180"/>
-      </w:pPr>
-      <w:r>
-        <w:t>LITERATURE SURVEY</w:t>
-      </w:r>
-    </w:p>
-    <w:p>
-      <w:pPr>
-        <w:spacing w:after="180"/>
-      </w:pPr>
-      <w:r>
-        <w:t>In the</w:t>
-      </w:r>
-      <w:r>
-        <w:t> paper</w:t>
-      </w:r>
-      <w:r>
-        <w:t xml:space="preserve"> [1]</w:t>
-      </w:r>
-      <w:r>
-        <w:t xml:space="preserve"> “Exploring different approaches for music genre classification” Antonio Jose </w:t>
-      </w:r>
-      <w:proofErr w:type="spellStart"/>
-      <w:r>
-        <w:t>Homsli</w:t>
-      </w:r>
-      <w:proofErr w:type="spellEnd"/>
-      <w:r>
-        <w:t xml:space="preserve"> </w:t>
-      </w:r>
-      <w:proofErr w:type="spellStart"/>
-      <w:r>
-        <w:t>Goulart</w:t>
-      </w:r>
-      <w:proofErr w:type="spellEnd"/>
-      <w:r>
-        <w:t>, et al</w:t>
-      </w:r>
-      <w:r>
-        <w:rPr>
-          <w:sz w:val="22"/>
-        </w:rPr>
-        <w:t>.</w:t>
-      </w:r>
-      <w:r>
-        <w:t xml:space="preserve"> describe how they extracted various features from a dataset of songs and how they attempted to classify them</w:t>
-      </w:r>
-      <w:r>
-        <w:rPr>
-          <w:sz w:val="22"/>
-        </w:rPr>
-        <w:t>.</w:t>
-      </w:r>
-      <w:r>
-        <w:t xml:space="preserve"> They focused only on three genres of music: Blues, Classical, and Lounge</w:t>
-      </w:r>
-      <w:r>
-        <w:rPr>
-          <w:sz w:val="22"/>
-        </w:rPr>
-        <w:t>.</w:t>
-      </w:r>
-      <w:r>
-        <w:t xml:space="preserve">  In contrast to their research, we plan on classifying our data into as many genres as we can while being accurate</w:t>
-      </w:r>
-      <w:r>
-        <w:rPr>
-          <w:sz w:val="22"/>
-        </w:rPr>
-        <w:t>.</w:t>
-      </w:r>
-      <w:r>
-        <w:t xml:space="preserve"> However, their classifications techniques are useful in determining how we shoul</w:t>
-      </w:r>
-      <w:r>
-        <w:t>d proceed with our own classification</w:t>
-      </w:r>
-      <w:r>
-        <w:rPr>
-          <w:sz w:val="22"/>
-        </w:rPr>
-        <w:t>.</w:t>
-      </w:r>
-      <w:r>
-        <w:t xml:space="preserve"> </w:t>
-      </w:r>
-    </w:p>
-    <w:p>
-      <w:pPr>
-        <w:spacing w:after="180"/>
-      </w:pPr>
-      <w:r>
-        <w:t>Similar</w:t>
-      </w:r>
-      <w:r>
-        <w:t xml:space="preserve"> to our project goal, this team proposed a musical genre classification system using attributes such as rhythmic structure and instrumentation</w:t>
-      </w:r>
-      <w:r>
-        <w:t xml:space="preserve"> [2]</w:t>
-      </w:r>
-      <w:r>
-        <w:rPr>
-          <w:sz w:val="22"/>
-        </w:rPr>
-        <w:t>.</w:t>
-      </w:r>
-      <w:r>
-        <w:t xml:space="preserve"> Their work aims to solve the problem of the large amount of music being created without an automated genre classification system</w:t>
-      </w:r>
-      <w:r>
-        <w:rPr>
-          <w:sz w:val="22"/>
-        </w:rPr>
-        <w:t>.</w:t>
-      </w:r>
-      <w:r>
-        <w:t xml:space="preserve"> As well, the team created two graphical interfaces to allow unfamiliar users to interact with their classification system; something our team wants to do</w:t>
-      </w:r>
-      <w:r>
-        <w:rPr>
-          <w:sz w:val="22"/>
-        </w:rPr>
-        <w:t>.</w:t>
-      </w:r>
-      <w:r>
-        <w:t xml:space="preserve"> Understanding George </w:t>
-      </w:r>
-      <w:proofErr w:type="spellStart"/>
-      <w:r>
-        <w:t>Tzanetakis</w:t>
-      </w:r>
-      <w:proofErr w:type="spellEnd"/>
-      <w:r>
-        <w:t>’ and his team’s approach to genre classification will help</w:t>
-      </w:r>
-      <w:r>
-        <w:t xml:space="preserve"> guide us in creating a similar </w:t>
-      </w:r>
-      <w:r>
-        <w:t>project but with a different genre classification process</w:t>
-      </w:r>
-      <w:r>
-        <w:rPr>
-          <w:sz w:val="22"/>
-        </w:rPr>
-        <w:t>.</w:t>
-      </w:r>
-      <w:r>
-        <w:t xml:space="preserve"> </w:t>
-      </w:r>
-    </w:p>
-    <w:p>
-      <w:pPr>
-        <w:spacing w:after="180"/>
-        <w:rPr>
-          <w:sz w:val="24"/>
-        </w:rPr>
-      </w:pPr>
-      <w:r>
-        <w:t xml:space="preserve">Thierry </w:t>
-      </w:r>
-      <w:proofErr w:type="spellStart"/>
-      <w:r>
-        <w:t>Bertin-Mahieux</w:t>
-      </w:r>
-      <w:proofErr w:type="spellEnd"/>
-      <w:r>
-        <w:t xml:space="preserve"> </w:t>
-      </w:r>
-      <w:r>
-        <w:t xml:space="preserve">[3] </w:t>
-      </w:r>
-      <w:r>
-        <w:t>takes a simplified approach to musical genre classification, which is something our team wants to do as well</w:t>
-      </w:r>
-      <w:r>
-        <w:rPr>
-          <w:sz w:val="22"/>
-        </w:rPr>
-        <w:t>.</w:t>
-      </w:r>
-      <w:r>
-        <w:t xml:space="preserve"> Instead of allowing tag</w:t>
-      </w:r>
-      <w:r>
-        <w:t>s to take multiple forms like ‘American pop’, ‘indie pop’, or ‘E</w:t>
-      </w:r>
-      <w:r>
-        <w:t>uropean pop’, they chose to include all of these tags into the tag ‘pop’</w:t>
-      </w:r>
-      <w:r>
-        <w:rPr>
-          <w:sz w:val="22"/>
-        </w:rPr>
-        <w:t>.</w:t>
-      </w:r>
-      <w:r>
-        <w:t xml:space="preserve"> </w:t>
-      </w:r>
-      <w:r>
-        <w:t>Thierry, B</w:t>
-      </w:r>
-      <w:r>
-        <w:rPr>
-          <w:sz w:val="22"/>
-        </w:rPr>
-        <w:t>.</w:t>
-      </w:r>
-      <w:r>
+        <w:t>these genres, Thierry, B</w:t>
+      </w:r>
+      <w:r>
+        <w:rPr>
+          <w:sz w:val="22"/>
+          <w:shd w:val="clear" w:color="auto" w:fill="FFFFFF"/>
+        </w:rPr>
+        <w:t>.</w:t>
+      </w:r>
+      <w:r>
+        <w:rPr>
+          <w:shd w:val="clear" w:color="auto" w:fill="FFFFFF"/>
+        </w:rPr>
         <w:t xml:space="preserve"> M </w:t>
       </w:r>
       <w:r>
-        <w:t xml:space="preserve">genre classification process only allows for the following 10 genres: </w:t>
-      </w:r>
-      <w:r>
         <w:rPr>
           <w:shd w:val="clear" w:color="auto" w:fill="FFFFFF"/>
         </w:rPr>
-        <w:t>classic pop and rock, folk, dance and electronica, jazz and blues, soul and reggae, punk, metal, classical, pop, and hip-hop</w:t>
+        <w:t>excludes other popular genre tags within their dataset</w:t>
       </w:r>
       <w:r>
         <w:rPr>
@@ -892,52 +949,7 @@
         <w:rPr>
           <w:shd w:val="clear" w:color="auto" w:fill="FFFFFF"/>
         </w:rPr>
-        <w:t xml:space="preserve"> As well as only</w:t>
-      </w:r>
-      <w:r>
-        <w:rPr>
-          <w:shd w:val="clear" w:color="auto" w:fill="FFFFFF"/>
-        </w:rPr>
-        <w:t xml:space="preserve"> including these genres, Thierry, B</w:t>
-      </w:r>
-      <w:r>
-        <w:rPr>
-          <w:sz w:val="22"/>
-          <w:shd w:val="clear" w:color="auto" w:fill="FFFFFF"/>
-        </w:rPr>
-        <w:t>.</w:t>
-      </w:r>
-      <w:r>
-        <w:rPr>
-          <w:shd w:val="clear" w:color="auto" w:fill="FFFFFF"/>
-        </w:rPr>
-        <w:t xml:space="preserve"> M </w:t>
-      </w:r>
-      <w:r>
-        <w:rPr>
-          <w:shd w:val="clear" w:color="auto" w:fill="FFFFFF"/>
-        </w:rPr>
-        <w:t>excludes other popular genre tags within their dataset</w:t>
-      </w:r>
-      <w:r>
-        <w:rPr>
-          <w:sz w:val="22"/>
-          <w:shd w:val="clear" w:color="auto" w:fill="FFFFFF"/>
-        </w:rPr>
-        <w:t>.</w:t>
-      </w:r>
-      <w:r>
-        <w:rPr>
-          <w:shd w:val="clear" w:color="auto" w:fill="FFFFFF"/>
-        </w:rPr>
-        <w:t xml:space="preserve"> This allows them to focus on artists or songs that are only within ‘pop’ instead of both ‘pop’ and ‘electronic’ for </w:t>
-      </w:r>
-      <w:r>
-        <w:rPr>
-          <w:shd w:val="clear" w:color="auto" w:fill="FFFFFF"/>
-        </w:rPr>
-        <w:lastRenderedPageBreak/>
-        <w:t>example</w:t>
+        <w:t xml:space="preserve"> This allows them to focus on artists or songs that are only within ‘pop’ instead of both ‘pop’ and ‘electronic’ for example</w:t>
       </w:r>
       <w:r>
         <w:rPr>
@@ -1331,25 +1343,7 @@
           <w:kern w:val="0"/>
           <w:sz w:val="18"/>
         </w:rPr>
-        <w:t xml:space="preserve"> The BASH script took a little over an hour to run on </w:t>
-      </w:r>
-      <w:proofErr w:type="gramStart"/>
-      <w:r>
-        <w:rPr>
-          <w:b w:val="0"/>
-          <w:kern w:val="0"/>
-          <w:sz w:val="18"/>
-        </w:rPr>
-        <w:t>a</w:t>
-      </w:r>
-      <w:proofErr w:type="gramEnd"/>
-      <w:r>
-        <w:rPr>
-          <w:b w:val="0"/>
-          <w:kern w:val="0"/>
-          <w:sz w:val="18"/>
-        </w:rPr>
-        <w:t xml:space="preserve"> Intel 3rd Generation i7-3520M CPU @ 2</w:t>
+        <w:t xml:space="preserve"> The BASH script took a little over an hour to run on a Intel 3rd Generation i7-3520M CPU @ 2</w:t>
       </w:r>
       <w:r>
         <w:rPr>
@@ -1437,66 +1431,47 @@
           <w:kern w:val="0"/>
           <w:sz w:val="18"/>
         </w:rPr>
-        <w:t xml:space="preserve"> Though this database had all the </w:t>
-      </w:r>
-      <w:proofErr w:type="spellStart"/>
-      <w:r>
-        <w:rPr>
-          <w:b w:val="0"/>
-          <w:kern w:val="0"/>
-          <w:sz w:val="18"/>
-        </w:rPr>
-        <w:t>datapoints</w:t>
-      </w:r>
-      <w:proofErr w:type="spellEnd"/>
-      <w:r>
-        <w:rPr>
-          <w:b w:val="0"/>
-          <w:kern w:val="0"/>
-          <w:sz w:val="18"/>
-        </w:rPr>
-        <w:t xml:space="preserve"> of the dataset it did not provide every attribute that we needed for our classification but rather mostly just meta data about the songs</w:t>
-      </w:r>
-      <w:r>
-        <w:rPr>
-          <w:b w:val="0"/>
-          <w:kern w:val="0"/>
-          <w:sz w:val="22"/>
-        </w:rPr>
-        <w:t>.</w:t>
-      </w:r>
-      <w:r>
-        <w:rPr>
-          <w:b w:val="0"/>
-          <w:kern w:val="0"/>
-          <w:sz w:val="18"/>
-        </w:rPr>
-        <w:t xml:space="preserve"> Our second option was a slightly more challenging option using Amazon Web Services</w:t>
-      </w:r>
-      <w:r>
-        <w:rPr>
-          <w:b w:val="0"/>
-          <w:kern w:val="0"/>
-          <w:sz w:val="22"/>
-        </w:rPr>
-        <w:t>.</w:t>
-      </w:r>
-      <w:r>
-        <w:rPr>
-          <w:b w:val="0"/>
-          <w:kern w:val="0"/>
-          <w:sz w:val="18"/>
-        </w:rPr>
-        <w:t xml:space="preserve"> Though the dataset was easily accessible through Amazon Web Services it was slightly challenging to work </w:t>
-      </w:r>
-      <w:r>
-        <w:rPr>
-          <w:b w:val="0"/>
-          <w:kern w:val="0"/>
-          <w:sz w:val="18"/>
-        </w:rPr>
-        <w:lastRenderedPageBreak/>
-        <w:t>with</w:t>
+        <w:t xml:space="preserve"> Though this database had all the datapoints of the dataset it did not provide every attribute that we needed for our classification but rather mostly just meta data about the songs</w:t>
+      </w:r>
+      <w:r>
+        <w:rPr>
+          <w:b w:val="0"/>
+          <w:kern w:val="0"/>
+          <w:sz w:val="22"/>
+        </w:rPr>
+        <w:t>.</w:t>
+      </w:r>
+      <w:r>
+        <w:rPr>
+          <w:b w:val="0"/>
+          <w:kern w:val="0"/>
+          <w:sz w:val="18"/>
+        </w:rPr>
+        <w:t xml:space="preserve"> </w:t>
+      </w:r>
+      <w:r>
+        <w:rPr>
+          <w:b w:val="0"/>
+          <w:kern w:val="0"/>
+          <w:sz w:val="18"/>
+        </w:rPr>
+        <w:t>Our second option was a slightly more challenging option using Amazon Web Services</w:t>
+      </w:r>
+      <w:r>
+        <w:rPr>
+          <w:b w:val="0"/>
+          <w:kern w:val="0"/>
+          <w:sz w:val="22"/>
+        </w:rPr>
+        <w:t>.</w:t>
+      </w:r>
+      <w:r>
+        <w:rPr>
+          <w:b w:val="0"/>
+          <w:kern w:val="0"/>
+          <w:sz w:val="18"/>
+        </w:rPr>
+        <w:t xml:space="preserve"> Though the dataset was easily accessible through Amazon Web Services it was slightly challenging to work with</w:t>
       </w:r>
       <w:r>
         <w:rPr>
@@ -2014,93 +1989,23 @@
           <w:kern w:val="0"/>
           <w:sz w:val="18"/>
         </w:rPr>
-        <w:t xml:space="preserve">We then needed to merge this data with the genre tags that we acquired from </w:t>
-      </w:r>
-      <w:proofErr w:type="spellStart"/>
-      <w:r>
-        <w:rPr>
-          <w:b w:val="0"/>
-          <w:kern w:val="0"/>
-          <w:sz w:val="18"/>
-        </w:rPr>
-        <w:t>Yajie</w:t>
-      </w:r>
-      <w:proofErr w:type="spellEnd"/>
-      <w:r>
-        <w:rPr>
-          <w:b w:val="0"/>
-          <w:kern w:val="0"/>
-          <w:sz w:val="18"/>
-        </w:rPr>
-        <w:t xml:space="preserve"> Hu and </w:t>
-      </w:r>
-      <w:proofErr w:type="spellStart"/>
-      <w:r>
-        <w:rPr>
-          <w:b w:val="0"/>
-          <w:kern w:val="0"/>
-          <w:sz w:val="18"/>
-        </w:rPr>
-        <w:t>Mitsunori</w:t>
-      </w:r>
-      <w:proofErr w:type="spellEnd"/>
-      <w:r>
-        <w:rPr>
-          <w:b w:val="0"/>
-          <w:kern w:val="0"/>
-          <w:sz w:val="18"/>
-        </w:rPr>
-        <w:t xml:space="preserve"> </w:t>
-      </w:r>
-      <w:proofErr w:type="spellStart"/>
-      <w:r>
-        <w:rPr>
-          <w:b w:val="0"/>
-          <w:kern w:val="0"/>
-          <w:sz w:val="18"/>
-        </w:rPr>
-        <w:t>Ogihara</w:t>
-      </w:r>
-      <w:proofErr w:type="spellEnd"/>
-      <w:r>
-        <w:rPr>
-          <w:b w:val="0"/>
-          <w:kern w:val="0"/>
-          <w:sz w:val="18"/>
-        </w:rPr>
-        <w:t xml:space="preserve"> Million Song Dataset Genre Tags</w:t>
-      </w:r>
-      <w:r>
-        <w:rPr>
-          <w:b w:val="0"/>
-          <w:kern w:val="0"/>
-          <w:sz w:val="22"/>
-        </w:rPr>
-        <w:t>.</w:t>
-      </w:r>
-      <w:r>
-        <w:rPr>
-          <w:b w:val="0"/>
-          <w:kern w:val="0"/>
-          <w:sz w:val="18"/>
-        </w:rPr>
-        <w:t xml:space="preserve"> To do this we wrote another python script that reads in all of the genre tags with their associated ID</w:t>
-      </w:r>
-      <w:r>
-        <w:rPr>
-          <w:b w:val="0"/>
-          <w:kern w:val="0"/>
-          <w:sz w:val="22"/>
-        </w:rPr>
-        <w:t>.</w:t>
-      </w:r>
-      <w:r>
-        <w:rPr>
-          <w:b w:val="0"/>
-          <w:kern w:val="0"/>
-          <w:sz w:val="18"/>
-        </w:rPr>
-        <w:t xml:space="preserve"> It then parses the text file with all the song data in it and if there is a match on IDs then that song with all of the attributes as well as </w:t>
+        <w:t>We then needed to merge this data with the genre tags that we acquired from Yajie Hu and Mitsunori Ogihara Million Song Dataset Genre Tags</w:t>
+      </w:r>
+      <w:r>
+        <w:rPr>
+          <w:b w:val="0"/>
+          <w:kern w:val="0"/>
+          <w:sz w:val="22"/>
+        </w:rPr>
+        <w:t>.</w:t>
+      </w:r>
+      <w:r>
+        <w:rPr>
+          <w:b w:val="0"/>
+          <w:kern w:val="0"/>
+          <w:sz w:val="18"/>
+        </w:rPr>
+        <w:t xml:space="preserve"> To do this we wrote another python script </w:t>
       </w:r>
       <w:r>
         <w:rPr>
@@ -2109,7 +2014,23 @@
           <w:sz w:val="18"/>
         </w:rPr>
         <w:lastRenderedPageBreak/>
-        <w:t>genre tag are put into a new text file</w:t>
+        <w:t>that reads in all of the genre tags with their associated ID</w:t>
+      </w:r>
+      <w:r>
+        <w:rPr>
+          <w:b w:val="0"/>
+          <w:kern w:val="0"/>
+          <w:sz w:val="22"/>
+        </w:rPr>
+        <w:t>.</w:t>
+      </w:r>
+      <w:r>
+        <w:rPr>
+          <w:b w:val="0"/>
+          <w:kern w:val="0"/>
+          <w:sz w:val="18"/>
+        </w:rPr>
+        <w:t xml:space="preserve"> It then parses the text file with all the song data in it and if there is a match on IDs then that song with all of the attributes as well as genre tag are put into a new text file</w:t>
       </w:r>
       <w:r>
         <w:rPr>
@@ -2591,11 +2512,7 @@
         <w:t>.</w:t>
       </w:r>
       <w:r>
-        <w:t xml:space="preserve"> Sklearn has two </w:t>
-      </w:r>
-      <w:r>
-        <w:lastRenderedPageBreak/>
-        <w:t>implementations, SVC and SVR</w:t>
+        <w:t xml:space="preserve"> Sklearn has two implementations, SVC and SVR</w:t>
       </w:r>
       <w:r>
         <w:rPr>
@@ -2670,14 +2587,27 @@
       <w:r>
         <w:t xml:space="preserve">Figure </w:t>
       </w:r>
-      <w:fldSimple w:instr=" SEQ Figure \* ARABIC ">
-        <w:r>
-          <w:rPr>
-            <w:noProof/>
-          </w:rPr>
-          <w:t>1</w:t>
-        </w:r>
-      </w:fldSimple>
+      <w:r>
+        <w:fldChar w:fldCharType="begin"/>
+      </w:r>
+      <w:r>
+        <w:instrText xml:space="preserve"> SEQ Figure \* ARABIC </w:instrText>
+      </w:r>
+      <w:r>
+        <w:fldChar w:fldCharType="separate"/>
+      </w:r>
+      <w:r>
+        <w:rPr>
+          <w:noProof/>
+        </w:rPr>
+        <w:t>1</w:t>
+      </w:r>
+      <w:r>
+        <w:rPr>
+          <w:noProof/>
+        </w:rPr>
+        <w:fldChar w:fldCharType="end"/>
+      </w:r>
       <w:r>
         <w:rPr>
           <w:sz w:val="22"/>
@@ -2756,14 +2686,27 @@
       <w:r>
         <w:t xml:space="preserve">Figure </w:t>
       </w:r>
-      <w:fldSimple w:instr=" SEQ Figure \* ARABIC ">
-        <w:r>
-          <w:rPr>
-            <w:noProof/>
-          </w:rPr>
-          <w:t>2</w:t>
-        </w:r>
-      </w:fldSimple>
+      <w:r>
+        <w:fldChar w:fldCharType="begin"/>
+      </w:r>
+      <w:r>
+        <w:instrText xml:space="preserve"> SEQ Figure \* ARABIC </w:instrText>
+      </w:r>
+      <w:r>
+        <w:fldChar w:fldCharType="separate"/>
+      </w:r>
+      <w:r>
+        <w:rPr>
+          <w:noProof/>
+        </w:rPr>
+        <w:t>2</w:t>
+      </w:r>
+      <w:r>
+        <w:rPr>
+          <w:noProof/>
+        </w:rPr>
+        <w:fldChar w:fldCharType="end"/>
+      </w:r>
     </w:p>
     <w:p>
       <w:pPr>
@@ -2793,7 +2736,11 @@
         <w:t>.</w:t>
       </w:r>
       <w:r>
-        <w:t xml:space="preserve"> Due to the high dimensionality and the fact that it performed better, we chose to use the One vs Rest classifier for our data se</w:t>
+        <w:t xml:space="preserve"> Due to the high dimensionality and the fact that it performed better, we chose to use </w:t>
+      </w:r>
+      <w:r>
+        <w:lastRenderedPageBreak/>
+        <w:t>the One vs Rest classifier for our data se</w:t>
       </w:r>
       <w:r>
         <w:t>a</w:t>
@@ -2826,7 +2773,6 @@
         <w:rPr>
           <w:noProof/>
         </w:rPr>
-        <w:lastRenderedPageBreak/>
         <w:drawing>
           <wp:inline distT="0" distB="0" distL="0" distR="0" wp14:anchorId="3335D833" wp14:editId="47415153">
             <wp:extent cx="3049270" cy="2589530"/>
@@ -2878,14 +2824,27 @@
       <w:r>
         <w:t xml:space="preserve">Figure </w:t>
       </w:r>
-      <w:fldSimple w:instr=" SEQ Figure \* ARABIC ">
-        <w:r>
-          <w:rPr>
-            <w:noProof/>
-          </w:rPr>
-          <w:t>3</w:t>
-        </w:r>
-      </w:fldSimple>
+      <w:r>
+        <w:fldChar w:fldCharType="begin"/>
+      </w:r>
+      <w:r>
+        <w:instrText xml:space="preserve"> SEQ Figure \* ARABIC </w:instrText>
+      </w:r>
+      <w:r>
+        <w:fldChar w:fldCharType="separate"/>
+      </w:r>
+      <w:r>
+        <w:rPr>
+          <w:noProof/>
+        </w:rPr>
+        <w:t>3</w:t>
+      </w:r>
+      <w:r>
+        <w:rPr>
+          <w:noProof/>
+        </w:rPr>
+        <w:fldChar w:fldCharType="end"/>
+      </w:r>
     </w:p>
     <w:p>
       <w:pPr>
@@ -2947,14 +2906,27 @@
       <w:r>
         <w:t xml:space="preserve">Figure </w:t>
       </w:r>
-      <w:fldSimple w:instr=" SEQ Figure \* ARABIC ">
-        <w:r>
-          <w:rPr>
-            <w:noProof/>
-          </w:rPr>
-          <w:t>4</w:t>
-        </w:r>
-      </w:fldSimple>
+      <w:r>
+        <w:fldChar w:fldCharType="begin"/>
+      </w:r>
+      <w:r>
+        <w:instrText xml:space="preserve"> SEQ Figure \* ARABIC </w:instrText>
+      </w:r>
+      <w:r>
+        <w:fldChar w:fldCharType="separate"/>
+      </w:r>
+      <w:r>
+        <w:rPr>
+          <w:noProof/>
+        </w:rPr>
+        <w:t>4</w:t>
+      </w:r>
+      <w:r>
+        <w:rPr>
+          <w:noProof/>
+        </w:rPr>
+        <w:fldChar w:fldCharType="end"/>
+      </w:r>
     </w:p>
     <w:p>
       <w:pPr>
@@ -2997,58 +2969,50 @@
         <w:t>.</w:t>
       </w:r>
       <w:r>
+        <w:t xml:space="preserve"> SelectKBest is </w:t>
+      </w:r>
+      <w:r>
+        <w:t>an</w:t>
+      </w:r>
+      <w:r>
+        <w:t xml:space="preserve"> algorithm we ran on our dataset that does exactly that: select the k best features to use</w:t>
+      </w:r>
+      <w:r>
+        <w:rPr>
+          <w:sz w:val="22"/>
+        </w:rPr>
+        <w:t>.</w:t>
+      </w:r>
+      <w:r>
+        <w:t xml:space="preserve"> We tried a number of various values for ‘k’ but, just like the default value for selectKBest, only using two features gave us the best result</w:t>
+      </w:r>
+      <w:r>
+        <w:rPr>
+          <w:sz w:val="22"/>
+        </w:rPr>
+        <w:t>.</w:t>
+      </w:r>
+      <w:r>
+        <w:t xml:space="preserve"> By reducing our dimensionality by 29x we were ab</w:t>
+      </w:r>
+      <w:r>
+        <w:t>le to reach a</w:t>
+      </w:r>
+      <w:r>
+        <w:t>n</w:t>
+      </w:r>
+      <w:r>
+        <w:t xml:space="preserve"> accuracy of 68%</w:t>
+      </w:r>
+      <w:r>
+        <w:rPr>
+          <w:sz w:val="22"/>
+        </w:rPr>
+        <w:t>.</w:t>
+      </w:r>
+      <w:r>
         <w:t xml:space="preserve"> </w:t>
       </w:r>
-      <w:proofErr w:type="spellStart"/>
-      <w:r>
-        <w:t>SelectKBest</w:t>
-      </w:r>
-      <w:proofErr w:type="spellEnd"/>
-      <w:r>
-        <w:t xml:space="preserve"> is </w:t>
-      </w:r>
-      <w:r>
-        <w:t>an</w:t>
-      </w:r>
-      <w:r>
-        <w:t xml:space="preserve"> algorithm we ran on our dataset that does exactly that: select the k best features to use</w:t>
-      </w:r>
-      <w:r>
-        <w:rPr>
-          <w:sz w:val="22"/>
-        </w:rPr>
-        <w:t>.</w:t>
-      </w:r>
-      <w:r>
-        <w:t xml:space="preserve"> We tried a number of various values for ‘k’ but, just like the default value for selectKBest, only using two features gave us the best result</w:t>
-      </w:r>
-      <w:r>
-        <w:rPr>
-          <w:sz w:val="22"/>
-        </w:rPr>
-        <w:t>.</w:t>
-      </w:r>
-      <w:r>
-        <w:t xml:space="preserve"> By reducing our dimensionality by 29x we were ab</w:t>
-      </w:r>
-      <w:r>
-        <w:t>le to reach a</w:t>
-      </w:r>
-      <w:r>
-        <w:t>n</w:t>
-      </w:r>
-      <w:r>
-        <w:t xml:space="preserve"> accuracy of 68%</w:t>
-      </w:r>
-      <w:r>
-        <w:rPr>
-          <w:sz w:val="22"/>
-        </w:rPr>
-        <w:t>.</w:t>
-      </w:r>
-      <w:r>
-        <w:t xml:space="preserve"> </w:t>
-      </w:r>
     </w:p>
     <w:p>
       <w:pPr>
@@ -3064,11 +3028,7 @@
         <w:t>.</w:t>
       </w:r>
       <w:r>
-        <w:t xml:space="preserve"> A pipeline, just as the name </w:t>
-      </w:r>
-      <w:r>
-        <w:lastRenderedPageBreak/>
-        <w:t>implies, allows you to take various stages of your classifier and chain them together in a single object</w:t>
+        <w:t xml:space="preserve"> A pipeline, just as the name implies, allows you to take various stages of your classifier and chain them together in a single object</w:t>
       </w:r>
       <w:r>
         <w:rPr>
@@ -3279,14 +3239,30 @@
       <w:r>
         <w:t xml:space="preserve">Figure </w:t>
       </w:r>
-      <w:fldSimple w:instr=" SEQ Figure \* ARABIC ">
-        <w:r>
-          <w:rPr>
-            <w:noProof/>
-          </w:rPr>
-          <w:t>5</w:t>
-        </w:r>
-      </w:fldSimple>
+      <w:r>
+        <w:fldChar w:fldCharType="begin"/>
+      </w:r>
+      <w:r>
+        <w:instrText xml:space="preserve"> SEQ</w:instrText>
+      </w:r>
+      <w:r>
+        <w:instrText xml:space="preserve"> Figure \* ARABIC </w:instrText>
+      </w:r>
+      <w:r>
+        <w:fldChar w:fldCharType="separate"/>
+      </w:r>
+      <w:r>
+        <w:rPr>
+          <w:noProof/>
+        </w:rPr>
+        <w:t>5</w:t>
+      </w:r>
+      <w:r>
+        <w:rPr>
+          <w:noProof/>
+        </w:rPr>
+        <w:fldChar w:fldCharType="end"/>
+      </w:r>
     </w:p>
     <w:p>
       <w:pPr>
@@ -3407,14 +3383,27 @@
       <w:r>
         <w:t xml:space="preserve">Figure </w:t>
       </w:r>
-      <w:fldSimple w:instr=" SEQ Figure \* ARABIC ">
-        <w:r>
-          <w:rPr>
-            <w:noProof/>
-          </w:rPr>
-          <w:t>6</w:t>
-        </w:r>
-      </w:fldSimple>
+      <w:r>
+        <w:fldChar w:fldCharType="begin"/>
+      </w:r>
+      <w:r>
+        <w:instrText xml:space="preserve"> SEQ Figure \* ARABIC </w:instrText>
+      </w:r>
+      <w:r>
+        <w:fldChar w:fldCharType="separate"/>
+      </w:r>
+      <w:r>
+        <w:rPr>
+          <w:noProof/>
+        </w:rPr>
+        <w:t>6</w:t>
+      </w:r>
+      <w:r>
+        <w:rPr>
+          <w:noProof/>
+        </w:rPr>
+        <w:fldChar w:fldCharType="end"/>
+      </w:r>
     </w:p>
     <w:p>
       <w:pPr>
@@ -3442,7 +3431,6 @@
         <w:t xml:space="preserve"> accuracy on a class </w:t>
       </w:r>
       <w:r>
-        <w:lastRenderedPageBreak/>
         <w:t>by class basis</w:t>
       </w:r>
       <w:r>
@@ -3563,14 +3551,27 @@
       <w:r>
         <w:t xml:space="preserve">Figure </w:t>
       </w:r>
-      <w:fldSimple w:instr=" SEQ Figure \* ARABIC ">
-        <w:r>
-          <w:rPr>
-            <w:noProof/>
-          </w:rPr>
-          <w:t>7</w:t>
-        </w:r>
-      </w:fldSimple>
+      <w:r>
+        <w:fldChar w:fldCharType="begin"/>
+      </w:r>
+      <w:r>
+        <w:instrText xml:space="preserve"> SEQ Figure \* ARABIC </w:instrText>
+      </w:r>
+      <w:r>
+        <w:fldChar w:fldCharType="separate"/>
+      </w:r>
+      <w:r>
+        <w:rPr>
+          <w:noProof/>
+        </w:rPr>
+        <w:t>7</w:t>
+      </w:r>
+      <w:r>
+        <w:rPr>
+          <w:noProof/>
+        </w:rPr>
+        <w:fldChar w:fldCharType="end"/>
+      </w:r>
     </w:p>
     <w:p>
       <w:pPr>
@@ -4021,6 +4022,142 @@
         <w:t xml:space="preserve"> </w:t>
       </w:r>
       <w:r>
+        <w:rPr>
+          <w:noProof/>
+        </w:rPr>
+        <mc:AlternateContent>
+          <mc:Choice Requires="wps">
+            <w:drawing>
+              <wp:anchor distT="0" distB="0" distL="114300" distR="114300" simplePos="0" relativeHeight="251660288" behindDoc="0" locked="0" layoutInCell="1" allowOverlap="1" wp14:anchorId="583314C1" wp14:editId="04790AF5">
+                <wp:simplePos x="0" y="0"/>
+                <wp:positionH relativeFrom="column">
+                  <wp:posOffset>3175</wp:posOffset>
+                </wp:positionH>
+                <wp:positionV relativeFrom="paragraph">
+                  <wp:posOffset>3538220</wp:posOffset>
+                </wp:positionV>
+                <wp:extent cx="3049270" cy="635"/>
+                <wp:effectExtent l="0" t="0" r="0" b="0"/>
+                <wp:wrapSquare wrapText="bothSides"/>
+                <wp:docPr id="3" name="Text Box 3"/>
+                <wp:cNvGraphicFramePr/>
+                <a:graphic xmlns:a="http://schemas.openxmlformats.org/drawingml/2006/main">
+                  <a:graphicData uri="http://schemas.microsoft.com/office/word/2010/wordprocessingShape">
+                    <wps:wsp>
+                      <wps:cNvSpPr txBox="1"/>
+                      <wps:spPr>
+                        <a:xfrm>
+                          <a:off x="0" y="0"/>
+                          <a:ext cx="3049270" cy="635"/>
+                        </a:xfrm>
+                        <a:prstGeom prst="rect">
+                          <a:avLst/>
+                        </a:prstGeom>
+                        <a:solidFill>
+                          <a:prstClr val="white"/>
+                        </a:solidFill>
+                        <a:ln>
+                          <a:noFill/>
+                        </a:ln>
+                        <a:effectLst/>
+                      </wps:spPr>
+                      <wps:txbx>
+                        <w:txbxContent>
+                          <w:p>
+                            <w:pPr>
+                              <w:pStyle w:val="Caption"/>
+                              <w:rPr>
+                                <w:rFonts w:cs="Times New Roman"/>
+                                <w:szCs w:val="20"/>
+                              </w:rPr>
+                            </w:pPr>
+                            <w:r>
+                              <w:t xml:space="preserve">Figure </w:t>
+                            </w:r>
+                            <w:r>
+                              <w:fldChar w:fldCharType="begin"/>
+                            </w:r>
+                            <w:r>
+                              <w:instrText xml:space="preserve"> SEQ Figure \* ARABIC </w:instrText>
+                            </w:r>
+                            <w:r>
+                              <w:fldChar w:fldCharType="separate"/>
+                            </w:r>
+                            <w:r>
+                              <w:rPr>
+                                <w:noProof/>
+                              </w:rPr>
+                              <w:t>8</w:t>
+                            </w:r>
+                            <w:r>
+                              <w:fldChar w:fldCharType="end"/>
+                            </w:r>
+                          </w:p>
+                        </w:txbxContent>
+                      </wps:txbx>
+                      <wps:bodyPr rot="0" spcFirstLastPara="0" vertOverflow="overflow" horzOverflow="overflow" vert="horz" wrap="square" lIns="0" tIns="0" rIns="0" bIns="0" numCol="1" spcCol="0" rtlCol="0" fromWordArt="0" anchor="t" anchorCtr="0" forceAA="0" compatLnSpc="1">
+                        <a:prstTxWarp prst="textNoShape">
+                          <a:avLst/>
+                        </a:prstTxWarp>
+                        <a:spAutoFit/>
+                      </wps:bodyPr>
+                    </wps:wsp>
+                  </a:graphicData>
+                </a:graphic>
+              </wp:anchor>
+            </w:drawing>
+          </mc:Choice>
+          <mc:Fallback>
+            <w:pict>
+              <v:shapetype w14:anchorId="583314C1" id="_x0000_t202" coordsize="21600,21600" o:spt="202" path="m,l,21600r21600,l21600,xe">
+                <v:stroke joinstyle="miter"/>
+                <v:path gradientshapeok="t" o:connecttype="rect"/>
+              </v:shapetype>
+              <v:shape id="Text Box 3" o:spid="_x0000_s1026" type="#_x0000_t202" style="position:absolute;left:0;text-align:left;margin-left:.25pt;margin-top:278.6pt;width:240.1pt;height:.05pt;z-index:251660288;visibility:visible;mso-wrap-style:square;mso-wrap-distance-left:9pt;mso-wrap-distance-top:0;mso-wrap-distance-right:9pt;mso-wrap-distance-bottom:0;mso-position-horizontal:absolute;mso-position-horizontal-relative:text;mso-position-vertical:absolute;mso-position-vertical-relative:text;v-text-anchor:top" o:gfxdata="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" stroked="f">
+                <v:textbox style="mso-fit-shape-to-text:t" inset="0,0,0,0">
+                  <w:txbxContent>
+                    <w:p>
+                      <w:pPr>
+                        <w:pStyle w:val="Caption"/>
+                        <w:rPr>
+                          <w:rFonts w:cs="Times New Roman"/>
+                          <w:szCs w:val="20"/>
+                        </w:rPr>
+                      </w:pPr>
+                      <w:r>
+                        <w:t xml:space="preserve">Figure </w:t>
+                      </w:r>
+                      <w:r>
+                        <w:fldChar w:fldCharType="begin"/>
+                      </w:r>
+                      <w:r>
+                        <w:instrText xml:space="preserve"> SEQ Figure \* ARABIC </w:instrText>
+                      </w:r>
+                      <w:r>
+                        <w:fldChar w:fldCharType="separate"/>
+                      </w:r>
+                      <w:r>
+                        <w:rPr>
+                          <w:noProof/>
+                        </w:rPr>
+                        <w:t>8</w:t>
+                      </w:r>
+                      <w:r>
+                        <w:fldChar w:fldCharType="end"/>
+                      </w:r>
+                    </w:p>
+                  </w:txbxContent>
+                </v:textbox>
+                <w10:wrap type="square"/>
+              </v:shape>
+            </w:pict>
+          </mc:Fallback>
+        </mc:AlternateContent>
+      </w:r>
+      <w:r>
+        <w:rPr>
+          <w:noProof/>
+        </w:rPr>
         <w:drawing>
           <wp:anchor distT="0" distB="0" distL="114300" distR="114300" simplePos="0" relativeHeight="251658240" behindDoc="0" locked="0" layoutInCell="1" allowOverlap="1" wp14:anchorId="18232F53" wp14:editId="0AADF46B">
             <wp:simplePos x="0" y="0"/>
@@ -4085,174 +4222,326 @@
         </w:drawing>
       </w:r>
       <w:r>
-        <w:t>By increasing k, we were able to achieve accuracy as high as 60%</w:t>
-      </w:r>
-      <w:r>
-        <w:rPr>
-          <w:sz w:val="22"/>
-        </w:rPr>
-        <w:t>.</w:t>
-      </w:r>
-      <w:r>
-        <w:t xml:space="preserve"> A </w:t>
+        <w:t xml:space="preserve">By </w:t>
+      </w:r>
+      <w:r>
+        <w:t>increasing k, we were able to achieve accuracy as high as 60%</w:t>
+      </w:r>
+      <w:r>
+        <w:rPr>
+          <w:sz w:val="22"/>
+        </w:rPr>
+        <w:t>.</w:t>
+      </w:r>
+      <w:r>
+        <w:t xml:space="preserve"> A key aspect of our data is that each attribute has different weights</w:t>
+      </w:r>
+      <w:r>
+        <w:rPr>
+          <w:sz w:val="22"/>
+        </w:rPr>
+        <w:t>.</w:t>
+      </w:r>
+      <w:r>
+        <w:t xml:space="preserve"> The value for “artist_term_freq” has a largely different meaning than the value for “key” and therefore need to be interpreted on separate scales</w:t>
+      </w:r>
+      <w:r>
+        <w:rPr>
+          <w:sz w:val="22"/>
+        </w:rPr>
+        <w:t>.</w:t>
+      </w:r>
+      <w:r>
+        <w:t xml:space="preserve"> However, normalizing the values on a scale of 0 to 1 would work just as well</w:t>
+      </w:r>
+      <w:r>
+        <w:rPr>
+          <w:sz w:val="22"/>
+        </w:rPr>
+        <w:t>.</w:t>
+      </w:r>
+      <w:r>
+        <w:t xml:space="preserve"> By normalizing the dataset, the euclidean distance algorithm can perform with a much higher accuracy</w:t>
+      </w:r>
+      <w:r>
+        <w:rPr>
+          <w:sz w:val="22"/>
+        </w:rPr>
+        <w:t>.</w:t>
+      </w:r>
+    </w:p>
+    <w:p>
+      <w:pPr>
+        <w:pStyle w:val="Heading1"/>
+        <w:spacing w:after="180"/>
+      </w:pPr>
+      <w:r>
+        <w:t>CONCLUSIONS AND FUTURE WORK</w:t>
+      </w:r>
+    </w:p>
+    <w:p>
+      <w:pPr>
+        <w:pStyle w:val="Heading2"/>
+        <w:spacing w:after="180"/>
+      </w:pPr>
+      <w:r>
+        <w:t>Conclusions</w:t>
+      </w:r>
+    </w:p>
+    <w:p>
+      <w:pPr>
+        <w:spacing w:after="180"/>
+      </w:pPr>
+      <w:r>
+        <w:t>This project has been a first experience for everyone in our group to data mining and machine learning as a whole, so we learned a lot about the process and what it means to learn something from a data set</w:t>
+      </w:r>
+      <w:r>
+        <w:rPr>
+          <w:sz w:val="22"/>
+        </w:rPr>
+        <w:t>.</w:t>
+      </w:r>
+      <w:r>
+        <w:t xml:space="preserve"> The most fundamental thing that we learned about data mining as a whole is to not underestimate the size of your data set</w:t>
+      </w:r>
+      <w:r>
+        <w:rPr>
+          <w:sz w:val="22"/>
+        </w:rPr>
+        <w:t>.</w:t>
+      </w:r>
+      <w:r>
+        <w:t xml:space="preserve"> We certainly did</w:t>
+      </w:r>
+      <w:r>
+        <w:rPr>
+          <w:sz w:val="22"/>
+        </w:rPr>
+        <w:t>.</w:t>
+      </w:r>
+      <w:r>
+        <w:t xml:space="preserve"> We underestimated it </w:t>
+      </w:r>
+      <w:r>
+        <w:t>twofold</w:t>
+      </w:r>
+      <w:r>
+        <w:t>: in both aggregating the data, and running our algorithms with the data set</w:t>
+      </w:r>
+      <w:r>
+        <w:rPr>
+          <w:sz w:val="22"/>
+        </w:rPr>
+        <w:t>.</w:t>
+      </w:r>
+      <w:r>
+        <w:t xml:space="preserve"> There are a number of ways we can approach future data mining problems to mitigate these issues</w:t>
+      </w:r>
+      <w:r>
+        <w:rPr>
+          <w:sz w:val="22"/>
+        </w:rPr>
+        <w:t>.</w:t>
+      </w:r>
+      <w:r>
+        <w:t xml:space="preserve"> First of all, we can use a better approach for aggregating our data from the hierarchical data set than our current python scripts</w:t>
+      </w:r>
+      <w:r>
+        <w:rPr>
+          <w:sz w:val="22"/>
+        </w:rPr>
+        <w:t>.</w:t>
+      </w:r>
+      <w:r>
+        <w:t xml:space="preserve"> This likely will not be applicable to all future data sets because they come in many different forms, SQL databases, XML files, et cetera, however, this is still something we need to keep in mind</w:t>
+      </w:r>
+      <w:r>
+        <w:rPr>
+          <w:sz w:val="22"/>
+        </w:rPr>
+        <w:t>.</w:t>
+      </w:r>
+      <w:r>
+        <w:t xml:space="preserve"> Second when working with such a large dataset, it is a good idea to run your final classifiers on good hardware</w:t>
+      </w:r>
+      <w:r>
+        <w:rPr>
+          <w:sz w:val="22"/>
+        </w:rPr>
+        <w:t>.</w:t>
+      </w:r>
+      <w:r>
+        <w:t xml:space="preserve"> The computers we had at our disposal definitely struggled when running against even a ⅓ of our whole dataset</w:t>
+      </w:r>
+      <w:r>
+        <w:rPr>
+          <w:sz w:val="22"/>
+        </w:rPr>
+        <w:t>.</w:t>
+      </w:r>
+      <w:r>
+        <w:t xml:space="preserve"> These things are mainly just applicable to this project and how we could have planned better</w:t>
+      </w:r>
+      <w:r>
+        <w:rPr>
+          <w:sz w:val="22"/>
+        </w:rPr>
+        <w:t>.</w:t>
+      </w:r>
+      <w:r>
+        <w:t xml:space="preserve"> </w:t>
+      </w:r>
+    </w:p>
+    <w:p>
+      <w:pPr>
+        <w:spacing w:after="180"/>
+      </w:pPr>
+      <w:r>
+        <w:t xml:space="preserve">The biggest </w:t>
+      </w:r>
+      <w:r>
+        <w:t>effect</w:t>
+      </w:r>
+      <w:r>
+        <w:t xml:space="preserve"> on the accuracy of our classifiers came from preprocessing our dataset</w:t>
+      </w:r>
+      <w:r>
+        <w:rPr>
+          <w:sz w:val="22"/>
+        </w:rPr>
+        <w:t>.</w:t>
+      </w:r>
+      <w:r>
+        <w:t xml:space="preserve"> Initially we overlooked this step because we assumed that the SVM we were going to construct would be able to handle all of the raw data: we were wrong</w:t>
+      </w:r>
+      <w:r>
+        <w:rPr>
+          <w:sz w:val="22"/>
+        </w:rPr>
+        <w:t>.</w:t>
+      </w:r>
+      <w:r>
+        <w:t xml:space="preserve"> Preprocessing, just as we learned in lecture, is such a vital step in data mining and all machine learning algorithms</w:t>
+      </w:r>
+      <w:r>
+        <w:rPr>
+          <w:sz w:val="22"/>
+        </w:rPr>
+        <w:t>.</w:t>
+      </w:r>
+      <w:r>
+        <w:t xml:space="preserve"> Initially, our preprocessing merely included removing of features that we believed negatively impacted our classifiers, removing outliers, and fixing missing values, but this, of course, was not enough</w:t>
+      </w:r>
+      <w:r>
+        <w:rPr>
+          <w:sz w:val="22"/>
+        </w:rPr>
+        <w:t>.</w:t>
+      </w:r>
+      <w:r>
+        <w:t xml:space="preserve"> We also tried normalizing some of our data which we found some success with</w:t>
+      </w:r>
+      <w:r>
+        <w:rPr>
+          <w:sz w:val="22"/>
+        </w:rPr>
+        <w:t>.</w:t>
+      </w:r>
+      <w:r>
+        <w:t xml:space="preserve"> Also, through our investigation, we learned that binarizing our data would be good if we have categorical data instead of quantitative data</w:t>
+      </w:r>
+      <w:r>
+        <w:rPr>
+          <w:sz w:val="22"/>
+        </w:rPr>
+        <w:t>.</w:t>
+      </w:r>
+      <w:r>
+        <w:t xml:space="preserve"> We could have binarized our song titles and artist names and included them in our dataset instead of just removing those features</w:t>
+      </w:r>
+      <w:r>
+        <w:rPr>
+          <w:sz w:val="22"/>
+        </w:rPr>
+        <w:t>.</w:t>
+      </w:r>
+      <w:r>
+        <w:t xml:space="preserve"> </w:t>
+      </w:r>
+    </w:p>
+    <w:p>
+      <w:pPr>
+        <w:spacing w:after="180"/>
+      </w:pPr>
+      <w:r>
+        <w:t>We definitely made a number of mistakes during the course of this project</w:t>
+      </w:r>
+      <w:r>
+        <w:rPr>
+          <w:sz w:val="22"/>
+        </w:rPr>
+        <w:t>.</w:t>
+      </w:r>
+      <w:r>
+        <w:t xml:space="preserve"> The main mistake we made was not fixing our dataset to have a more even distribution of classes</w:t>
+      </w:r>
+      <w:r>
+        <w:rPr>
+          <w:sz w:val="22"/>
+        </w:rPr>
+        <w:t>.</w:t>
+      </w:r>
+      <w:r>
+        <w:t xml:space="preserve"> This was a big problem when we were testing with our SVM classifier</w:t>
+      </w:r>
+      <w:r>
+        <w:rPr>
+          <w:sz w:val="22"/>
+        </w:rPr>
+        <w:t>.</w:t>
+      </w:r>
+      <w:r>
+        <w:t xml:space="preserve"> Due to the broadness of the Pop/Rock genre and the sheer number of data points we had for it compared to all of the other classes, it caused everything to be classified as Pop/Rock</w:t>
+      </w:r>
+      <w:r>
+        <w:rPr>
+          <w:sz w:val="22"/>
+        </w:rPr>
+        <w:t>.</w:t>
+      </w:r>
+      <w:r>
+        <w:t xml:space="preserve"> Having a better distributed sample testing set certainly would have given us a more accurate idea of our accuracy, but this problem was also found to be a part of the </w:t>
+      </w:r>
+      <w:r>
+        <w:t>entire dataset thus causing our final classification of the whole dataset to have similar results</w:t>
+      </w:r>
+      <w:r>
+        <w:rPr>
+          <w:sz w:val="22"/>
+        </w:rPr>
+        <w:t>.</w:t>
+      </w:r>
+      <w:r>
+        <w:t xml:space="preserve"> Once we figured this out, </w:t>
       </w:r>
       <w:r>
         <w:lastRenderedPageBreak/>
-        <w:t>key aspect of our data is that each attribute has different weights</w:t>
-      </w:r>
-      <w:r>
-        <w:rPr>
-          <w:sz w:val="22"/>
-        </w:rPr>
-        <w:t>.</w:t>
-      </w:r>
-      <w:r>
-        <w:t xml:space="preserve"> The value for “</w:t>
-      </w:r>
-      <w:proofErr w:type="spellStart"/>
-      <w:r>
-        <w:t>artist_term_freq</w:t>
-      </w:r>
-      <w:proofErr w:type="spellEnd"/>
-      <w:r>
-        <w:t>” has a largely different meaning than the value for “key” and therefore need to be interpreted on separate scales</w:t>
-      </w:r>
-      <w:r>
-        <w:rPr>
-          <w:sz w:val="22"/>
-        </w:rPr>
-        <w:t>.</w:t>
-      </w:r>
-      <w:r>
-        <w:t xml:space="preserve"> However, normalizing the values on a scale of 0 to 1 would work just as well</w:t>
-      </w:r>
-      <w:r>
-        <w:rPr>
-          <w:sz w:val="22"/>
-        </w:rPr>
-        <w:t>.</w:t>
-      </w:r>
-      <w:r>
-        <w:t xml:space="preserve"> By normalizing the dataset, the euclidean distance algorithm can perform with a much higher accuracy</w:t>
-      </w:r>
-      <w:r>
-        <w:rPr>
-          <w:sz w:val="22"/>
-        </w:rPr>
-        <w:t>.</w:t>
-      </w:r>
-    </w:p>
-    <w:p>
-      <w:pPr>
-        <w:pStyle w:val="Heading1"/>
-        <w:spacing w:after="180"/>
-      </w:pPr>
-      <w:r>
-        <w:t>CONCLUSIONS AND FUTURE WORK</w:t>
-      </w:r>
-    </w:p>
-    <w:p>
-      <w:pPr>
-        <w:pStyle w:val="Heading2"/>
-        <w:spacing w:after="180"/>
-      </w:pPr>
-      <w:r>
-        <w:t>Conclusions</w:t>
-      </w:r>
-    </w:p>
-    <w:p>
-      <w:pPr>
-        <w:spacing w:after="180"/>
-      </w:pPr>
-      <w:r>
-        <w:t>This project has been a first experience for everyone in our group to data mining and machine learning as a whole, so we learned a lot about the process and what it means to learn something from a data set</w:t>
-      </w:r>
-      <w:r>
-        <w:rPr>
-          <w:sz w:val="22"/>
-        </w:rPr>
-        <w:t>.</w:t>
-      </w:r>
-      <w:r>
-        <w:t xml:space="preserve"> The most fundamental thing that we learned about data mining as a whole is to not underestimate the size of your data set</w:t>
-      </w:r>
-      <w:r>
-        <w:rPr>
-          <w:sz w:val="22"/>
-        </w:rPr>
-        <w:t>.</w:t>
-      </w:r>
-      <w:r>
-        <w:t xml:space="preserve"> We certainly did</w:t>
-      </w:r>
-      <w:r>
-        <w:rPr>
-          <w:sz w:val="22"/>
-        </w:rPr>
-        <w:t>.</w:t>
-      </w:r>
-      <w:r>
-        <w:t xml:space="preserve"> We underestimated it </w:t>
-      </w:r>
-      <w:r>
-        <w:t>twofold</w:t>
-      </w:r>
-      <w:r>
-        <w:t>: in both aggregating the data, and running our algorithms with the data set</w:t>
-      </w:r>
-      <w:r>
-        <w:rPr>
-          <w:sz w:val="22"/>
-        </w:rPr>
-        <w:t>.</w:t>
-      </w:r>
-      <w:r>
-        <w:t xml:space="preserve"> There are a number of ways we can approach future data mining problems to mitigate these issues</w:t>
-      </w:r>
-      <w:r>
-        <w:rPr>
-          <w:sz w:val="22"/>
-        </w:rPr>
-        <w:t>.</w:t>
-      </w:r>
-      <w:r>
-        <w:t xml:space="preserve"> First of all, we can use a better approach for aggregating our data from the hierarchical data set than our current python scripts</w:t>
-      </w:r>
-      <w:r>
-        <w:rPr>
-          <w:sz w:val="22"/>
-        </w:rPr>
-        <w:t>.</w:t>
-      </w:r>
-      <w:r>
-        <w:t xml:space="preserve"> This likely will not be applicable to all future data sets because they come in many different forms, SQL databases, XML files, et cetera, however, this is still something we need to keep in mind</w:t>
-      </w:r>
-      <w:r>
-        <w:rPr>
-          <w:sz w:val="22"/>
-        </w:rPr>
-        <w:t>.</w:t>
-      </w:r>
-      <w:r>
-        <w:t xml:space="preserve"> Second when working with such a large dataset, it is a good idea to run your final classifiers on good hardware</w:t>
-      </w:r>
-      <w:r>
-        <w:rPr>
-          <w:sz w:val="22"/>
-        </w:rPr>
-        <w:t>.</w:t>
-      </w:r>
-      <w:r>
-        <w:t xml:space="preserve"> The computers we had at our disposal definitely struggled when running against even a ⅓ of our whole dataset</w:t>
-      </w:r>
-      <w:r>
-        <w:rPr>
-          <w:sz w:val="22"/>
-        </w:rPr>
-        <w:t>.</w:t>
-      </w:r>
-      <w:r>
-        <w:t xml:space="preserve"> These things are mainly just applicable to this project and how we could have planned better</w:t>
+        <w:t>how</w:t>
+      </w:r>
+      <w:r>
+        <w:t>ever, we pruned our dataset of</w:t>
+      </w:r>
+      <w:r>
+        <w:t xml:space="preserve"> some of the Pop/Rock data points and that provided a much more balanced result</w:t>
+      </w:r>
+      <w:r>
+        <w:rPr>
+          <w:sz w:val="22"/>
+        </w:rPr>
+        <w:t>.</w:t>
+      </w:r>
+      <w:r>
+        <w:t xml:space="preserve"> Our classifier was then actually labeling things other than Pop/Rock</w:t>
       </w:r>
       <w:r>
         <w:rPr>
@@ -4269,176 +4558,7 @@
         <w:spacing w:after="180"/>
       </w:pPr>
       <w:r>
-        <w:t xml:space="preserve">The biggest </w:t>
-      </w:r>
-      <w:r>
-        <w:t>effect</w:t>
-      </w:r>
-      <w:r>
-        <w:t xml:space="preserve"> on the accuracy of our classifiers came from preprocessing our dataset</w:t>
-      </w:r>
-      <w:r>
-        <w:rPr>
-          <w:sz w:val="22"/>
-        </w:rPr>
-        <w:t>.</w:t>
-      </w:r>
-      <w:r>
-        <w:t xml:space="preserve"> Initially we overlooked this step because we assumed that the SVM we were going to construct would be able to handle all of the raw data: we were wrong</w:t>
-      </w:r>
-      <w:r>
-        <w:rPr>
-          <w:sz w:val="22"/>
-        </w:rPr>
-        <w:t>.</w:t>
-      </w:r>
-      <w:r>
-        <w:t xml:space="preserve"> Preprocessing, just as we learned in lecture, is such a vital step in data mining and all machine learning algorithms</w:t>
-      </w:r>
-      <w:r>
-        <w:rPr>
-          <w:sz w:val="22"/>
-        </w:rPr>
-        <w:t>.</w:t>
-      </w:r>
-      <w:r>
-        <w:t xml:space="preserve"> Initially, our preprocessing merely included removing of features that we believed negatively impacted our classifiers, removing outliers, and fixing missing values, but this, of course, was not enough</w:t>
-      </w:r>
-      <w:r>
-        <w:rPr>
-          <w:sz w:val="22"/>
-        </w:rPr>
-        <w:t>.</w:t>
-      </w:r>
-      <w:r>
-        <w:t xml:space="preserve"> We also tried normalizing some of our data which we found some success with</w:t>
-      </w:r>
-      <w:r>
-        <w:rPr>
-          <w:sz w:val="22"/>
-        </w:rPr>
-        <w:t>.</w:t>
-      </w:r>
-      <w:r>
-        <w:t xml:space="preserve"> Also, through our investigation, we learned that binarizing our data would be good if we have categorical data instead of quantitative data</w:t>
-      </w:r>
-      <w:r>
-        <w:rPr>
-          <w:sz w:val="22"/>
-        </w:rPr>
-        <w:t>.</w:t>
-      </w:r>
-      <w:r>
-        <w:t xml:space="preserve"> We could have binarized our song titles and artist names and included them in our dataset instead of just removing those features</w:t>
-      </w:r>
-      <w:r>
-        <w:rPr>
-          <w:sz w:val="22"/>
-        </w:rPr>
-        <w:t>.</w:t>
-      </w:r>
-      <w:r>
-        <w:t xml:space="preserve"> </w:t>
-      </w:r>
-    </w:p>
-    <w:p>
-      <w:pPr>
-        <w:spacing w:after="180"/>
-      </w:pPr>
-      <w:r>
-        <w:t>We definitely made a number of mistakes during the course of this project</w:t>
-      </w:r>
-      <w:r>
-        <w:rPr>
-          <w:sz w:val="22"/>
-        </w:rPr>
-        <w:t>.</w:t>
-      </w:r>
-      <w:r>
-        <w:t xml:space="preserve"> The main mistake we made was not fixing our dataset to have a more even distribution of classes</w:t>
-      </w:r>
-      <w:r>
-        <w:rPr>
-          <w:sz w:val="22"/>
-        </w:rPr>
-        <w:t>.</w:t>
-      </w:r>
-      <w:r>
-        <w:t xml:space="preserve"> This was a big problem when we were testing with our SVM classifier</w:t>
-      </w:r>
-      <w:r>
-        <w:rPr>
-          <w:sz w:val="22"/>
-        </w:rPr>
-        <w:t>.</w:t>
-      </w:r>
-      <w:r>
-        <w:t xml:space="preserve"> Due to the broadness of the Pop/Rock genre and the sheer number of data points we had for it compared to all of the other classes, it caused everything to be classified as Pop/Rock</w:t>
-      </w:r>
-      <w:r>
-        <w:rPr>
-          <w:sz w:val="22"/>
-        </w:rPr>
-        <w:t>.</w:t>
-      </w:r>
-      <w:r>
-        <w:t xml:space="preserve"> Having a better distributed sample testing set certainly would have given us a more accurate idea of our accuracy, but this problem was also found to be a part of the </w:t>
-      </w:r>
-      <w:r>
-        <w:t>entire dataset thus causing our final classification of the whole dataset to have similar results</w:t>
-      </w:r>
-      <w:r>
-        <w:rPr>
-          <w:sz w:val="22"/>
-        </w:rPr>
-        <w:t>.</w:t>
-      </w:r>
-      <w:r>
-        <w:t xml:space="preserve"> Once we figured this out, how</w:t>
-      </w:r>
-      <w:r>
-        <w:t>ever, we pruned our dataset of</w:t>
-      </w:r>
-      <w:r>
-        <w:t xml:space="preserve"> some of the Pop/Rock data </w:t>
-      </w:r>
-      <w:r>
-        <w:lastRenderedPageBreak/>
-        <w:t>points and that provided a much more balanced result</w:t>
-      </w:r>
-      <w:r>
-        <w:rPr>
-          <w:sz w:val="22"/>
-        </w:rPr>
-        <w:t>.</w:t>
-      </w:r>
-      <w:r>
-        <w:t xml:space="preserve"> Our classifier was then actually labeling things other than Pop/Rock</w:t>
-      </w:r>
-      <w:r>
-        <w:rPr>
-          <w:sz w:val="22"/>
-        </w:rPr>
-        <w:t>.</w:t>
-      </w:r>
-      <w:r>
-        <w:t xml:space="preserve"> </w:t>
-      </w:r>
-    </w:p>
-    <w:p>
-      <w:pPr>
-        <w:spacing w:after="180"/>
-      </w:pPr>
-      <w:r>
-        <w:t xml:space="preserve">Through our research in machine learning techniques we learned of GridSearchCV and how it attempts to </w:t>
-      </w:r>
-      <w:proofErr w:type="spellStart"/>
-      <w:r>
-        <w:t>bruteforce</w:t>
-      </w:r>
-      <w:proofErr w:type="spellEnd"/>
-      <w:r>
-        <w:t xml:space="preserve"> the best possible parameters for your classifier</w:t>
+        <w:t>Through our research in machine learning techniques we learned of GridSearchCV and how it attempts to bruteforce the best possible parameters for your classifier</w:t>
       </w:r>
       <w:r>
         <w:rPr>
@@ -4456,15 +4576,7 @@
         <w:t>.</w:t>
       </w:r>
       <w:r>
-        <w:t xml:space="preserve"> This is not to say that </w:t>
-      </w:r>
-      <w:proofErr w:type="spellStart"/>
-      <w:r>
-        <w:t>GridSearchCV</w:t>
-      </w:r>
-      <w:proofErr w:type="spellEnd"/>
-      <w:r>
-        <w:t xml:space="preserve"> was wrong, but we should have realized when it told us to only use two features, that we need to reevaluate the state of our dataset</w:t>
+        <w:t xml:space="preserve"> This is not to say that GridSearchCV was wrong, but we should have realized when it told us to only use two features, that we need to reevaluate the state of our dataset</w:t>
       </w:r>
       <w:r>
         <w:rPr>
@@ -4791,7 +4903,6 @@
         <w:t xml:space="preserve"> Some of the features contained in the dataset are </w:t>
       </w:r>
       <w:r>
-        <w:lastRenderedPageBreak/>
         <w:t>unknowns in how they are calculated and what they mean such as ‘Energy’ so we would prefer not to use those types of attributes</w:t>
       </w:r>
       <w:r>
@@ -5019,21 +5130,8 @@
         <w:spacing w:after="180"/>
         <w:jc w:val="both"/>
       </w:pPr>
-      <w:proofErr w:type="spellStart"/>
-      <w:r>
-        <w:t>Goulart</w:t>
-      </w:r>
-      <w:proofErr w:type="spellEnd"/>
-      <w:r>
-        <w:t xml:space="preserve"> </w:t>
-      </w:r>
-      <w:proofErr w:type="spellStart"/>
-      <w:r>
-        <w:t>Homsi</w:t>
-      </w:r>
-      <w:proofErr w:type="spellEnd"/>
-      <w:r>
-        <w:t xml:space="preserve"> Jose, A</w:t>
+      <w:r>
+        <w:t>Goulart Homsi Jose, A</w:t>
       </w:r>
       <w:r>
         <w:rPr>
@@ -5051,15 +5149,7 @@
         <w:t>.</w:t>
       </w:r>
       <w:r>
-        <w:t xml:space="preserve">, and Dias </w:t>
-      </w:r>
-      <w:proofErr w:type="spellStart"/>
-      <w:r>
-        <w:t>Maciel</w:t>
-      </w:r>
-      <w:proofErr w:type="spellEnd"/>
-      <w:r>
-        <w:t>, C</w:t>
+        <w:t>, and Dias Maciel, C</w:t>
       </w:r>
       <w:r>
         <w:rPr>
@@ -5244,30 +5334,17 @@
         <w:spacing w:after="180"/>
         <w:jc w:val="both"/>
       </w:pPr>
-      <w:proofErr w:type="spellStart"/>
-      <w:r>
-        <w:t>Tzanetakis</w:t>
-      </w:r>
-      <w:proofErr w:type="spellEnd"/>
-      <w:r>
-        <w:t>, G</w:t>
-      </w:r>
-      <w:r>
-        <w:rPr>
-          <w:sz w:val="22"/>
-        </w:rPr>
-        <w:t>.</w:t>
-      </w:r>
-      <w:r>
-        <w:t xml:space="preserve">, </w:t>
-      </w:r>
-      <w:proofErr w:type="spellStart"/>
-      <w:r>
-        <w:t>Essl</w:t>
-      </w:r>
-      <w:proofErr w:type="spellEnd"/>
-      <w:r>
-        <w:t>, G</w:t>
+      <w:r>
+        <w:t>Tzanetakis, G</w:t>
+      </w:r>
+      <w:r>
+        <w:rPr>
+          <w:sz w:val="22"/>
+        </w:rPr>
+        <w:t>.</w:t>
+      </w:r>
+      <w:r>
+        <w:t>, Essl, G</w:t>
       </w:r>
       <w:r>
         <w:rPr>
@@ -5374,15 +5451,7 @@
         <w:t>.</w:t>
       </w:r>
       <w:r>
-        <w:t xml:space="preserve">, and </w:t>
-      </w:r>
-      <w:proofErr w:type="spellStart"/>
-      <w:r>
-        <w:t>Lamere</w:t>
-      </w:r>
-      <w:proofErr w:type="spellEnd"/>
-      <w:r>
-        <w:t>, P</w:t>
+        <w:t>, and Lamere, P</w:t>
       </w:r>
       <w:r>
         <w:rPr>
@@ -5452,29 +5521,8 @@
         <w:spacing w:after="180"/>
         <w:jc w:val="both"/>
       </w:pPr>
-      <w:proofErr w:type="spellStart"/>
-      <w:r>
-        <w:t>Yajie</w:t>
-      </w:r>
-      <w:proofErr w:type="spellEnd"/>
-      <w:r>
-        <w:t xml:space="preserve"> Hu and </w:t>
-      </w:r>
-      <w:proofErr w:type="spellStart"/>
-      <w:r>
-        <w:t>Mitsunori</w:t>
-      </w:r>
-      <w:proofErr w:type="spellEnd"/>
-      <w:r>
-        <w:t xml:space="preserve"> </w:t>
-      </w:r>
-      <w:proofErr w:type="spellStart"/>
-      <w:r>
-        <w:t>Ogihara</w:t>
-      </w:r>
-      <w:proofErr w:type="spellEnd"/>
-      <w:r>
-        <w:t xml:space="preserve">, “Genre Classification for Million Song Dataset Using Confidence-Based Classifiers Combination”, </w:t>
+      <w:r>
+        <w:t xml:space="preserve">Yajie Hu and Mitsunori Ogihara, “Genre Classification for Million Song Dataset Using Confidence-Based Classifiers Combination”, </w:t>
       </w:r>
       <w:r>
         <w:rPr>
@@ -5591,28 +5639,36 @@
     </w:p>
     <w:p>
       <w:pPr>
+        <w:pStyle w:val="Heading3"/>
+      </w:pPr>
+      <w:r>
+        <w:t>Tom Lillis</w:t>
+      </w:r>
+    </w:p>
+    <w:p>
+      <w:pPr>
         <w:pStyle w:val="References"/>
         <w:numPr>
           <w:ilvl w:val="0"/>
-          <w:numId w:val="5"/>
+          <w:numId w:val="0"/>
         </w:numPr>
         <w:spacing w:after="180"/>
+        <w:ind w:left="360"/>
         <w:jc w:val="both"/>
       </w:pPr>
       <w:r>
-        <w:t xml:space="preserve">Tom Lillis: </w:t>
-      </w:r>
-      <w:r>
-        <w:t>Worked on getting all of the data, aggregating the data into usable source, managing amazon web services server, appending the needed attributes to data, cleaning data, and basically everything that was not the actual machine learning</w:t>
-      </w:r>
-      <w:r>
-        <w:rPr>
-          <w:sz w:val="22"/>
-        </w:rPr>
-        <w:t>.</w:t>
-      </w:r>
-      <w:r>
-        <w:t xml:space="preserve"> </w:t>
+        <w:t>Worked on getting all of the data and aggregating the data into usable source, both for the smaller subset and entire dataset. Setup and managed amazon web services virtual machine server. I performed mostly everything that was not the actual machine learning section of the project. In total I wrote 8 scripts that provided the group with a working dataset that they could easily use for their machine learning techniques. I also managed the group repository and all of the group collaborative documents and contributed heavily to them both.</w:t>
+      </w:r>
+    </w:p>
+    <w:p>
+      <w:pPr>
+        <w:pStyle w:val="Heading3"/>
+        <w:rPr>
+          <w:spacing w:val="-2"/>
+        </w:rPr>
+      </w:pPr>
+      <w:r>
+        <w:t>Joey Marylander</w:t>
       </w:r>
     </w:p>
     <w:p>
@@ -5620,62 +5676,38 @@
         <w:pStyle w:val="References"/>
         <w:numPr>
           <w:ilvl w:val="0"/>
-          <w:numId w:val="5"/>
+          <w:numId w:val="0"/>
         </w:numPr>
         <w:spacing w:after="180"/>
+        <w:ind w:left="360"/>
         <w:jc w:val="both"/>
         <w:rPr>
           <w:spacing w:val="-2"/>
         </w:rPr>
       </w:pPr>
       <w:r>
-        <w:lastRenderedPageBreak/>
-        <w:t>Joey Marylander</w:t>
-      </w:r>
-      <w:r>
-        <w:t>:</w:t>
-      </w:r>
-      <w:r>
         <w:rPr>
           <w:spacing w:val="-2"/>
         </w:rPr>
-        <w:t xml:space="preserve"> </w:t>
-      </w:r>
-      <w:r>
-        <w:rPr>
-          <w:spacing w:val="-2"/>
-        </w:rPr>
-        <w:t>Worked mainly on the SVM classifier and all of the related machine learning aspects thereof</w:t>
-      </w:r>
-      <w:r>
-        <w:rPr>
-          <w:spacing w:val="-2"/>
-          <w:sz w:val="22"/>
-        </w:rPr>
-        <w:t>.</w:t>
-      </w:r>
-      <w:r>
-        <w:rPr>
-          <w:spacing w:val="-2"/>
-        </w:rPr>
-        <w:t xml:space="preserve"> Additionally I worked with Tom on cleaning the final csv of data to remove unneeded feature</w:t>
-      </w:r>
-      <w:r>
-        <w:rPr>
-          <w:spacing w:val="-2"/>
-        </w:rPr>
-        <w:t>s and some preprocessing.</w:t>
-      </w:r>
-    </w:p>
-    <w:p>
-      <w:pPr>
-        <w:pStyle w:val="References"/>
-        <w:numPr>
-          <w:ilvl w:val="0"/>
-          <w:numId w:val="5"/>
-        </w:numPr>
-        <w:spacing w:after="180"/>
-        <w:jc w:val="both"/>
+        <w:t>My main task for this project was to create the Support Vector machine classifier. This task was broken into a couple of subtasks: processing the dataset to be in a completely quantitative state, containing only numerical values. Most categorical data was removed completely from the set using the cleanCSV.py script that I wrote. The cleanCSV.py script takes in a set column names and removes them from the dataset. I also worked on binarizing some categorical, artist name and song title, but made no progress with that. In order to read in our csv file, I wrote the portion of our code that is used in both classifiers which reads in the dataset and converts all values within it to its correct type. Finally, I worked on optimizing the Support Vector machine by optimizing its parameters and which features to use.</w:t>
+      </w:r>
+    </w:p>
+    <w:p>
+      <w:pPr>
+        <w:pStyle w:val="Heading3"/>
+      </w:pPr>
+      <w:r>
+        <w:t>Conn</w:t>
+      </w:r>
+      <w:r>
+        <w:t>or McGuinness</w:t>
+      </w:r>
+      <w:r>
+        <w:br/>
+      </w:r>
+    </w:p>
+    <w:p>
+      <w:pPr>
         <w:sectPr>
           <w:type w:val="continuous"/>
           <w:pgSz w:w="12240" w:h="15840" w:code="1"/>
@@ -5683,20 +5715,12 @@
           <w:cols w:num="2" w:space="475"/>
         </w:sectPr>
       </w:pPr>
-      <w:r>
-        <w:rPr>
-          <w:spacing w:val="-2"/>
-        </w:rPr>
-        <w:t>Connor McGuinness:</w:t>
-      </w:r>
     </w:p>
     <w:p>
       <w:pPr>
         <w:pStyle w:val="Paper-Title"/>
         <w:jc w:val="both"/>
       </w:pPr>
-      <w:bookmarkStart w:id="0" w:name="_GoBack"/>
-      <w:bookmarkEnd w:id="0"/>
     </w:p>
     <w:sectPr>
       <w:type w:val="continuous"/>
@@ -5709,7 +5733,7 @@
 </file>
 
 <file path=word/endnotes.xml><?xml version="1.0" encoding="utf-8"?>
-<w:endnotes xmlns:wpc="http://schemas.microsoft.com/office/word/2010/wordprocessingCanvas" xmlns:mo="http://schemas.microsoft.com/office/mac/office/2008/main" xmlns:mc="http://schemas.openxmlformats.org/markup-compatibility/2006" xmlns:mv="urn:schemas-microsoft-com:mac:vml" xmlns:o="urn:schemas-microsoft-com:office:office" xmlns:r="http://schemas.openxmlformats.org/officeDocument/2006/relationships" xmlns:m="http://schemas.openxmlformats.org/officeDocument/2006/math" xmlns:v="urn:schemas-microsoft-com:vml" xmlns:wp14="http://schemas.microsoft.com/office/word/2010/wordprocessingDrawing" xmlns:wp="http://schemas.openxmlformats.org/drawingml/2006/wordprocessingDrawing" xmlns:w10="urn:schemas-microsoft-com:office:word" xmlns:w="http://schemas.openxmlformats.org/wordprocessingml/2006/main" xmlns:w14="http://schemas.microsoft.com/office/word/2010/wordml" xmlns:w15="http://schemas.microsoft.com/office/word/2012/wordml" xmlns:wpg="http://schemas.microsoft.com/office/word/2010/wordprocessingGroup" xmlns:wpi="http://schemas.microsoft.com/office/word/2010/wordprocessingInk" xmlns:wne="http://schemas.microsoft.com/office/word/2006/wordml" xmlns:wps="http://schemas.microsoft.com/office/word/2010/wordprocessingShape" mc:Ignorable="w14 w15 wp14">
+<w:endnotes xmlns:wpc="http://schemas.microsoft.com/office/word/2010/wordprocessingCanvas" xmlns:mc="http://schemas.openxmlformats.org/markup-compatibility/2006" xmlns:o="urn:schemas-microsoft-com:office:office" xmlns:r="http://schemas.openxmlformats.org/officeDocument/2006/relationships" xmlns:m="http://schemas.openxmlformats.org/officeDocument/2006/math" xmlns:v="urn:schemas-microsoft-com:vml" xmlns:wp14="http://schemas.microsoft.com/office/word/2010/wordprocessingDrawing" xmlns:wp="http://schemas.openxmlformats.org/drawingml/2006/wordprocessingDrawing" xmlns:w10="urn:schemas-microsoft-com:office:word" xmlns:w="http://schemas.openxmlformats.org/wordprocessingml/2006/main" xmlns:w14="http://schemas.microsoft.com/office/word/2010/wordml" xmlns:w15="http://schemas.microsoft.com/office/word/2012/wordml" xmlns:wpg="http://schemas.microsoft.com/office/word/2010/wordprocessingGroup" xmlns:wpi="http://schemas.microsoft.com/office/word/2010/wordprocessingInk" xmlns:wne="http://schemas.microsoft.com/office/word/2006/wordml" xmlns:wps="http://schemas.microsoft.com/office/word/2010/wordprocessingShape" mc:Ignorable="w14 w15 wp14">
   <w:endnote w:type="separator" w:id="-1">
     <w:p>
       <w:r>
@@ -5728,7 +5752,7 @@
 </file>
 
 <file path=word/footer1.xml><?xml version="1.0" encoding="utf-8"?>
-<w:ftr xmlns:wpc="http://schemas.microsoft.com/office/word/2010/wordprocessingCanvas" xmlns:mo="http://schemas.microsoft.com/office/mac/office/2008/main" xmlns:mc="http://schemas.openxmlformats.org/markup-compatibility/2006" xmlns:mv="urn:schemas-microsoft-com:mac:vml" xmlns:o="urn:schemas-microsoft-com:office:office" xmlns:r="http://schemas.openxmlformats.org/officeDocument/2006/relationships" xmlns:m="http://schemas.openxmlformats.org/officeDocument/2006/math" xmlns:v="urn:schemas-microsoft-com:vml" xmlns:wp14="http://schemas.microsoft.com/office/word/2010/wordprocessingDrawing" xmlns:wp="http://schemas.openxmlformats.org/drawingml/2006/wordprocessingDrawing" xmlns:w10="urn:schemas-microsoft-com:office:word" xmlns:w="http://schemas.openxmlformats.org/wordprocessingml/2006/main" xmlns:w14="http://schemas.microsoft.com/office/word/2010/wordml" xmlns:w15="http://schemas.microsoft.com/office/word/2012/wordml" xmlns:wpg="http://schemas.microsoft.com/office/word/2010/wordprocessingGroup" xmlns:wpi="http://schemas.microsoft.com/office/word/2010/wordprocessingInk" xmlns:wne="http://schemas.microsoft.com/office/word/2006/wordml" xmlns:wps="http://schemas.microsoft.com/office/word/2010/wordprocessingShape" mc:Ignorable="w14 w15 wp14">
+<w:ftr xmlns:wpc="http://schemas.microsoft.com/office/word/2010/wordprocessingCanvas" xmlns:mc="http://schemas.openxmlformats.org/markup-compatibility/2006" xmlns:o="urn:schemas-microsoft-com:office:office" xmlns:r="http://schemas.openxmlformats.org/officeDocument/2006/relationships" xmlns:m="http://schemas.openxmlformats.org/officeDocument/2006/math" xmlns:v="urn:schemas-microsoft-com:vml" xmlns:wp14="http://schemas.microsoft.com/office/word/2010/wordprocessingDrawing" xmlns:wp="http://schemas.openxmlformats.org/drawingml/2006/wordprocessingDrawing" xmlns:w10="urn:schemas-microsoft-com:office:word" xmlns:w="http://schemas.openxmlformats.org/wordprocessingml/2006/main" xmlns:w14="http://schemas.microsoft.com/office/word/2010/wordml" xmlns:w15="http://schemas.microsoft.com/office/word/2012/wordml" xmlns:wpg="http://schemas.microsoft.com/office/word/2010/wordprocessingGroup" xmlns:wpi="http://schemas.microsoft.com/office/word/2010/wordprocessingInk" xmlns:wne="http://schemas.microsoft.com/office/word/2006/wordml" xmlns:wps="http://schemas.microsoft.com/office/word/2010/wordprocessingShape" mc:Ignorable="w14 w15 wp14">
   <w:p>
     <w:pPr>
       <w:pStyle w:val="Footer"/>
@@ -5765,7 +5789,7 @@
 </file>
 
 <file path=word/footnotes.xml><?xml version="1.0" encoding="utf-8"?>
-<w:footnotes xmlns:wpc="http://schemas.microsoft.com/office/word/2010/wordprocessingCanvas" xmlns:mo="http://schemas.microsoft.com/office/mac/office/2008/main" xmlns:mc="http://schemas.openxmlformats.org/markup-compatibility/2006" xmlns:mv="urn:schemas-microsoft-com:mac:vml" xmlns:o="urn:schemas-microsoft-com:office:office" xmlns:r="http://schemas.openxmlformats.org/officeDocument/2006/relationships" xmlns:m="http://schemas.openxmlformats.org/officeDocument/2006/math" xmlns:v="urn:schemas-microsoft-com:vml" xmlns:wp14="http://schemas.microsoft.com/office/word/2010/wordprocessingDrawing" xmlns:wp="http://schemas.openxmlformats.org/drawingml/2006/wordprocessingDrawing" xmlns:w10="urn:schemas-microsoft-com:office:word" xmlns:w="http://schemas.openxmlformats.org/wordprocessingml/2006/main" xmlns:w14="http://schemas.microsoft.com/office/word/2010/wordml" xmlns:w15="http://schemas.microsoft.com/office/word/2012/wordml" xmlns:wpg="http://schemas.microsoft.com/office/word/2010/wordprocessingGroup" xmlns:wpi="http://schemas.microsoft.com/office/word/2010/wordprocessingInk" xmlns:wne="http://schemas.microsoft.com/office/word/2006/wordml" xmlns:wps="http://schemas.microsoft.com/office/word/2010/wordprocessingShape" mc:Ignorable="w14 w15 wp14">
+<w:footnotes xmlns:wpc="http://schemas.microsoft.com/office/word/2010/wordprocessingCanvas" xmlns:mc="http://schemas.openxmlformats.org/markup-compatibility/2006" xmlns:o="urn:schemas-microsoft-com:office:office" xmlns:r="http://schemas.openxmlformats.org/officeDocument/2006/relationships" xmlns:m="http://schemas.openxmlformats.org/officeDocument/2006/math" xmlns:v="urn:schemas-microsoft-com:vml" xmlns:wp14="http://schemas.microsoft.com/office/word/2010/wordprocessingDrawing" xmlns:wp="http://schemas.openxmlformats.org/drawingml/2006/wordprocessingDrawing" xmlns:w10="urn:schemas-microsoft-com:office:word" xmlns:w="http://schemas.openxmlformats.org/wordprocessingml/2006/main" xmlns:w14="http://schemas.microsoft.com/office/word/2010/wordml" xmlns:w15="http://schemas.microsoft.com/office/word/2012/wordml" xmlns:wpg="http://schemas.microsoft.com/office/word/2010/wordprocessingGroup" xmlns:wpi="http://schemas.microsoft.com/office/word/2010/wordprocessingInk" xmlns:wne="http://schemas.microsoft.com/office/word/2006/wordml" xmlns:wps="http://schemas.microsoft.com/office/word/2010/wordprocessingShape" mc:Ignorable="w14 w15 wp14">
   <w:footnote w:type="separator" w:id="-1">
     <w:p>
       <w:r>
@@ -5784,8 +5808,8 @@
 </file>
 
 <file path=word/numbering.xml><?xml version="1.0" encoding="utf-8"?>
-<w:numbering xmlns:wpc="http://schemas.microsoft.com/office/word/2010/wordprocessingCanvas" xmlns:mo="http://schemas.microsoft.com/office/mac/office/2008/main" xmlns:mc="http://schemas.openxmlformats.org/markup-compatibility/2006" xmlns:mv="urn:schemas-microsoft-com:mac:vml" xmlns:o="urn:schemas-microsoft-com:office:office" xmlns:r="http://schemas.openxmlformats.org/officeDocument/2006/relationships" xmlns:m="http://schemas.openxmlformats.org/officeDocument/2006/math" xmlns:v="urn:schemas-microsoft-com:vml" xmlns:wp14="http://schemas.microsoft.com/office/word/2010/wordprocessingDrawing" xmlns:wp="http://schemas.openxmlformats.org/drawingml/2006/wordprocessingDrawing" xmlns:w10="urn:schemas-microsoft-com:office:word" xmlns:w="http://schemas.openxmlformats.org/wordprocessingml/2006/main" xmlns:w14="http://schemas.microsoft.com/office/word/2010/wordml" xmlns:w15="http://schemas.microsoft.com/office/word/2012/wordml" xmlns:wpg="http://schemas.microsoft.com/office/word/2010/wordprocessingGroup" xmlns:wpi="http://schemas.microsoft.com/office/word/2010/wordprocessingInk" xmlns:wne="http://schemas.microsoft.com/office/word/2006/wordml" xmlns:wps="http://schemas.microsoft.com/office/word/2010/wordprocessingShape" mc:Ignorable="w14 w15 wp14">
-  <w:abstractNum w:abstractNumId="0">
+<w:numbering xmlns:wpc="http://schemas.microsoft.com/office/word/2010/wordprocessingCanvas" xmlns:mc="http://schemas.openxmlformats.org/markup-compatibility/2006" xmlns:o="urn:schemas-microsoft-com:office:office" xmlns:r="http://schemas.openxmlformats.org/officeDocument/2006/relationships" xmlns:m="http://schemas.openxmlformats.org/officeDocument/2006/math" xmlns:v="urn:schemas-microsoft-com:vml" xmlns:wp14="http://schemas.microsoft.com/office/word/2010/wordprocessingDrawing" xmlns:wp="http://schemas.openxmlformats.org/drawingml/2006/wordprocessingDrawing" xmlns:w10="urn:schemas-microsoft-com:office:word" xmlns:w="http://schemas.openxmlformats.org/wordprocessingml/2006/main" xmlns:w14="http://schemas.microsoft.com/office/word/2010/wordml" xmlns:w15="http://schemas.microsoft.com/office/word/2012/wordml" xmlns:wpg="http://schemas.microsoft.com/office/word/2010/wordprocessingGroup" xmlns:wpi="http://schemas.microsoft.com/office/word/2010/wordprocessingInk" xmlns:wne="http://schemas.microsoft.com/office/word/2006/wordml" xmlns:wps="http://schemas.microsoft.com/office/word/2010/wordprocessingShape" mc:Ignorable="w14 w15 wp14">
+  <w:abstractNum w:abstractNumId="0" w15:restartNumberingAfterBreak="0">
     <w:nsid w:val="FFFFFFFB"/>
     <w:multiLevelType w:val="multilevel"/>
     <w:tmpl w:val="FFFFFFFF"/>
@@ -5862,7 +5886,7 @@
       <w:lvlJc w:val="left"/>
     </w:lvl>
   </w:abstractNum>
-  <w:abstractNum w:abstractNumId="1">
+  <w:abstractNum w:abstractNumId="1" w15:restartNumberingAfterBreak="0">
     <w:nsid w:val="1F3B4DB3"/>
     <w:multiLevelType w:val="hybridMultilevel"/>
     <w:tmpl w:val="3796FBD8"/>
@@ -5975,7 +5999,7 @@
       </w:rPr>
     </w:lvl>
   </w:abstractNum>
-  <w:abstractNum w:abstractNumId="2">
+  <w:abstractNum w:abstractNumId="2" w15:restartNumberingAfterBreak="0">
     <w:nsid w:val="318204A6"/>
     <w:multiLevelType w:val="multilevel"/>
     <w:tmpl w:val="247ACB38"/>
@@ -6124,7 +6148,7 @@
       </w:rPr>
     </w:lvl>
   </w:abstractNum>
-  <w:abstractNum w:abstractNumId="3">
+  <w:abstractNum w:abstractNumId="3" w15:restartNumberingAfterBreak="0">
     <w:nsid w:val="581E42C2"/>
     <w:multiLevelType w:val="hybridMultilevel"/>
     <w:tmpl w:val="96F6E2B0"/>
@@ -6210,7 +6234,7 @@
       </w:pPr>
     </w:lvl>
   </w:abstractNum>
-  <w:abstractNum w:abstractNumId="4">
+  <w:abstractNum w:abstractNumId="4" w15:restartNumberingAfterBreak="0">
     <w:nsid w:val="6F1D6A21"/>
     <w:multiLevelType w:val="singleLevel"/>
     <w:tmpl w:val="A100F9DC"/>
@@ -6261,7 +6285,7 @@
     </w:rPrDefault>
     <w:pPrDefault/>
   </w:docDefaults>
-  <w:latentStyles w:defLockedState="0" w:defUIPriority="0" w:defSemiHidden="0" w:defUnhideWhenUsed="0" w:defQFormat="0" w:count="380">
+  <w:latentStyles w:defLockedState="0" w:defUIPriority="0" w:defSemiHidden="0" w:defUnhideWhenUsed="0" w:defQFormat="0" w:count="371">
     <w:lsdException w:name="Normal" w:qFormat="1"/>
     <w:lsdException w:name="heading 1" w:qFormat="1"/>
     <w:lsdException w:name="heading 2" w:qFormat="1"/>
@@ -7363,7 +7387,7 @@
 </file>
 
 <file path=customXml/itemProps1.xml><?xml version="1.0" encoding="utf-8"?>
-<ds:datastoreItem xmlns:ds="http://schemas.openxmlformats.org/officeDocument/2006/customXml" ds:itemID="{04FB9C1B-ECBB-8B4C-98FB-F33FEA06A257}">
+<ds:datastoreItem xmlns:ds="http://schemas.openxmlformats.org/officeDocument/2006/customXml" ds:itemID="{3A377218-D2A4-477C-A222-77DF5691BB06}">
   <ds:schemaRefs>
     <ds:schemaRef ds:uri="http://schemas.openxmlformats.org/officeDocument/2006/bibliography"/>
   </ds:schemaRefs>

</xml_diff>

<commit_message>
submission folder ready and final document completed
</commit_message>
<xml_diff>
--- a/Lillis, Marylander, McGuinness_Project_Report.docx
+++ b/Lillis, Marylander, McGuinness_Project_Report.docx
@@ -9,9 +9,6 @@
       </w:pPr>
       <w:r>
         <w:t>Music Genre Classification</w:t>
-      </w:r>
-      <w:r>
-        <w:t xml:space="preserve"> Using Supervised Learning with the Million Song Dataset</w:t>
       </w:r>
     </w:p>
     <w:p>
@@ -53,20 +50,6 @@
         </w:rPr>
         <w:t>Student</w:t>
       </w:r>
-    </w:p>
-    <w:p>
-      <w:pPr>
-        <w:pStyle w:val="Affiliations"/>
-        <w:rPr>
-          <w:spacing w:val="-2"/>
-        </w:rPr>
-      </w:pPr>
-      <w:r>
-        <w:rPr>
-          <w:spacing w:val="-2"/>
-        </w:rPr>
-        <w:t>CSCI 4502</w:t>
-      </w:r>
       <w:r>
         <w:rPr>
           <w:spacing w:val="-2"/>
@@ -163,20 +146,6 @@
         </w:rPr>
         <w:t>Student</w:t>
       </w:r>
-    </w:p>
-    <w:p>
-      <w:pPr>
-        <w:pStyle w:val="Affiliations"/>
-        <w:rPr>
-          <w:spacing w:val="-2"/>
-        </w:rPr>
-      </w:pPr>
-      <w:r>
-        <w:rPr>
-          <w:spacing w:val="-2"/>
-        </w:rPr>
-        <w:t>CSCI 4502</w:t>
-      </w:r>
       <w:r>
         <w:rPr>
           <w:spacing w:val="-2"/>
@@ -275,20 +244,6 @@
           <w:spacing w:val="-2"/>
         </w:rPr>
         <w:t>Student</w:t>
-      </w:r>
-    </w:p>
-    <w:p>
-      <w:pPr>
-        <w:pStyle w:val="Affiliations"/>
-        <w:rPr>
-          <w:spacing w:val="-2"/>
-        </w:rPr>
-      </w:pPr>
-      <w:r>
-        <w:rPr>
-          <w:spacing w:val="-2"/>
-        </w:rPr>
-        <w:t>CSCI 4502</w:t>
       </w:r>
       <w:r>
         <w:rPr>
@@ -447,37 +402,41 @@
         <w:t xml:space="preserve"> </w:t>
       </w:r>
       <w:r>
-        <w:t xml:space="preserve">Using the Million Song </w:t>
-      </w:r>
-      <w:r>
-        <w:t>Dataset</w:t>
-      </w:r>
-      <w:r>
-        <w:t xml:space="preserve"> [</w:t>
-      </w:r>
-      <w:r>
+        <w:t>Using the Million Song Dataset</w:t>
+      </w:r>
+      <w:r>
+        <w:rPr>
+          <w:vertAlign w:val="superscript"/>
+        </w:rPr>
         <w:t>3</w:t>
       </w:r>
       <w:r>
-        <w:t>]</w:t>
-      </w:r>
-      <w:r>
-        <w:rPr>
-          <w:vertAlign w:val="superscript"/>
-        </w:rPr>
-        <w:t xml:space="preserve"> </w:t>
-      </w:r>
-      <w:r>
-        <w:t>we had access to a million contemporary popular music tracks to use for our classification</w:t>
-      </w:r>
-      <w:r>
-        <w:rPr>
-          <w:sz w:val="22"/>
-        </w:rPr>
-        <w:t>.</w:t>
-      </w:r>
-      <w:r>
-        <w:t xml:space="preserve"> The process analyzes certain extracted musical elements like rhythm, time signature, ‘danceability’, key, loudness, etc, in order to fit one of our genre classes such as ‘Pop</w:t>
+        <w:t xml:space="preserve"> we had access to a million contemporary popular music tracks to use for our classification</w:t>
+      </w:r>
+      <w:r>
+        <w:rPr>
+          <w:sz w:val="22"/>
+        </w:rPr>
+        <w:t>.</w:t>
+      </w:r>
+      <w:r>
+        <w:t xml:space="preserve"> The process analyzes certain extracted musical elements like rhythm, time signature, ‘</w:t>
+      </w:r>
+      <w:proofErr w:type="spellStart"/>
+      <w:r>
+        <w:t>danceability</w:t>
+      </w:r>
+      <w:proofErr w:type="spellEnd"/>
+      <w:r>
+        <w:t xml:space="preserve">’, key, loudness, </w:t>
+      </w:r>
+      <w:proofErr w:type="spellStart"/>
+      <w:r>
+        <w:t>etc</w:t>
+      </w:r>
+      <w:proofErr w:type="spellEnd"/>
+      <w:r>
+        <w:t>, in order to fit one of our genre classes such as ‘Pop</w:t>
       </w:r>
       <w:r>
         <w:t>/Rock</w:t>
@@ -640,17 +599,40 @@
         <w:t>.</w:t>
       </w:r>
       <w:r>
-        <w:t xml:space="preserve"> We </w:t>
-      </w:r>
+        <w:t xml:space="preserve"> We attempted to find and use the best attributes extracted from raw audio files to classify the audio files into commonly accepted, broad, </w:t>
+      </w:r>
+      <w:r>
+        <w:t>and generic</w:t>
+      </w:r>
+      <w:r>
+        <w:t xml:space="preserve"> genres</w:t>
+      </w:r>
+      <w:r>
+        <w:rPr>
+          <w:sz w:val="22"/>
+        </w:rPr>
+        <w:t>.</w:t>
+      </w:r>
+      <w:r>
+        <w:t xml:space="preserve"> </w:t>
+      </w:r>
+    </w:p>
+    <w:p>
+      <w:pPr>
+        <w:spacing w:after="180"/>
+      </w:pPr>
       <w:r>
         <w:lastRenderedPageBreak/>
-        <w:t xml:space="preserve">attempted to find and use the best attributes extracted from raw audio files to classify the audio files into commonly accepted, broad, </w:t>
-      </w:r>
-      <w:r>
-        <w:t>and generic</w:t>
-      </w:r>
-      <w:r>
-        <w:t xml:space="preserve"> genres</w:t>
+        <w:t>This type of work could be useful for many different types of applications</w:t>
+      </w:r>
+      <w:r>
+        <w:rPr>
+          <w:sz w:val="22"/>
+        </w:rPr>
+        <w:t>.</w:t>
+      </w:r>
+      <w:r>
+        <w:t xml:space="preserve"> It may be used for a Pandora type website for finding songs with a similar genre classification that the user might enjoy or could be used by radio stations to find more music they could play for their station</w:t>
       </w:r>
       <w:r>
         <w:rPr>
@@ -667,65 +649,55 @@
         <w:spacing w:after="180"/>
       </w:pPr>
       <w:r>
-        <w:t>This type of work could be useful for many different types of applications</w:t>
-      </w:r>
-      <w:r>
-        <w:rPr>
-          <w:sz w:val="22"/>
-        </w:rPr>
-        <w:t>.</w:t>
-      </w:r>
-      <w:r>
-        <w:t xml:space="preserve"> It may be used for a Pandora type website for finding songs with a similar genre classification that the user might enjoy or could be used by radio stations to find more music they could play for their station</w:t>
-      </w:r>
-      <w:r>
-        <w:rPr>
-          <w:sz w:val="22"/>
-        </w:rPr>
-        <w:t>.</w:t>
-      </w:r>
+        <w:t>For this project we used two different types of multi-class classification to see which method is most effective with our dataset, a Support Vector Machine, and K-Nearest Neighbors algorithm</w:t>
+      </w:r>
+      <w:r>
+        <w:rPr>
+          <w:sz w:val="22"/>
+        </w:rPr>
+        <w:t>.</w:t>
+      </w:r>
+    </w:p>
+    <w:p>
+      <w:pPr>
+        <w:pStyle w:val="Heading1"/>
+        <w:spacing w:after="180"/>
+      </w:pPr>
+      <w:r>
+        <w:t>LITERATURE SURVEY</w:t>
+      </w:r>
+    </w:p>
+    <w:p>
+      <w:pPr>
+        <w:spacing w:after="180"/>
+      </w:pPr>
+      <w:r>
+        <w:t>In the</w:t>
+      </w:r>
+      <w:r>
+        <w:t> paper</w:t>
+      </w:r>
+      <w:r>
+        <w:t xml:space="preserve"> [1]</w:t>
+      </w:r>
+      <w:r>
+        <w:t xml:space="preserve"> “Exploring different approaches for music genre classification” Antonio Jose </w:t>
+      </w:r>
+      <w:proofErr w:type="spellStart"/>
+      <w:r>
+        <w:t>Homsli</w:t>
+      </w:r>
+      <w:proofErr w:type="spellEnd"/>
       <w:r>
         <w:t xml:space="preserve"> </w:t>
       </w:r>
-    </w:p>
-    <w:p>
-      <w:pPr>
-        <w:spacing w:after="180"/>
-      </w:pPr>
-      <w:r>
-        <w:t>For this project we used two different types of multi-class classification to see which method is most effective with our dataset, a Support Vector Machine, and K-Nearest Neighbors algorithm</w:t>
-      </w:r>
-      <w:r>
-        <w:rPr>
-          <w:sz w:val="22"/>
-        </w:rPr>
-        <w:t>.</w:t>
-      </w:r>
-    </w:p>
-    <w:p>
-      <w:pPr>
-        <w:pStyle w:val="Heading1"/>
-        <w:spacing w:after="180"/>
-      </w:pPr>
-      <w:r>
-        <w:t>LITERATURE SURVEY</w:t>
-      </w:r>
-    </w:p>
-    <w:p>
-      <w:pPr>
-        <w:spacing w:after="180"/>
-      </w:pPr>
-      <w:r>
-        <w:t>In the</w:t>
-      </w:r>
-      <w:r>
-        <w:t> paper</w:t>
-      </w:r>
-      <w:r>
-        <w:t xml:space="preserve"> [1]</w:t>
-      </w:r>
-      <w:r>
-        <w:t xml:space="preserve"> “Exploring different approaches for music genre classification” Antonio Jose Homsli Goulart, et al</w:t>
+      <w:proofErr w:type="spellStart"/>
+      <w:r>
+        <w:t>Goulart</w:t>
+      </w:r>
+      <w:proofErr w:type="spellEnd"/>
+      <w:r>
+        <w:t>, et al</w:t>
       </w:r>
       <w:r>
         <w:rPr>
@@ -814,7 +786,15 @@
         <w:t>.</w:t>
       </w:r>
       <w:r>
-        <w:t xml:space="preserve"> Understanding George Tzanetakis’ and his team’s approach to genre classification will help</w:t>
+        <w:t xml:space="preserve"> Understanding George </w:t>
+      </w:r>
+      <w:proofErr w:type="spellStart"/>
+      <w:r>
+        <w:t>Tzanetakis</w:t>
+      </w:r>
+      <w:proofErr w:type="spellEnd"/>
+      <w:r>
+        <w:t>’ and his team’s approach to genre classification will help</w:t>
       </w:r>
       <w:r>
         <w:t xml:space="preserve"> guide us in creating a similar </w:t>
@@ -840,7 +820,15 @@
         </w:rPr>
       </w:pPr>
       <w:r>
-        <w:t xml:space="preserve">Thierry Bertin-Mahieux </w:t>
+        <w:t xml:space="preserve">Thierry </w:t>
+      </w:r>
+      <w:proofErr w:type="spellStart"/>
+      <w:r>
+        <w:t>Bertin-Mahieux</w:t>
+      </w:r>
+      <w:proofErr w:type="spellEnd"/>
+      <w:r>
+        <w:t xml:space="preserve"> </w:t>
       </w:r>
       <w:r>
         <w:t xml:space="preserve">[3] </w:t>
@@ -891,65 +879,65 @@
         <w:rPr>
           <w:shd w:val="clear" w:color="auto" w:fill="FFFFFF"/>
         </w:rPr>
-        <w:t xml:space="preserve">classic pop and </w:t>
-      </w:r>
-      <w:r>
-        <w:rPr>
+        <w:t>classic pop and rock, folk, dance and electronica, jazz and blues, soul and reggae, punk, metal, classical, pop, and hip-hop</w:t>
+      </w:r>
+      <w:r>
+        <w:rPr>
+          <w:sz w:val="22"/>
           <w:shd w:val="clear" w:color="auto" w:fill="FFFFFF"/>
         </w:rPr>
+        <w:t>.</w:t>
+      </w:r>
+      <w:r>
+        <w:rPr>
+          <w:shd w:val="clear" w:color="auto" w:fill="FFFFFF"/>
+        </w:rPr>
+        <w:t xml:space="preserve"> As well as only</w:t>
+      </w:r>
+      <w:r>
+        <w:rPr>
+          <w:shd w:val="clear" w:color="auto" w:fill="FFFFFF"/>
+        </w:rPr>
+        <w:t xml:space="preserve"> including these genres, Thierry, B</w:t>
+      </w:r>
+      <w:r>
+        <w:rPr>
+          <w:sz w:val="22"/>
+          <w:shd w:val="clear" w:color="auto" w:fill="FFFFFF"/>
+        </w:rPr>
+        <w:t>.</w:t>
+      </w:r>
+      <w:r>
+        <w:rPr>
+          <w:shd w:val="clear" w:color="auto" w:fill="FFFFFF"/>
+        </w:rPr>
+        <w:t xml:space="preserve"> M </w:t>
+      </w:r>
+      <w:r>
+        <w:rPr>
+          <w:shd w:val="clear" w:color="auto" w:fill="FFFFFF"/>
+        </w:rPr>
+        <w:t>excludes other popular genre tags within their dataset</w:t>
+      </w:r>
+      <w:r>
+        <w:rPr>
+          <w:sz w:val="22"/>
+          <w:shd w:val="clear" w:color="auto" w:fill="FFFFFF"/>
+        </w:rPr>
+        <w:t>.</w:t>
+      </w:r>
+      <w:r>
+        <w:rPr>
+          <w:shd w:val="clear" w:color="auto" w:fill="FFFFFF"/>
+        </w:rPr>
+        <w:t xml:space="preserve"> This allows them to focus on artists or songs that are only within ‘pop’ instead of both ‘pop’ and ‘electronic’ for </w:t>
+      </w:r>
+      <w:r>
+        <w:rPr>
+          <w:shd w:val="clear" w:color="auto" w:fill="FFFFFF"/>
+        </w:rPr>
         <w:lastRenderedPageBreak/>
-        <w:t>rock, folk, dance and electronica, jazz and blues, soul and reggae, punk, metal, classical, pop, and hip-hop</w:t>
-      </w:r>
-      <w:r>
-        <w:rPr>
-          <w:sz w:val="22"/>
-          <w:shd w:val="clear" w:color="auto" w:fill="FFFFFF"/>
-        </w:rPr>
-        <w:t>.</w:t>
-      </w:r>
-      <w:r>
-        <w:rPr>
-          <w:shd w:val="clear" w:color="auto" w:fill="FFFFFF"/>
-        </w:rPr>
-        <w:t xml:space="preserve"> As well as only</w:t>
-      </w:r>
-      <w:r>
-        <w:rPr>
-          <w:shd w:val="clear" w:color="auto" w:fill="FFFFFF"/>
-        </w:rPr>
-        <w:t xml:space="preserve"> including these genres, Thierry, B</w:t>
-      </w:r>
-      <w:r>
-        <w:rPr>
-          <w:sz w:val="22"/>
-          <w:shd w:val="clear" w:color="auto" w:fill="FFFFFF"/>
-        </w:rPr>
-        <w:t>.</w:t>
-      </w:r>
-      <w:r>
-        <w:rPr>
-          <w:shd w:val="clear" w:color="auto" w:fill="FFFFFF"/>
-        </w:rPr>
-        <w:t xml:space="preserve"> M </w:t>
-      </w:r>
-      <w:r>
-        <w:rPr>
-          <w:shd w:val="clear" w:color="auto" w:fill="FFFFFF"/>
-        </w:rPr>
-        <w:t>excludes other popular genre tags within their dataset</w:t>
-      </w:r>
-      <w:r>
-        <w:rPr>
-          <w:sz w:val="22"/>
-          <w:shd w:val="clear" w:color="auto" w:fill="FFFFFF"/>
-        </w:rPr>
-        <w:t>.</w:t>
-      </w:r>
-      <w:r>
-        <w:rPr>
-          <w:shd w:val="clear" w:color="auto" w:fill="FFFFFF"/>
-        </w:rPr>
-        <w:t xml:space="preserve"> This allows them to focus on artists or songs that are only within ‘pop’ instead of both ‘pop’ and ‘electronic’ for example</w:t>
+        <w:t>example</w:t>
       </w:r>
       <w:r>
         <w:rPr>
@@ -1343,7 +1331,25 @@
           <w:kern w:val="0"/>
           <w:sz w:val="18"/>
         </w:rPr>
-        <w:t xml:space="preserve"> The BASH script took a little over an hour to run on a Intel 3rd Generation i7-3520M CPU @ 2</w:t>
+        <w:t xml:space="preserve"> The BASH script took a little over an hour to run on </w:t>
+      </w:r>
+      <w:proofErr w:type="gramStart"/>
+      <w:r>
+        <w:rPr>
+          <w:b w:val="0"/>
+          <w:kern w:val="0"/>
+          <w:sz w:val="18"/>
+        </w:rPr>
+        <w:t>a</w:t>
+      </w:r>
+      <w:proofErr w:type="gramEnd"/>
+      <w:r>
+        <w:rPr>
+          <w:b w:val="0"/>
+          <w:kern w:val="0"/>
+          <w:sz w:val="18"/>
+        </w:rPr>
+        <w:t xml:space="preserve"> Intel 3rd Generation i7-3520M CPU @ 2</w:t>
       </w:r>
       <w:r>
         <w:rPr>
@@ -1431,7 +1437,57 @@
           <w:kern w:val="0"/>
           <w:sz w:val="18"/>
         </w:rPr>
-        <w:t xml:space="preserve"> Though this database had all the datapoints </w:t>
+        <w:t xml:space="preserve"> Though this database had all the </w:t>
+      </w:r>
+      <w:proofErr w:type="spellStart"/>
+      <w:r>
+        <w:rPr>
+          <w:b w:val="0"/>
+          <w:kern w:val="0"/>
+          <w:sz w:val="18"/>
+        </w:rPr>
+        <w:t>datapoints</w:t>
+      </w:r>
+      <w:proofErr w:type="spellEnd"/>
+      <w:r>
+        <w:rPr>
+          <w:b w:val="0"/>
+          <w:kern w:val="0"/>
+          <w:sz w:val="18"/>
+        </w:rPr>
+        <w:t xml:space="preserve"> of the dataset it did not provide every attribute that we needed for our classification but rather mostly just meta data about the songs</w:t>
+      </w:r>
+      <w:r>
+        <w:rPr>
+          <w:b w:val="0"/>
+          <w:kern w:val="0"/>
+          <w:sz w:val="22"/>
+        </w:rPr>
+        <w:t>.</w:t>
+      </w:r>
+      <w:r>
+        <w:rPr>
+          <w:b w:val="0"/>
+          <w:kern w:val="0"/>
+          <w:sz w:val="18"/>
+        </w:rPr>
+        <w:t xml:space="preserve"> Our second option was a slightly more challenging option using Amazon Web Services</w:t>
+      </w:r>
+      <w:r>
+        <w:rPr>
+          <w:b w:val="0"/>
+          <w:kern w:val="0"/>
+          <w:sz w:val="22"/>
+        </w:rPr>
+        <w:t>.</w:t>
+      </w:r>
+      <w:r>
+        <w:rPr>
+          <w:b w:val="0"/>
+          <w:kern w:val="0"/>
+          <w:sz w:val="18"/>
+        </w:rPr>
+        <w:t xml:space="preserve"> Though the dataset was easily accessible through Amazon Web Services it was slightly challenging to work </w:t>
       </w:r>
       <w:r>
         <w:rPr>
@@ -1440,39 +1496,7 @@
           <w:sz w:val="18"/>
         </w:rPr>
         <w:lastRenderedPageBreak/>
-        <w:t>of the dataset it did not provide every attribute that we needed for our classification but rather mostly just meta data about the songs</w:t>
-      </w:r>
-      <w:r>
-        <w:rPr>
-          <w:b w:val="0"/>
-          <w:kern w:val="0"/>
-          <w:sz w:val="22"/>
-        </w:rPr>
-        <w:t>.</w:t>
-      </w:r>
-      <w:r>
-        <w:rPr>
-          <w:b w:val="0"/>
-          <w:kern w:val="0"/>
-          <w:sz w:val="18"/>
-        </w:rPr>
-        <w:t xml:space="preserve"> Our second option was a slightly more challenging option using Amazon Web Services</w:t>
-      </w:r>
-      <w:r>
-        <w:rPr>
-          <w:b w:val="0"/>
-          <w:kern w:val="0"/>
-          <w:sz w:val="22"/>
-        </w:rPr>
-        <w:t>.</w:t>
-      </w:r>
-      <w:r>
-        <w:rPr>
-          <w:b w:val="0"/>
-          <w:kern w:val="0"/>
-          <w:sz w:val="18"/>
-        </w:rPr>
-        <w:t xml:space="preserve"> Though the dataset was easily accessible through Amazon Web Services it was slightly challenging to work with</w:t>
+        <w:t>with</w:t>
       </w:r>
       <w:r>
         <w:rPr>
@@ -1536,16 +1560,7 @@
           <w:kern w:val="0"/>
           <w:sz w:val="18"/>
         </w:rPr>
-        <w:t xml:space="preserve"> Then it was </w:t>
-      </w:r>
-      <w:r>
-        <w:rPr>
-          <w:b w:val="0"/>
-          <w:kern w:val="0"/>
-          <w:sz w:val="18"/>
-        </w:rPr>
-        <w:lastRenderedPageBreak/>
-        <w:t>then a traversable “Hierarchical Data Format” structure similar to the subset of the dataset</w:t>
+        <w:t xml:space="preserve"> Then it was then a traversable “Hierarchical Data Format” structure similar to the subset of the dataset</w:t>
       </w:r>
       <w:r>
         <w:rPr>
@@ -1999,7 +2014,61 @@
           <w:kern w:val="0"/>
           <w:sz w:val="18"/>
         </w:rPr>
-        <w:t>We then needed to merge this data with the genre tags that we acquired from Yajie Hu and Mitsunori Ogihara Million Song Dataset Genre Tags</w:t>
+        <w:t xml:space="preserve">We then needed to merge this data with the genre tags that we acquired from </w:t>
+      </w:r>
+      <w:proofErr w:type="spellStart"/>
+      <w:r>
+        <w:rPr>
+          <w:b w:val="0"/>
+          <w:kern w:val="0"/>
+          <w:sz w:val="18"/>
+        </w:rPr>
+        <w:t>Yajie</w:t>
+      </w:r>
+      <w:proofErr w:type="spellEnd"/>
+      <w:r>
+        <w:rPr>
+          <w:b w:val="0"/>
+          <w:kern w:val="0"/>
+          <w:sz w:val="18"/>
+        </w:rPr>
+        <w:t xml:space="preserve"> Hu and </w:t>
+      </w:r>
+      <w:proofErr w:type="spellStart"/>
+      <w:r>
+        <w:rPr>
+          <w:b w:val="0"/>
+          <w:kern w:val="0"/>
+          <w:sz w:val="18"/>
+        </w:rPr>
+        <w:t>Mitsunori</w:t>
+      </w:r>
+      <w:proofErr w:type="spellEnd"/>
+      <w:r>
+        <w:rPr>
+          <w:b w:val="0"/>
+          <w:kern w:val="0"/>
+          <w:sz w:val="18"/>
+        </w:rPr>
+        <w:t xml:space="preserve"> </w:t>
+      </w:r>
+      <w:proofErr w:type="spellStart"/>
+      <w:r>
+        <w:rPr>
+          <w:b w:val="0"/>
+          <w:kern w:val="0"/>
+          <w:sz w:val="18"/>
+        </w:rPr>
+        <w:t>Ogihara</w:t>
+      </w:r>
+      <w:proofErr w:type="spellEnd"/>
+      <w:r>
+        <w:rPr>
+          <w:b w:val="0"/>
+          <w:kern w:val="0"/>
+          <w:sz w:val="18"/>
+        </w:rPr>
+        <w:t xml:space="preserve"> Million Song Dataset Genre Tags</w:t>
       </w:r>
       <w:r>
         <w:rPr>
@@ -2031,7 +2100,16 @@
           <w:kern w:val="0"/>
           <w:sz w:val="18"/>
         </w:rPr>
-        <w:t xml:space="preserve"> It then parses the text file with all the song data in it and if there is a match on IDs then that song with all of the attributes as well as genre tag are put into a new text file</w:t>
+        <w:t xml:space="preserve"> It then parses the text file with all the song data in it and if there is a match on IDs then that song with all of the attributes as well as </w:t>
+      </w:r>
+      <w:r>
+        <w:rPr>
+          <w:b w:val="0"/>
+          <w:kern w:val="0"/>
+          <w:sz w:val="18"/>
+        </w:rPr>
+        <w:lastRenderedPageBreak/>
+        <w:t>genre tag are put into a new text file</w:t>
       </w:r>
       <w:r>
         <w:rPr>
@@ -2063,16 +2141,7 @@
           <w:kern w:val="0"/>
           <w:sz w:val="18"/>
         </w:rPr>
-        <w:t xml:space="preserve"> We did some basic cleaning of the </w:t>
-      </w:r>
-      <w:r>
-        <w:rPr>
-          <w:b w:val="0"/>
-          <w:kern w:val="0"/>
-          <w:sz w:val="18"/>
-        </w:rPr>
-        <w:lastRenderedPageBreak/>
-        <w:t>data like removing whitespace and correcting a few formatting issues</w:t>
+        <w:t xml:space="preserve"> We did some basic cleaning of the data like removing whitespace and correcting a few formatting issues</w:t>
       </w:r>
       <w:r>
         <w:rPr>
@@ -2522,20 +2591,20 @@
         <w:t>.</w:t>
       </w:r>
       <w:r>
-        <w:t xml:space="preserve"> Sklearn has two implementations, SVC and SVR</w:t>
-      </w:r>
-      <w:r>
-        <w:rPr>
-          <w:sz w:val="22"/>
-        </w:rPr>
-        <w:t>.</w:t>
-      </w:r>
-      <w:r>
-        <w:t xml:space="preserve"> We chose to use their SVR </w:t>
+        <w:t xml:space="preserve"> Sklearn has two </w:t>
       </w:r>
       <w:r>
         <w:lastRenderedPageBreak/>
-        <w:t>implementation because it appeared to give us marginally better results</w:t>
+        <w:t>implementations, SVC and SVR</w:t>
+      </w:r>
+      <w:r>
+        <w:rPr>
+          <w:sz w:val="22"/>
+        </w:rPr>
+        <w:t>.</w:t>
+      </w:r>
+      <w:r>
+        <w:t xml:space="preserve"> We chose to use their SVR implementation because it appeared to give us marginally better results</w:t>
       </w:r>
       <w:r>
         <w:t xml:space="preserve"> as can be seen by comparing figure 1 and figure 2.</w:t>
@@ -2928,7 +2997,15 @@
         <w:t>.</w:t>
       </w:r>
       <w:r>
-        <w:t xml:space="preserve"> SelectKBest is </w:t>
+        <w:t xml:space="preserve"> </w:t>
+      </w:r>
+      <w:proofErr w:type="spellStart"/>
+      <w:r>
+        <w:t>SelectKBest</w:t>
+      </w:r>
+      <w:proofErr w:type="spellEnd"/>
+      <w:r>
+        <w:t xml:space="preserve"> is </w:t>
       </w:r>
       <w:r>
         <w:t>an</w:t>
@@ -3944,122 +4021,6 @@
         <w:t xml:space="preserve"> </w:t>
       </w:r>
       <w:r>
-        <w:rPr>
-          <w:noProof/>
-        </w:rPr>
-        <mc:AlternateContent>
-          <mc:Choice Requires="wps">
-            <w:drawing>
-              <wp:anchor distT="0" distB="0" distL="114300" distR="114300" simplePos="0" relativeHeight="251660288" behindDoc="0" locked="0" layoutInCell="1" allowOverlap="1" wp14:anchorId="583314C1" wp14:editId="04790AF5">
-                <wp:simplePos x="0" y="0"/>
-                <wp:positionH relativeFrom="column">
-                  <wp:posOffset>3175</wp:posOffset>
-                </wp:positionH>
-                <wp:positionV relativeFrom="paragraph">
-                  <wp:posOffset>3538220</wp:posOffset>
-                </wp:positionV>
-                <wp:extent cx="3049270" cy="182245"/>
-                <wp:effectExtent l="0" t="0" r="0" b="0"/>
-                <wp:wrapSquare wrapText="bothSides"/>
-                <wp:docPr id="3" name="Text Box 3"/>
-                <wp:cNvGraphicFramePr/>
-                <a:graphic xmlns:a="http://schemas.openxmlformats.org/drawingml/2006/main">
-                  <a:graphicData uri="http://schemas.microsoft.com/office/word/2010/wordprocessingShape">
-                    <wps:wsp>
-                      <wps:cNvSpPr txBox="1"/>
-                      <wps:spPr>
-                        <a:xfrm>
-                          <a:off x="0" y="0"/>
-                          <a:ext cx="3049270" cy="182245"/>
-                        </a:xfrm>
-                        <a:prstGeom prst="rect">
-                          <a:avLst/>
-                        </a:prstGeom>
-                        <a:solidFill>
-                          <a:prstClr val="white"/>
-                        </a:solidFill>
-                        <a:ln>
-                          <a:noFill/>
-                        </a:ln>
-                        <a:effectLst/>
-                      </wps:spPr>
-                      <wps:txbx>
-                        <w:txbxContent>
-                          <w:p>
-                            <w:pPr>
-                              <w:pStyle w:val="Caption"/>
-                              <w:rPr>
-                                <w:rFonts w:cs="Times New Roman"/>
-                                <w:szCs w:val="20"/>
-                              </w:rPr>
-                            </w:pPr>
-                            <w:r>
-                              <w:t xml:space="preserve">Figure </w:t>
-                            </w:r>
-                            <w:fldSimple w:instr=" SEQ Figure \* ARABIC ">
-                              <w:r>
-                                <w:rPr>
-                                  <w:noProof/>
-                                </w:rPr>
-                                <w:t>8</w:t>
-                              </w:r>
-                            </w:fldSimple>
-                          </w:p>
-                        </w:txbxContent>
-                      </wps:txbx>
-                      <wps:bodyPr rot="0" spcFirstLastPara="0" vertOverflow="overflow" horzOverflow="overflow" vert="horz" wrap="square" lIns="0" tIns="0" rIns="0" bIns="0" numCol="1" spcCol="0" rtlCol="0" fromWordArt="0" anchor="t" anchorCtr="0" forceAA="0" compatLnSpc="1">
-                        <a:prstTxWarp prst="textNoShape">
-                          <a:avLst/>
-                        </a:prstTxWarp>
-                        <a:spAutoFit/>
-                      </wps:bodyPr>
-                    </wps:wsp>
-                  </a:graphicData>
-                </a:graphic>
-              </wp:anchor>
-            </w:drawing>
-          </mc:Choice>
-          <mc:Fallback>
-            <w:pict>
-              <v:shapetype w14:anchorId="583314C1" id="_x0000_t202" coordsize="21600,21600" o:spt="202" path="m0,0l0,21600,21600,21600,21600,0xe">
-                <v:stroke joinstyle="miter"/>
-                <v:path gradientshapeok="t" o:connecttype="rect"/>
-              </v:shapetype>
-              <v:shape id="Text_x0020_Box_x0020_3" o:spid="_x0000_s1026" type="#_x0000_t202" style="position:absolute;left:0;text-align:left;margin-left:.25pt;margin-top:278.6pt;width:240.1pt;height:14.35pt;z-index:251660288;visibility:visible;mso-wrap-style:square;mso-wrap-distance-left:9pt;mso-wrap-distance-top:0;mso-wrap-distance-right:9pt;mso-wrap-distance-bottom:0;mso-position-horizontal:absolute;mso-position-horizontal-relative:text;mso-position-vertical:absolute;mso-position-vertical-relative:text;v-text-anchor:top" o:gfxdata="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" stroked="f">
-                <v:textbox style="mso-fit-shape-to-text:t" inset="0,0,0,0">
-                  <w:txbxContent>
-                    <w:p>
-                      <w:pPr>
-                        <w:pStyle w:val="Caption"/>
-                        <w:rPr>
-                          <w:rFonts w:cs="Times New Roman"/>
-                          <w:szCs w:val="20"/>
-                        </w:rPr>
-                      </w:pPr>
-                      <w:r>
-                        <w:t xml:space="preserve">Figure </w:t>
-                      </w:r>
-                      <w:fldSimple w:instr=" SEQ Figure \* ARABIC ">
-                        <w:r>
-                          <w:rPr>
-                            <w:noProof/>
-                          </w:rPr>
-                          <w:t>8</w:t>
-                        </w:r>
-                      </w:fldSimple>
-                    </w:p>
-                  </w:txbxContent>
-                </v:textbox>
-                <w10:wrap type="square"/>
-              </v:shape>
-            </w:pict>
-          </mc:Fallback>
-        </mc:AlternateContent>
-      </w:r>
-      <w:r>
-        <w:rPr>
-          <w:noProof/>
-        </w:rPr>
         <w:drawing>
           <wp:anchor distT="0" distB="0" distL="114300" distR="114300" simplePos="0" relativeHeight="251658240" behindDoc="0" locked="0" layoutInCell="1" allowOverlap="1" wp14:anchorId="18232F53" wp14:editId="0AADF46B">
             <wp:simplePos x="0" y="0"/>
@@ -4124,29 +4085,37 @@
         </w:drawing>
       </w:r>
       <w:r>
-        <w:t xml:space="preserve">By </w:t>
+        <w:t>By increasing k, we were able to achieve accuracy as high as 60%</w:t>
+      </w:r>
+      <w:r>
+        <w:rPr>
+          <w:sz w:val="22"/>
+        </w:rPr>
+        <w:t>.</w:t>
+      </w:r>
+      <w:r>
+        <w:t xml:space="preserve"> A </w:t>
       </w:r>
       <w:r>
         <w:lastRenderedPageBreak/>
-        <w:t>increasing k, we were able to achieve accuracy as high as 60%</w:t>
-      </w:r>
-      <w:r>
-        <w:rPr>
-          <w:sz w:val="22"/>
-        </w:rPr>
-        <w:t>.</w:t>
-      </w:r>
-      <w:r>
-        <w:t xml:space="preserve"> A key aspect of our data is that each attribute has different weights</w:t>
-      </w:r>
-      <w:r>
-        <w:rPr>
-          <w:sz w:val="22"/>
-        </w:rPr>
-        <w:t>.</w:t>
-      </w:r>
-      <w:r>
-        <w:t xml:space="preserve"> The value for “artist_term_freq” has a largely different meaning than the value for “key” and therefore need to be interpreted on separate scales</w:t>
+        <w:t>key aspect of our data is that each attribute has different weights</w:t>
+      </w:r>
+      <w:r>
+        <w:rPr>
+          <w:sz w:val="22"/>
+        </w:rPr>
+        <w:t>.</w:t>
+      </w:r>
+      <w:r>
+        <w:t xml:space="preserve"> The value for “</w:t>
+      </w:r>
+      <w:proofErr w:type="spellStart"/>
+      <w:r>
+        <w:t>artist_term_freq</w:t>
+      </w:r>
+      <w:proofErr w:type="spellEnd"/>
+      <w:r>
+        <w:t>” has a largely different meaning than the value for “key” and therefore need to be interpreted on separate scales</w:t>
       </w:r>
       <w:r>
         <w:rPr>
@@ -4425,17 +4394,17 @@
         <w:t>.</w:t>
       </w:r>
       <w:r>
-        <w:t xml:space="preserve"> Once we figured this out, </w:t>
+        <w:t xml:space="preserve"> Once we figured this out, how</w:t>
+      </w:r>
+      <w:r>
+        <w:t>ever, we pruned our dataset of</w:t>
+      </w:r>
+      <w:r>
+        <w:t xml:space="preserve"> some of the Pop/Rock data </w:t>
       </w:r>
       <w:r>
         <w:lastRenderedPageBreak/>
-        <w:t>how</w:t>
-      </w:r>
-      <w:r>
-        <w:t>ever, we pruned our dataset of</w:t>
-      </w:r>
-      <w:r>
-        <w:t xml:space="preserve"> some of the Pop/Rock data points and that provided a much more balanced result</w:t>
+        <w:t>points and that provided a much more balanced result</w:t>
       </w:r>
       <w:r>
         <w:rPr>
@@ -4461,7 +4430,15 @@
         <w:spacing w:after="180"/>
       </w:pPr>
       <w:r>
-        <w:t>Through our research in machine learning techniques we learned of GridSearchCV and how it attempts to bruteforce the best possible parameters for your classifier</w:t>
+        <w:t xml:space="preserve">Through our research in machine learning techniques we learned of GridSearchCV and how it attempts to </w:t>
+      </w:r>
+      <w:proofErr w:type="spellStart"/>
+      <w:r>
+        <w:t>bruteforce</w:t>
+      </w:r>
+      <w:proofErr w:type="spellEnd"/>
+      <w:r>
+        <w:t xml:space="preserve"> the best possible parameters for your classifier</w:t>
       </w:r>
       <w:r>
         <w:rPr>
@@ -4479,7 +4456,15 @@
         <w:t>.</w:t>
       </w:r>
       <w:r>
-        <w:t xml:space="preserve"> This is not to say that GridSearchCV was wrong, but we should have realized when it told us to only use two features, that we need to reevaluate the state of our dataset</w:t>
+        <w:t xml:space="preserve"> This is not to say that </w:t>
+      </w:r>
+      <w:proofErr w:type="spellStart"/>
+      <w:r>
+        <w:t>GridSearchCV</w:t>
+      </w:r>
+      <w:proofErr w:type="spellEnd"/>
+      <w:r>
+        <w:t xml:space="preserve"> was wrong, but we should have realized when it told us to only use two features, that we need to reevaluate the state of our dataset</w:t>
       </w:r>
       <w:r>
         <w:rPr>
@@ -5034,8 +5019,21 @@
         <w:spacing w:after="180"/>
         <w:jc w:val="both"/>
       </w:pPr>
-      <w:r>
-        <w:t>Goulart Homsi Jose, A</w:t>
+      <w:proofErr w:type="spellStart"/>
+      <w:r>
+        <w:t>Goulart</w:t>
+      </w:r>
+      <w:proofErr w:type="spellEnd"/>
+      <w:r>
+        <w:t xml:space="preserve"> </w:t>
+      </w:r>
+      <w:proofErr w:type="spellStart"/>
+      <w:r>
+        <w:t>Homsi</w:t>
+      </w:r>
+      <w:proofErr w:type="spellEnd"/>
+      <w:r>
+        <w:t xml:space="preserve"> Jose, A</w:t>
       </w:r>
       <w:r>
         <w:rPr>
@@ -5053,7 +5051,15 @@
         <w:t>.</w:t>
       </w:r>
       <w:r>
-        <w:t>, and Dias Maciel, C</w:t>
+        <w:t xml:space="preserve">, and Dias </w:t>
+      </w:r>
+      <w:proofErr w:type="spellStart"/>
+      <w:r>
+        <w:t>Maciel</w:t>
+      </w:r>
+      <w:proofErr w:type="spellEnd"/>
+      <w:r>
+        <w:t>, C</w:t>
       </w:r>
       <w:r>
         <w:rPr>
@@ -5238,17 +5244,30 @@
         <w:spacing w:after="180"/>
         <w:jc w:val="both"/>
       </w:pPr>
-      <w:r>
-        <w:t>Tzanetakis, G</w:t>
-      </w:r>
-      <w:r>
-        <w:rPr>
-          <w:sz w:val="22"/>
-        </w:rPr>
-        <w:t>.</w:t>
-      </w:r>
-      <w:r>
-        <w:t>, Essl, G</w:t>
+      <w:proofErr w:type="spellStart"/>
+      <w:r>
+        <w:t>Tzanetakis</w:t>
+      </w:r>
+      <w:proofErr w:type="spellEnd"/>
+      <w:r>
+        <w:t>, G</w:t>
+      </w:r>
+      <w:r>
+        <w:rPr>
+          <w:sz w:val="22"/>
+        </w:rPr>
+        <w:t>.</w:t>
+      </w:r>
+      <w:r>
+        <w:t xml:space="preserve">, </w:t>
+      </w:r>
+      <w:proofErr w:type="spellStart"/>
+      <w:r>
+        <w:t>Essl</w:t>
+      </w:r>
+      <w:proofErr w:type="spellEnd"/>
+      <w:r>
+        <w:t>, G</w:t>
       </w:r>
       <w:r>
         <w:rPr>
@@ -5355,7 +5374,15 @@
         <w:t>.</w:t>
       </w:r>
       <w:r>
-        <w:t>, and Lamere, P</w:t>
+        <w:t xml:space="preserve">, and </w:t>
+      </w:r>
+      <w:proofErr w:type="spellStart"/>
+      <w:r>
+        <w:t>Lamere</w:t>
+      </w:r>
+      <w:proofErr w:type="spellEnd"/>
+      <w:r>
+        <w:t>, P</w:t>
       </w:r>
       <w:r>
         <w:rPr>
@@ -5425,8 +5452,29 @@
         <w:spacing w:after="180"/>
         <w:jc w:val="both"/>
       </w:pPr>
-      <w:r>
-        <w:t xml:space="preserve">Yajie Hu and Mitsunori Ogihara, “Genre Classification for Million Song Dataset Using Confidence-Based Classifiers Combination”, </w:t>
+      <w:proofErr w:type="spellStart"/>
+      <w:r>
+        <w:t>Yajie</w:t>
+      </w:r>
+      <w:proofErr w:type="spellEnd"/>
+      <w:r>
+        <w:t xml:space="preserve"> Hu and </w:t>
+      </w:r>
+      <w:proofErr w:type="spellStart"/>
+      <w:r>
+        <w:t>Mitsunori</w:t>
+      </w:r>
+      <w:proofErr w:type="spellEnd"/>
+      <w:r>
+        <w:t xml:space="preserve"> </w:t>
+      </w:r>
+      <w:proofErr w:type="spellStart"/>
+      <w:r>
+        <w:t>Ogihara</w:t>
+      </w:r>
+      <w:proofErr w:type="spellEnd"/>
+      <w:r>
+        <w:t xml:space="preserve">, “Genre Classification for Million Song Dataset Using Confidence-Based Classifiers Combination”, </w:t>
       </w:r>
       <w:r>
         <w:rPr>
@@ -5471,7 +5519,6 @@
         <w:spacing w:after="180"/>
       </w:pPr>
       <w:r>
-        <w:lastRenderedPageBreak/>
         <w:t>APENDIX</w:t>
       </w:r>
     </w:p>
@@ -5544,36 +5591,28 @@
     </w:p>
     <w:p>
       <w:pPr>
-        <w:pStyle w:val="Heading3"/>
-      </w:pPr>
-      <w:r>
-        <w:t>Tom Lillis</w:t>
-      </w:r>
-    </w:p>
-    <w:p>
-      <w:pPr>
         <w:pStyle w:val="References"/>
         <w:numPr>
           <w:ilvl w:val="0"/>
-          <w:numId w:val="0"/>
+          <w:numId w:val="5"/>
         </w:numPr>
         <w:spacing w:after="180"/>
-        <w:ind w:left="360"/>
         <w:jc w:val="both"/>
       </w:pPr>
       <w:r>
-        <w:t>Worked on getting all of the data and aggregating the data into usable source, both for the smaller subset and entire dataset. Setup and managed amazon web services virtual machine server. I performed mostly everything that was not the actual machine learning section of the project. In total I wrote 8 scripts that provided the group with a working dataset that they could easily use for their machine learning techniques. I also managed the group repository and all of the group collaborative documents and contributed heavily to them both.</w:t>
-      </w:r>
-    </w:p>
-    <w:p>
-      <w:pPr>
-        <w:pStyle w:val="Heading3"/>
-        <w:rPr>
-          <w:spacing w:val="-2"/>
-        </w:rPr>
-      </w:pPr>
-      <w:r>
-        <w:t>Joey Marylander</w:t>
+        <w:t xml:space="preserve">Tom Lillis: </w:t>
+      </w:r>
+      <w:r>
+        <w:t>Worked on getting all of the data, aggregating the data into usable source, managing amazon web services server, appending the needed attributes to data, cleaning data, and basically everything that was not the actual machine learning</w:t>
+      </w:r>
+      <w:r>
+        <w:rPr>
+          <w:sz w:val="22"/>
+        </w:rPr>
+        <w:t>.</w:t>
+      </w:r>
+      <w:r>
+        <w:t xml:space="preserve"> </w:t>
       </w:r>
     </w:p>
     <w:p>
@@ -5581,31 +5620,51 @@
         <w:pStyle w:val="References"/>
         <w:numPr>
           <w:ilvl w:val="0"/>
-          <w:numId w:val="0"/>
+          <w:numId w:val="5"/>
         </w:numPr>
         <w:spacing w:after="180"/>
-        <w:ind w:left="360"/>
         <w:jc w:val="both"/>
         <w:rPr>
           <w:spacing w:val="-2"/>
         </w:rPr>
       </w:pPr>
       <w:r>
+        <w:lastRenderedPageBreak/>
+        <w:t>Joey Marylander</w:t>
+      </w:r>
+      <w:r>
+        <w:t>:</w:t>
+      </w:r>
+      <w:r>
         <w:rPr>
           <w:spacing w:val="-2"/>
         </w:rPr>
-        <w:t>My main task for this project was to create the Support Vector machine classifier. This task was broken into a couple of subtasks: processing the dataset to be in a completely quantitative state, containing only numerical values. Most categorical data was removed completely from the set using the cleanCSV.py script that I wrote. The cleanCSV.py script takes in a set column names and removes them from the dataset. I also worked on binarizing some categorical, artist name and song title, but made no progress with that. In order to read in our csv file, I wrote the portion of our code that is used in both classifiers which reads in the dataset and converts all values within it to its correct type. Finally, I worked on optimizing the Support Vector machine by optimizing its parameters and which features to use.</w:t>
-      </w:r>
-    </w:p>
-    <w:p>
-      <w:pPr>
-        <w:pStyle w:val="Heading3"/>
+        <w:t xml:space="preserve"> </w:t>
+      </w:r>
+      <w:r>
         <w:rPr>
           <w:spacing w:val="-2"/>
         </w:rPr>
-      </w:pPr>
-      <w:r>
-        <w:t>Connor McGuinness</w:t>
+        <w:t>Worked mainly on the SVM classifier and all of the related machine learning aspects thereof</w:t>
+      </w:r>
+      <w:r>
+        <w:rPr>
+          <w:spacing w:val="-2"/>
+          <w:sz w:val="22"/>
+        </w:rPr>
+        <w:t>.</w:t>
+      </w:r>
+      <w:r>
+        <w:rPr>
+          <w:spacing w:val="-2"/>
+        </w:rPr>
+        <w:t xml:space="preserve"> Additionally I worked with Tom on cleaning the final csv of data to remove unneeded feature</w:t>
+      </w:r>
+      <w:r>
+        <w:rPr>
+          <w:spacing w:val="-2"/>
+        </w:rPr>
+        <w:t>s and some preprocessing.</w:t>
       </w:r>
     </w:p>
     <w:p>
@@ -5613,14 +5672,10 @@
         <w:pStyle w:val="References"/>
         <w:numPr>
           <w:ilvl w:val="0"/>
-          <w:numId w:val="0"/>
+          <w:numId w:val="5"/>
         </w:numPr>
         <w:spacing w:after="180"/>
-        <w:ind w:left="360"/>
         <w:jc w:val="both"/>
-        <w:rPr>
-          <w:spacing w:val="-2"/>
-        </w:rPr>
         <w:sectPr>
           <w:type w:val="continuous"/>
           <w:pgSz w:w="12240" w:h="15840" w:code="1"/>
@@ -5632,31 +5687,16 @@
         <w:rPr>
           <w:spacing w:val="-2"/>
         </w:rPr>
-        <w:t>At the beginning of the project, I was excited that my team members and I decided to try and classify genres based on numerical data such as ‘key’ or ‘loudness’. For the project, I implemented the k-Nearest Neighbor algorithm on our dataset. Since, Tom and Joey cleaned the data so well, it was much easier for me to implement k-nearest neighbor.</w:t>
-      </w:r>
-      <w:r>
-        <w:rPr>
-          <w:spacing w:val="-2"/>
-        </w:rPr>
-        <w:t xml:space="preserve"> I implemented, analyzed, and graphed the k-nearest neighbor algorithm on our dataset.</w:t>
-      </w:r>
+        <w:t>Connor McGuinness:</w:t>
+      </w:r>
+    </w:p>
+    <w:p>
+      <w:pPr>
+        <w:pStyle w:val="Paper-Title"/>
+        <w:jc w:val="both"/>
+      </w:pPr>
       <w:bookmarkStart w:id="0" w:name="_GoBack"/>
       <w:bookmarkEnd w:id="0"/>
-      <w:r>
-        <w:rPr>
-          <w:spacing w:val="-2"/>
-        </w:rPr>
-        <w:t xml:space="preserve"> I also wrote a small program, csvTrainer.py that allows a user to see what state the dataset is in whether that be a panda’s data frame or python dictionary. As well, I contributed a lot of work to the documentation for the project. As a fresh learner of ‘machine learning’ algorithms, it has been a huge learning experience to both understand and then implement k-nearest neighbor. I have a new appreciation for data mining and the revelations that can come out of its analysis. </w:t>
-      </w:r>
-      <w:r>
-        <w:br/>
-      </w:r>
-    </w:p>
-    <w:p>
-      <w:pPr>
-        <w:pStyle w:val="Paper-Title"/>
-        <w:jc w:val="both"/>
-      </w:pPr>
     </w:p>
     <w:sectPr>
       <w:type w:val="continuous"/>
@@ -7323,7 +7363,7 @@
 </file>
 
 <file path=customXml/itemProps1.xml><?xml version="1.0" encoding="utf-8"?>
-<ds:datastoreItem xmlns:ds="http://schemas.openxmlformats.org/officeDocument/2006/customXml" ds:itemID="{C0B064EF-1C62-8141-A5C6-D97C9C4B4E97}">
+<ds:datastoreItem xmlns:ds="http://schemas.openxmlformats.org/officeDocument/2006/customXml" ds:itemID="{04FB9C1B-ECBB-8B4C-98FB-F33FEA06A257}">
   <ds:schemaRefs>
     <ds:schemaRef ds:uri="http://schemas.openxmlformats.org/officeDocument/2006/bibliography"/>
   </ds:schemaRefs>

</xml_diff>